<commit_message>
update record function and fix other bugs
</commit_message>
<xml_diff>
--- a/docs/2023-2024(1)ATSDD-课程设计报告模板.docx
+++ b/docs/2023-2024(1)ATSDD-课程设计报告模板.docx
@@ -1,6 +1,6 @@
 
 <file path=word/document.xml><?xml version="1.0" encoding="utf-8"?>
-<w:document xmlns:wpc="http://schemas.microsoft.com/office/word/2010/wordprocessingCanvas" xmlns:cx="http://schemas.microsoft.com/office/drawing/2014/chartex" xmlns:cx1="http://schemas.microsoft.com/office/drawing/2015/9/8/chartex" xmlns:cx2="http://schemas.microsoft.com/office/drawing/2015/10/21/chartex" xmlns:cx3="http://schemas.microsoft.com/office/drawing/2016/5/9/chartex" xmlns:cx4="http://schemas.microsoft.com/office/drawing/2016/5/10/chartex" xmlns:cx5="http://schemas.microsoft.com/office/drawing/2016/5/11/chartex" xmlns:cx6="http://schemas.microsoft.com/office/drawing/2016/5/12/chartex" xmlns:cx7="http://schemas.microsoft.com/office/drawing/2016/5/13/chartex" xmlns:cx8="http://schemas.microsoft.com/office/drawing/2016/5/14/chartex" xmlns:mc="http://schemas.openxmlformats.org/markup-compatibility/2006" xmlns:aink="http://schemas.microsoft.com/office/drawing/2016/ink" xmlns:am3d="http://schemas.microsoft.com/office/drawing/2017/model3d" xmlns:o="urn:schemas-microsoft-com:office:office" xmlns:oel="http://schemas.microsoft.com/office/2019/extlst" xmlns:r="http://schemas.openxmlformats.org/officeDocument/2006/relationships" xmlns:m="http://schemas.openxmlformats.org/officeDocument/2006/math" xmlns:v="urn:schemas-microsoft-com:vml" xmlns:wp14="http://schemas.microsoft.com/office/word/2010/wordprocessingDrawing" xmlns:wp="http://schemas.openxmlformats.org/drawingml/2006/wordprocessingDrawing" xmlns:w10="urn:schemas-microsoft-com:office:word" xmlns:w="http://schemas.openxmlformats.org/wordprocessingml/2006/main" xmlns:w14="http://schemas.microsoft.com/office/word/2010/wordml" xmlns:w15="http://schemas.microsoft.com/office/word/2012/wordml" xmlns:w16cex="http://schemas.microsoft.com/office/word/2018/wordml/cex" xmlns:w16cid="http://schemas.microsoft.com/office/word/2016/wordml/cid" xmlns:w16="http://schemas.microsoft.com/office/word/2018/wordml" xmlns:w16sdtdh="http://schemas.microsoft.com/office/word/2020/wordml/sdtdatahash" xmlns:w16se="http://schemas.microsoft.com/office/word/2015/wordml/symex" xmlns:wpg="http://schemas.microsoft.com/office/word/2010/wordprocessingGroup" xmlns:wpi="http://schemas.microsoft.com/office/word/2010/wordprocessingInk" xmlns:wne="http://schemas.microsoft.com/office/word/2006/wordml" xmlns:wps="http://schemas.microsoft.com/office/word/2010/wordprocessingShape" mc:Ignorable="w14 w15 w16se w16cid w16 w16cex w16sdtdh wp14">
+<w:document xmlns:wpc="http://schemas.microsoft.com/office/word/2010/wordprocessingCanvas" xmlns:cx="http://schemas.microsoft.com/office/drawing/2014/chartex" xmlns:cx1="http://schemas.microsoft.com/office/drawing/2015/9/8/chartex" xmlns:cx2="http://schemas.microsoft.com/office/drawing/2015/10/21/chartex" xmlns:cx3="http://schemas.microsoft.com/office/drawing/2016/5/9/chartex" xmlns:cx4="http://schemas.microsoft.com/office/drawing/2016/5/10/chartex" xmlns:cx5="http://schemas.microsoft.com/office/drawing/2016/5/11/chartex" xmlns:cx6="http://schemas.microsoft.com/office/drawing/2016/5/12/chartex" xmlns:cx7="http://schemas.microsoft.com/office/drawing/2016/5/13/chartex" xmlns:cx8="http://schemas.microsoft.com/office/drawing/2016/5/14/chartex" xmlns:mc="http://schemas.openxmlformats.org/markup-compatibility/2006" xmlns:aink="http://schemas.microsoft.com/office/drawing/2016/ink" xmlns:am3d="http://schemas.microsoft.com/office/drawing/2017/model3d" xmlns:o="urn:schemas-microsoft-com:office:office" xmlns:r="http://schemas.openxmlformats.org/officeDocument/2006/relationships" xmlns:m="http://schemas.openxmlformats.org/officeDocument/2006/math" xmlns:v="urn:schemas-microsoft-com:vml" xmlns:wp14="http://schemas.microsoft.com/office/word/2010/wordprocessingDrawing" xmlns:wp="http://schemas.openxmlformats.org/drawingml/2006/wordprocessingDrawing" xmlns:w10="urn:schemas-microsoft-com:office:word" xmlns:w="http://schemas.openxmlformats.org/wordprocessingml/2006/main" xmlns:w14="http://schemas.microsoft.com/office/word/2010/wordml" xmlns:w15="http://schemas.microsoft.com/office/word/2012/wordml" xmlns:w16cex="http://schemas.microsoft.com/office/word/2018/wordml/cex" xmlns:w16cid="http://schemas.microsoft.com/office/word/2016/wordml/cid" xmlns:w16="http://schemas.microsoft.com/office/word/2018/wordml" xmlns:w16se="http://schemas.microsoft.com/office/word/2015/wordml/symex" xmlns:wpg="http://schemas.microsoft.com/office/word/2010/wordprocessingGroup" xmlns:wpi="http://schemas.microsoft.com/office/word/2010/wordprocessingInk" xmlns:wne="http://schemas.microsoft.com/office/word/2006/wordml" xmlns:wps="http://schemas.microsoft.com/office/word/2010/wordprocessingShape" mc:Ignorable="w14 w15 w16se w16cid w16 w16cex wp14">
   <w:body>
     <w:p>
       <w:r>
@@ -9,7 +9,7 @@
           <w:noProof/>
         </w:rPr>
         <w:drawing>
-          <wp:anchor distT="0" distB="0" distL="114300" distR="114300" simplePos="0" relativeHeight="251660288" behindDoc="0" locked="0" layoutInCell="1" allowOverlap="1" wp14:anchorId="11C78F97" wp14:editId="60400B14">
+          <wp:anchor distT="0" distB="0" distL="114300" distR="114300" simplePos="0" relativeHeight="251659264" behindDoc="0" locked="0" layoutInCell="1" allowOverlap="1" wp14:anchorId="11C78F97" wp14:editId="53AFA28D">
             <wp:simplePos x="0" y="0"/>
             <wp:positionH relativeFrom="column">
               <wp:posOffset>1226820</wp:posOffset>
@@ -77,7 +77,7 @@
           <w:noProof/>
         </w:rPr>
         <w:drawing>
-          <wp:anchor distT="0" distB="0" distL="114300" distR="114300" simplePos="0" relativeHeight="251659264" behindDoc="0" locked="0" layoutInCell="1" allowOverlap="1" wp14:anchorId="330ABE23" wp14:editId="3E2D006F">
+          <wp:anchor distT="0" distB="0" distL="114300" distR="114300" simplePos="0" relativeHeight="251658240" behindDoc="0" locked="0" layoutInCell="1" allowOverlap="1" wp14:anchorId="330ABE23" wp14:editId="13FBE433">
             <wp:simplePos x="0" y="0"/>
             <wp:positionH relativeFrom="column">
               <wp:posOffset>133985</wp:posOffset>
@@ -317,17 +317,19 @@
       <w:r>
         <w:rPr>
           <w:rFonts w:ascii="黑体" w:eastAsia="黑体" w:hAnsi="黑体" w:hint="eastAsia"/>
-          <w:color w:val="FF0000"/>
+          <w:color w:val="000000" w:themeColor="text1"/>
           <w:sz w:val="36"/>
           <w:szCs w:val="36"/>
         </w:rPr>
-        <w:t>课程设计题目（中文）</w:t>
+        <w:t>智能设备控制与管理系统</w:t>
       </w:r>
     </w:p>
     <w:p>
       <w:pPr>
         <w:jc w:val="center"/>
         <w:rPr>
+          <w:rFonts w:ascii="Times New Roman" w:hAnsi="Times New Roman"/>
+          <w:color w:val="000000" w:themeColor="text1"/>
           <w:sz w:val="24"/>
           <w:szCs w:val="24"/>
         </w:rPr>
@@ -335,47 +337,85 @@
       <w:r>
         <w:rPr>
           <w:rFonts w:ascii="Times New Roman" w:hAnsi="Times New Roman" w:hint="eastAsia"/>
-          <w:color w:val="FF0000"/>
+          <w:color w:val="000000" w:themeColor="text1"/>
           <w:sz w:val="24"/>
           <w:szCs w:val="24"/>
         </w:rPr>
-        <w:t>小组成员名字</w:t>
-      </w:r>
-      <w:r>
-        <w:rPr>
-          <w:rFonts w:ascii="Times New Roman" w:hAnsi="Times New Roman" w:hint="eastAsia"/>
-          <w:color w:val="FF0000"/>
+        <w:t>白仕博（</w:t>
+      </w:r>
+      <w:r>
+        <w:rPr>
+          <w:rFonts w:ascii="Times New Roman" w:hAnsi="Times New Roman" w:hint="eastAsia"/>
+          <w:color w:val="000000" w:themeColor="text1"/>
           <w:sz w:val="24"/>
           <w:szCs w:val="24"/>
         </w:rPr>
-        <w:t>(</w:t>
-      </w:r>
-      <w:r>
-        <w:rPr>
-          <w:rFonts w:ascii="Times New Roman" w:hAnsi="Times New Roman" w:hint="eastAsia"/>
-          <w:color w:val="FF0000"/>
+        <w:t>2</w:t>
+      </w:r>
+      <w:r>
+        <w:rPr>
+          <w:rFonts w:ascii="Times New Roman" w:hAnsi="Times New Roman"/>
+          <w:color w:val="000000" w:themeColor="text1"/>
           <w:sz w:val="24"/>
           <w:szCs w:val="24"/>
         </w:rPr>
-        <w:t>学号</w:t>
-      </w:r>
-      <w:r>
-        <w:rPr>
-          <w:rFonts w:ascii="Times New Roman" w:hAnsi="Times New Roman" w:hint="eastAsia"/>
-          <w:color w:val="FF0000"/>
+        <w:t>023212439</w:t>
+      </w:r>
+      <w:r>
+        <w:rPr>
+          <w:rFonts w:ascii="Times New Roman" w:hAnsi="Times New Roman" w:hint="eastAsia"/>
+          <w:color w:val="000000" w:themeColor="text1"/>
           <w:sz w:val="24"/>
           <w:szCs w:val="24"/>
         </w:rPr>
-        <w:t>)</w:t>
-      </w:r>
-      <w:r>
-        <w:rPr>
-          <w:rFonts w:ascii="Times New Roman" w:hAnsi="Times New Roman" w:hint="eastAsia"/>
-          <w:color w:val="FF0000"/>
+        <w:t>），杨宇轩（</w:t>
+      </w:r>
+      <w:r>
+        <w:rPr>
+          <w:rFonts w:ascii="Times New Roman" w:hAnsi="Times New Roman" w:hint="eastAsia"/>
+          <w:color w:val="000000" w:themeColor="text1"/>
           <w:sz w:val="24"/>
           <w:szCs w:val="24"/>
         </w:rPr>
-        <w:t>（以逗号分隔）</w:t>
+        <w:t>2</w:t>
+      </w:r>
+      <w:r>
+        <w:rPr>
+          <w:rFonts w:ascii="Times New Roman" w:hAnsi="Times New Roman"/>
+          <w:color w:val="000000" w:themeColor="text1"/>
+          <w:sz w:val="24"/>
+          <w:szCs w:val="24"/>
+        </w:rPr>
+        <w:t>023212405</w:t>
+      </w:r>
+      <w:r>
+        <w:rPr>
+          <w:rFonts w:ascii="Times New Roman" w:hAnsi="Times New Roman" w:hint="eastAsia"/>
+          <w:color w:val="000000" w:themeColor="text1"/>
+          <w:sz w:val="24"/>
+          <w:szCs w:val="24"/>
+        </w:rPr>
+        <w:t>）</w:t>
+      </w:r>
+    </w:p>
+    <w:p>
+      <w:pPr>
+        <w:jc w:val="center"/>
+        <w:rPr>
+          <w:rFonts w:ascii="Times New Roman" w:hAnsi="Times New Roman" w:hint="eastAsia"/>
+          <w:color w:val="000000" w:themeColor="text1"/>
+          <w:sz w:val="24"/>
+          <w:szCs w:val="24"/>
+        </w:rPr>
+      </w:pPr>
+      <w:r>
+        <w:rPr>
+          <w:rFonts w:ascii="Times New Roman" w:hAnsi="Times New Roman" w:hint="eastAsia"/>
+          <w:color w:val="000000" w:themeColor="text1"/>
+          <w:sz w:val="24"/>
+          <w:szCs w:val="24"/>
+        </w:rPr>
+        <w:t>丁晨旭（），周天伦（）</w:t>
       </w:r>
     </w:p>
     <w:p/>
@@ -1094,16 +1134,16 @@
             <w:pPr>
               <w:jc w:val="center"/>
               <w:rPr>
-                <w:rFonts w:ascii="Times New Roman" w:hAnsi="Times New Roman"/>
+                <w:rFonts w:ascii="Times New Roman" w:hAnsi="Times New Roman" w:hint="eastAsia"/>
                 <w:color w:val="FF0000"/>
               </w:rPr>
             </w:pPr>
             <w:r>
               <w:rPr>
                 <w:rFonts w:ascii="Times New Roman" w:hAnsi="Times New Roman" w:hint="eastAsia"/>
-                <w:color w:val="FF0000"/>
-              </w:rPr>
-              <w:t>填写成员，一行一名</w:t>
+                <w:color w:val="000000" w:themeColor="text1"/>
+              </w:rPr>
+              <w:t>白仕博</w:t>
             </w:r>
           </w:p>
         </w:tc>
@@ -1153,6 +1193,12 @@
                 <w:rFonts w:ascii="Times New Roman" w:hAnsi="Times New Roman"/>
               </w:rPr>
             </w:pPr>
+            <w:r>
+              <w:rPr>
+                <w:rFonts w:ascii="Times New Roman" w:hAnsi="Times New Roman" w:hint="eastAsia"/>
+              </w:rPr>
+              <w:t>杨宇轩</w:t>
+            </w:r>
           </w:p>
         </w:tc>
         <w:tc>
@@ -1198,9 +1244,15 @@
             <w:pPr>
               <w:jc w:val="center"/>
               <w:rPr>
-                <w:rFonts w:ascii="Times New Roman" w:hAnsi="Times New Roman"/>
+                <w:rFonts w:ascii="Times New Roman" w:hAnsi="Times New Roman" w:hint="eastAsia"/>
               </w:rPr>
             </w:pPr>
+            <w:r>
+              <w:rPr>
+                <w:rFonts w:ascii="Times New Roman" w:hAnsi="Times New Roman" w:hint="eastAsia"/>
+              </w:rPr>
+              <w:t>丁晨旭</w:t>
+            </w:r>
           </w:p>
         </w:tc>
         <w:tc>
@@ -1249,6 +1301,12 @@
                 <w:rFonts w:ascii="Times New Roman" w:hAnsi="Times New Roman"/>
               </w:rPr>
             </w:pPr>
+            <w:r>
+              <w:rPr>
+                <w:rFonts w:ascii="Times New Roman" w:hAnsi="Times New Roman" w:hint="eastAsia"/>
+              </w:rPr>
+              <w:t>周天伦</w:t>
+            </w:r>
           </w:p>
         </w:tc>
         <w:tc>
@@ -1667,60 +1725,28 @@
           <w:rFonts w:ascii="Times New Roman" w:hAnsi="Times New Roman" w:hint="eastAsia"/>
           <w:color w:val="000000" w:themeColor="text1"/>
         </w:rPr>
-        <w:t>），图题、</w:t>
-      </w:r>
-      <w:proofErr w:type="gramStart"/>
+        <w:t>），图题、表题及图表中的文字字号为小</w:t>
+      </w:r>
       <w:r>
         <w:rPr>
           <w:rFonts w:ascii="Times New Roman" w:hAnsi="Times New Roman" w:hint="eastAsia"/>
           <w:color w:val="000000" w:themeColor="text1"/>
         </w:rPr>
-        <w:t>表题及</w:t>
-      </w:r>
-      <w:proofErr w:type="gramEnd"/>
+        <w:t>5</w:t>
+      </w:r>
       <w:r>
         <w:rPr>
           <w:rFonts w:ascii="Times New Roman" w:hAnsi="Times New Roman" w:hint="eastAsia"/>
           <w:color w:val="000000" w:themeColor="text1"/>
         </w:rPr>
-        <w:t>图表中的文字字号为小</w:t>
+        <w:t>号，图表必须清晰</w:t>
       </w:r>
       <w:r>
         <w:rPr>
           <w:rFonts w:ascii="Times New Roman" w:hAnsi="Times New Roman" w:hint="eastAsia"/>
           <w:color w:val="000000" w:themeColor="text1"/>
         </w:rPr>
-        <w:t>5</w:t>
-      </w:r>
-      <w:r>
-        <w:rPr>
-          <w:rFonts w:ascii="Times New Roman" w:hAnsi="Times New Roman" w:hint="eastAsia"/>
-          <w:color w:val="000000" w:themeColor="text1"/>
-        </w:rPr>
-        <w:t>号，图表必须清晰</w:t>
-      </w:r>
-      <w:r>
-        <w:rPr>
-          <w:rFonts w:ascii="Times New Roman" w:hAnsi="Times New Roman" w:hint="eastAsia"/>
-          <w:color w:val="000000" w:themeColor="text1"/>
-        </w:rPr>
-        <w:t>。</w:t>
-      </w:r>
-      <w:proofErr w:type="gramStart"/>
-      <w:r>
-        <w:rPr>
-          <w:rFonts w:ascii="Times New Roman" w:hAnsi="Times New Roman" w:hint="eastAsia"/>
-          <w:color w:val="000000" w:themeColor="text1"/>
-        </w:rPr>
-        <w:t>图须紧凑</w:t>
-      </w:r>
-      <w:proofErr w:type="gramEnd"/>
-      <w:r>
-        <w:rPr>
-          <w:rFonts w:ascii="Times New Roman" w:hAnsi="Times New Roman" w:hint="eastAsia"/>
-          <w:color w:val="000000" w:themeColor="text1"/>
-        </w:rPr>
-        <w:t>美观，表为三线表。</w:t>
+        <w:t>。图须紧凑美观，表为三线表。</w:t>
       </w:r>
     </w:p>
     <w:p>
@@ -1824,7 +1850,7 @@
       <w:r>
         <w:fldChar w:fldCharType="separate"/>
       </w:r>
-      <w:hyperlink w:anchor="_Toc112831509" w:history="1">
+      <w:hyperlink w:anchor="_Toc151390098" w:history="1">
         <w:r>
           <w:rPr>
             <w:rStyle w:val="ab"/>
@@ -1860,7 +1886,7 @@
             <w:noProof/>
             <w:webHidden/>
           </w:rPr>
-          <w:instrText xml:space="preserve"> PAGEREF _Toc112831509 \h </w:instrText>
+          <w:instrText xml:space="preserve"> PAGEREF _Toc151390098 \h </w:instrText>
         </w:r>
         <w:r>
           <w:rPr>
@@ -1904,14 +1930,14 @@
           <w:noProof/>
         </w:rPr>
       </w:pPr>
-      <w:hyperlink w:anchor="_Toc112831510" w:history="1">
+      <w:hyperlink w:anchor="_Toc151390099" w:history="1">
         <w:r>
           <w:rPr>
             <w:rStyle w:val="ab"/>
             <w:rFonts w:eastAsia="黑体"/>
             <w:noProof/>
           </w:rPr>
-          <w:t>2  ××</w:t>
+          <w:t xml:space="preserve">2  </w:t>
         </w:r>
         <w:r>
           <w:rPr>
@@ -1919,7 +1945,7 @@
             <w:rFonts w:eastAsia="黑体"/>
             <w:noProof/>
           </w:rPr>
-          <w:t>系统分析与设计</w:t>
+          <w:t>智能设备控制与管理系统系统分析与设计</w:t>
         </w:r>
         <w:r>
           <w:rPr>
@@ -1940,7 +1966,7 @@
             <w:noProof/>
             <w:webHidden/>
           </w:rPr>
-          <w:instrText xml:space="preserve"> PAGEREF _Toc112831510 \h </w:instrText>
+          <w:instrText xml:space="preserve"> PAGEREF _Toc151390099 \h </w:instrText>
         </w:r>
         <w:r>
           <w:rPr>
@@ -1984,7 +2010,7 @@
           <w:noProof/>
         </w:rPr>
       </w:pPr>
-      <w:hyperlink w:anchor="_Toc112831511" w:history="1">
+      <w:hyperlink w:anchor="_Toc151390100" w:history="1">
         <w:r>
           <w:rPr>
             <w:rStyle w:val="ab"/>
@@ -2020,7 +2046,7 @@
             <w:noProof/>
             <w:webHidden/>
           </w:rPr>
-          <w:instrText xml:space="preserve"> PAGEREF _Toc112831511 \h </w:instrText>
+          <w:instrText xml:space="preserve"> PAGEREF _Toc151390100 \h </w:instrText>
         </w:r>
         <w:r>
           <w:rPr>
@@ -2064,7 +2090,7 @@
           <w:noProof/>
         </w:rPr>
       </w:pPr>
-      <w:hyperlink w:anchor="_Toc112831512" w:history="1">
+      <w:hyperlink w:anchor="_Toc151390101" w:history="1">
         <w:r>
           <w:rPr>
             <w:rStyle w:val="ab"/>
@@ -2100,7 +2126,7 @@
             <w:noProof/>
             <w:webHidden/>
           </w:rPr>
-          <w:instrText xml:space="preserve"> PAGEREF _Toc112831512 \h </w:instrText>
+          <w:instrText xml:space="preserve"> PAGEREF _Toc151390101 \h </w:instrText>
         </w:r>
         <w:r>
           <w:rPr>
@@ -2144,7 +2170,7 @@
           <w:noProof/>
         </w:rPr>
       </w:pPr>
-      <w:hyperlink w:anchor="_Toc112831513" w:history="1">
+      <w:hyperlink w:anchor="_Toc151390102" w:history="1">
         <w:r>
           <w:rPr>
             <w:rStyle w:val="ab"/>
@@ -2180,7 +2206,7 @@
             <w:noProof/>
             <w:webHidden/>
           </w:rPr>
-          <w:instrText xml:space="preserve"> PAGEREF _Toc112831513 \h </w:instrText>
+          <w:instrText xml:space="preserve"> PAGEREF _Toc151390102 \h </w:instrText>
         </w:r>
         <w:r>
           <w:rPr>
@@ -2224,7 +2250,7 @@
           <w:noProof/>
         </w:rPr>
       </w:pPr>
-      <w:hyperlink w:anchor="_Toc112831514" w:history="1">
+      <w:hyperlink w:anchor="_Toc151390103" w:history="1">
         <w:r>
           <w:rPr>
             <w:rStyle w:val="ab"/>
@@ -2260,7 +2286,7 @@
             <w:noProof/>
             <w:webHidden/>
           </w:rPr>
-          <w:instrText xml:space="preserve"> PAGEREF _Toc112831514 \h </w:instrText>
+          <w:instrText xml:space="preserve"> PAGEREF _Toc151390103 \h </w:instrText>
         </w:r>
         <w:r>
           <w:rPr>
@@ -2304,7 +2330,7 @@
           <w:noProof/>
         </w:rPr>
       </w:pPr>
-      <w:hyperlink w:anchor="_Toc112831515" w:history="1">
+      <w:hyperlink w:anchor="_Toc151390104" w:history="1">
         <w:r>
           <w:rPr>
             <w:rStyle w:val="ab"/>
@@ -2342,7 +2368,7 @@
             <w:noProof/>
             <w:webHidden/>
           </w:rPr>
-          <w:instrText xml:space="preserve"> PAGEREF _Toc112831515 \h </w:instrText>
+          <w:instrText xml:space="preserve"> PAGEREF _Toc151390104 \h </w:instrText>
         </w:r>
         <w:r>
           <w:rPr>
@@ -2386,7 +2412,7 @@
           <w:noProof/>
         </w:rPr>
       </w:pPr>
-      <w:hyperlink w:anchor="_Toc112831516" w:history="1">
+      <w:hyperlink w:anchor="_Toc151390105" w:history="1">
         <w:r>
           <w:rPr>
             <w:rStyle w:val="ab"/>
@@ -2424,7 +2450,7 @@
             <w:noProof/>
             <w:webHidden/>
           </w:rPr>
-          <w:instrText xml:space="preserve"> PAGEREF _Toc112831516 \h </w:instrText>
+          <w:instrText xml:space="preserve"> PAGEREF _Toc151390105 \h </w:instrText>
         </w:r>
         <w:r>
           <w:rPr>
@@ -2468,7 +2494,7 @@
           <w:noProof/>
         </w:rPr>
       </w:pPr>
-      <w:hyperlink w:anchor="_Toc112831517" w:history="1">
+      <w:hyperlink w:anchor="_Toc151390106" w:history="1">
         <w:r>
           <w:rPr>
             <w:rStyle w:val="ab"/>
@@ -2504,7 +2530,7 @@
             <w:noProof/>
             <w:webHidden/>
           </w:rPr>
-          <w:instrText xml:space="preserve"> PAGEREF _Toc112831517 \h </w:instrText>
+          <w:instrText xml:space="preserve"> PAGEREF _Toc151390106 \h </w:instrText>
         </w:r>
         <w:r>
           <w:rPr>
@@ -2524,7 +2550,7 @@
             <w:noProof/>
             <w:webHidden/>
           </w:rPr>
-          <w:t>2</w:t>
+          <w:t>3</w:t>
         </w:r>
         <w:r>
           <w:rPr>
@@ -2548,7 +2574,7 @@
           <w:noProof/>
         </w:rPr>
       </w:pPr>
-      <w:hyperlink w:anchor="_Toc112831518" w:history="1">
+      <w:hyperlink w:anchor="_Toc151390107" w:history="1">
         <w:r>
           <w:rPr>
             <w:rStyle w:val="ab"/>
@@ -2584,7 +2610,7 @@
             <w:noProof/>
             <w:webHidden/>
           </w:rPr>
-          <w:instrText xml:space="preserve"> PAGEREF _Toc112831518 \h </w:instrText>
+          <w:instrText xml:space="preserve"> PAGEREF _Toc151390107 \h </w:instrText>
         </w:r>
         <w:r>
           <w:rPr>
@@ -2604,7 +2630,7 @@
             <w:noProof/>
             <w:webHidden/>
           </w:rPr>
-          <w:t>2</w:t>
+          <w:t>3</w:t>
         </w:r>
         <w:r>
           <w:rPr>
@@ -2628,7 +2654,7 @@
           <w:noProof/>
         </w:rPr>
       </w:pPr>
-      <w:hyperlink w:anchor="_Toc112831519" w:history="1">
+      <w:hyperlink w:anchor="_Toc151390108" w:history="1">
         <w:r>
           <w:rPr>
             <w:rStyle w:val="ab"/>
@@ -2664,7 +2690,7 @@
             <w:noProof/>
             <w:webHidden/>
           </w:rPr>
-          <w:instrText xml:space="preserve"> PAGEREF _Toc112831519 \h </w:instrText>
+          <w:instrText xml:space="preserve"> PAGEREF _Toc151390108 \h </w:instrText>
         </w:r>
         <w:r>
           <w:rPr>
@@ -2684,7 +2710,79 @@
             <w:noProof/>
             <w:webHidden/>
           </w:rPr>
-          <w:t>2</w:t>
+          <w:t>3</w:t>
+        </w:r>
+        <w:r>
+          <w:rPr>
+            <w:noProof/>
+            <w:webHidden/>
+          </w:rPr>
+          <w:fldChar w:fldCharType="end"/>
+        </w:r>
+      </w:hyperlink>
+    </w:p>
+    <w:p>
+      <w:pPr>
+        <w:pStyle w:val="TOC2"/>
+        <w:tabs>
+          <w:tab w:val="right" w:leader="dot" w:pos="9516"/>
+        </w:tabs>
+        <w:spacing w:before="46" w:after="46"/>
+        <w:ind w:left="420"/>
+        <w:rPr>
+          <w:rFonts w:asciiTheme="minorHAnsi" w:eastAsiaTheme="minorEastAsia" w:hAnsiTheme="minorHAnsi" w:cstheme="minorBidi"/>
+          <w:noProof/>
+        </w:rPr>
+      </w:pPr>
+      <w:hyperlink w:anchor="_Toc151390109" w:history="1">
+        <w:r>
+          <w:rPr>
+            <w:rStyle w:val="ab"/>
+            <w:b/>
+            <w:noProof/>
+          </w:rPr>
+          <w:t>本系统的主要架构如下图所示</w:t>
+        </w:r>
+        <w:r>
+          <w:rPr>
+            <w:noProof/>
+            <w:webHidden/>
+          </w:rPr>
+          <w:tab/>
+        </w:r>
+        <w:r>
+          <w:rPr>
+            <w:noProof/>
+            <w:webHidden/>
+          </w:rPr>
+          <w:fldChar w:fldCharType="begin"/>
+        </w:r>
+        <w:r>
+          <w:rPr>
+            <w:noProof/>
+            <w:webHidden/>
+          </w:rPr>
+          <w:instrText xml:space="preserve"> PAGEREF _Toc151390109 \h </w:instrText>
+        </w:r>
+        <w:r>
+          <w:rPr>
+            <w:noProof/>
+            <w:webHidden/>
+          </w:rPr>
+        </w:r>
+        <w:r>
+          <w:rPr>
+            <w:noProof/>
+            <w:webHidden/>
+          </w:rPr>
+          <w:fldChar w:fldCharType="separate"/>
+        </w:r>
+        <w:r>
+          <w:rPr>
+            <w:noProof/>
+            <w:webHidden/>
+          </w:rPr>
+          <w:t>3</w:t>
         </w:r>
         <w:r>
           <w:rPr>
@@ -2708,7 +2806,7 @@
           <w:noProof/>
         </w:rPr>
       </w:pPr>
-      <w:hyperlink w:anchor="_Toc112831520" w:history="1">
+      <w:hyperlink w:anchor="_Toc151390110" w:history="1">
         <w:r>
           <w:rPr>
             <w:rStyle w:val="ab"/>
@@ -2725,7 +2823,7 @@
             <w:b/>
             <w:noProof/>
           </w:rPr>
-          <w:t>××模块实现</w:t>
+          <w:t>前端展示模块实现</w:t>
         </w:r>
         <w:r>
           <w:rPr>
@@ -2746,7 +2844,7 @@
             <w:noProof/>
             <w:webHidden/>
           </w:rPr>
-          <w:instrText xml:space="preserve"> PAGEREF _Toc112831520 \h </w:instrText>
+          <w:instrText xml:space="preserve"> PAGEREF _Toc151390110 \h </w:instrText>
         </w:r>
         <w:r>
           <w:rPr>
@@ -2766,7 +2864,7 @@
             <w:noProof/>
             <w:webHidden/>
           </w:rPr>
-          <w:t>2</w:t>
+          <w:t>3</w:t>
         </w:r>
         <w:r>
           <w:rPr>
@@ -2790,7 +2888,7 @@
           <w:noProof/>
         </w:rPr>
       </w:pPr>
-      <w:hyperlink w:anchor="_Toc112831521" w:history="1">
+      <w:hyperlink w:anchor="_Toc151390111" w:history="1">
         <w:r>
           <w:rPr>
             <w:rStyle w:val="ab"/>
@@ -2807,7 +2905,7 @@
             <w:b/>
             <w:noProof/>
           </w:rPr>
-          <w:t>××模块实现</w:t>
+          <w:t>后端处理模块实现</w:t>
         </w:r>
         <w:r>
           <w:rPr>
@@ -2828,7 +2926,7 @@
             <w:noProof/>
             <w:webHidden/>
           </w:rPr>
-          <w:instrText xml:space="preserve"> PAGEREF _Toc112831521 \h </w:instrText>
+          <w:instrText xml:space="preserve"> PAGEREF _Toc151390111 \h </w:instrText>
         </w:r>
         <w:r>
           <w:rPr>
@@ -2872,7 +2970,7 @@
           <w:noProof/>
         </w:rPr>
       </w:pPr>
-      <w:hyperlink w:anchor="_Toc112831522" w:history="1">
+      <w:hyperlink w:anchor="_Toc151390112" w:history="1">
         <w:r>
           <w:rPr>
             <w:rStyle w:val="ab"/>
@@ -2889,7 +2987,16 @@
             <w:b/>
             <w:noProof/>
           </w:rPr>
-          <w:t>××模块实现</w:t>
+          <w:t>MQTT</w:t>
+        </w:r>
+        <w:r>
+          <w:rPr>
+            <w:rStyle w:val="ab"/>
+            <w:rFonts w:eastAsia="仿宋" w:hAnsi="仿宋"/>
+            <w:b/>
+            <w:noProof/>
+          </w:rPr>
+          <w:t>通信模块实现</w:t>
         </w:r>
         <w:r>
           <w:rPr>
@@ -2910,7 +3017,7 @@
             <w:noProof/>
             <w:webHidden/>
           </w:rPr>
-          <w:instrText xml:space="preserve"> PAGEREF _Toc112831522 \h </w:instrText>
+          <w:instrText xml:space="preserve"> PAGEREF _Toc151390112 \h </w:instrText>
         </w:r>
         <w:r>
           <w:rPr>
@@ -2931,6 +3038,88 @@
             <w:webHidden/>
           </w:rPr>
           <w:t>3</w:t>
+        </w:r>
+        <w:r>
+          <w:rPr>
+            <w:noProof/>
+            <w:webHidden/>
+          </w:rPr>
+          <w:fldChar w:fldCharType="end"/>
+        </w:r>
+      </w:hyperlink>
+    </w:p>
+    <w:p>
+      <w:pPr>
+        <w:pStyle w:val="TOC3"/>
+        <w:tabs>
+          <w:tab w:val="right" w:leader="dot" w:pos="9516"/>
+        </w:tabs>
+        <w:spacing w:before="46" w:after="46"/>
+        <w:ind w:left="840"/>
+        <w:rPr>
+          <w:rFonts w:asciiTheme="minorHAnsi" w:eastAsiaTheme="minorEastAsia" w:hAnsiTheme="minorHAnsi" w:cstheme="minorBidi"/>
+          <w:noProof/>
+        </w:rPr>
+      </w:pPr>
+      <w:hyperlink w:anchor="_Toc151390113" w:history="1">
+        <w:r>
+          <w:rPr>
+            <w:rStyle w:val="ab"/>
+            <w:rFonts w:eastAsia="仿宋"/>
+            <w:b/>
+            <w:noProof/>
+          </w:rPr>
+          <w:t xml:space="preserve">3.2.4 </w:t>
+        </w:r>
+        <w:r>
+          <w:rPr>
+            <w:rStyle w:val="ab"/>
+            <w:rFonts w:eastAsia="仿宋"/>
+            <w:b/>
+            <w:noProof/>
+          </w:rPr>
+          <w:t>嵌入式设备模块</w:t>
+        </w:r>
+        <w:r>
+          <w:rPr>
+            <w:noProof/>
+            <w:webHidden/>
+          </w:rPr>
+          <w:tab/>
+        </w:r>
+        <w:r>
+          <w:rPr>
+            <w:noProof/>
+            <w:webHidden/>
+          </w:rPr>
+          <w:fldChar w:fldCharType="begin"/>
+        </w:r>
+        <w:r>
+          <w:rPr>
+            <w:noProof/>
+            <w:webHidden/>
+          </w:rPr>
+          <w:instrText xml:space="preserve"> PAGEREF _Toc151390113 \h </w:instrText>
+        </w:r>
+        <w:r>
+          <w:rPr>
+            <w:noProof/>
+            <w:webHidden/>
+          </w:rPr>
+        </w:r>
+        <w:r>
+          <w:rPr>
+            <w:noProof/>
+            <w:webHidden/>
+          </w:rPr>
+          <w:fldChar w:fldCharType="separate"/>
+        </w:r>
+        <w:r>
+          <w:rPr>
+            <w:noProof/>
+            <w:webHidden/>
+          </w:rPr>
+          <w:t>4</w:t>
         </w:r>
         <w:r>
           <w:rPr>
@@ -2954,7 +3143,7 @@
           <w:noProof/>
         </w:rPr>
       </w:pPr>
-      <w:hyperlink w:anchor="_Toc112831523" w:history="1">
+      <w:hyperlink w:anchor="_Toc151390114" w:history="1">
         <w:r>
           <w:rPr>
             <w:rStyle w:val="ab"/>
@@ -2990,7 +3179,7 @@
             <w:noProof/>
             <w:webHidden/>
           </w:rPr>
-          <w:instrText xml:space="preserve"> PAGEREF _Toc112831523 \h </w:instrText>
+          <w:instrText xml:space="preserve"> PAGEREF _Toc151390114 \h </w:instrText>
         </w:r>
         <w:r>
           <w:rPr>
@@ -3010,7 +3199,7 @@
             <w:noProof/>
             <w:webHidden/>
           </w:rPr>
-          <w:t>3</w:t>
+          <w:t>4</w:t>
         </w:r>
         <w:r>
           <w:rPr>
@@ -3034,7 +3223,7 @@
           <w:noProof/>
         </w:rPr>
       </w:pPr>
-      <w:hyperlink w:anchor="_Toc112831524" w:history="1">
+      <w:hyperlink w:anchor="_Toc151390115" w:history="1">
         <w:r>
           <w:rPr>
             <w:rStyle w:val="ab"/>
@@ -3070,7 +3259,7 @@
             <w:noProof/>
             <w:webHidden/>
           </w:rPr>
-          <w:instrText xml:space="preserve"> PAGEREF _Toc112831524 \h </w:instrText>
+          <w:instrText xml:space="preserve"> PAGEREF _Toc151390115 \h </w:instrText>
         </w:r>
         <w:r>
           <w:rPr>
@@ -3090,7 +3279,7 @@
             <w:noProof/>
             <w:webHidden/>
           </w:rPr>
-          <w:t>3</w:t>
+          <w:t>4</w:t>
         </w:r>
         <w:r>
           <w:rPr>
@@ -3114,7 +3303,7 @@
           <w:noProof/>
         </w:rPr>
       </w:pPr>
-      <w:hyperlink w:anchor="_Toc112831525" w:history="1">
+      <w:hyperlink w:anchor="_Toc151390116" w:history="1">
         <w:r>
           <w:rPr>
             <w:rStyle w:val="ab"/>
@@ -3150,7 +3339,7 @@
             <w:noProof/>
             <w:webHidden/>
           </w:rPr>
-          <w:instrText xml:space="preserve"> PAGEREF _Toc112831525 \h </w:instrText>
+          <w:instrText xml:space="preserve"> PAGEREF _Toc151390116 \h </w:instrText>
         </w:r>
         <w:r>
           <w:rPr>
@@ -3170,7 +3359,7 @@
             <w:noProof/>
             <w:webHidden/>
           </w:rPr>
-          <w:t>3</w:t>
+          <w:t>4</w:t>
         </w:r>
         <w:r>
           <w:rPr>
@@ -3194,7 +3383,7 @@
           <w:noProof/>
         </w:rPr>
       </w:pPr>
-      <w:hyperlink w:anchor="_Toc112831526" w:history="1">
+      <w:hyperlink w:anchor="_Toc151390117" w:history="1">
         <w:r>
           <w:rPr>
             <w:rStyle w:val="ab"/>
@@ -3230,7 +3419,7 @@
             <w:noProof/>
             <w:webHidden/>
           </w:rPr>
-          <w:instrText xml:space="preserve"> PAGEREF _Toc112831526 \h </w:instrText>
+          <w:instrText xml:space="preserve"> PAGEREF _Toc151390117 \h </w:instrText>
         </w:r>
         <w:r>
           <w:rPr>
@@ -3250,7 +3439,7 @@
             <w:noProof/>
             <w:webHidden/>
           </w:rPr>
-          <w:t>3</w:t>
+          <w:t>4</w:t>
         </w:r>
         <w:r>
           <w:rPr>
@@ -3274,7 +3463,7 @@
           <w:noProof/>
         </w:rPr>
       </w:pPr>
-      <w:hyperlink w:anchor="_Toc112831527" w:history="1">
+      <w:hyperlink w:anchor="_Toc151390118" w:history="1">
         <w:r>
           <w:rPr>
             <w:rStyle w:val="ab"/>
@@ -3310,7 +3499,7 @@
             <w:noProof/>
             <w:webHidden/>
           </w:rPr>
-          <w:instrText xml:space="preserve"> PAGEREF _Toc112831527 \h </w:instrText>
+          <w:instrText xml:space="preserve"> PAGEREF _Toc151390118 \h </w:instrText>
         </w:r>
         <w:r>
           <w:rPr>
@@ -3330,7 +3519,7 @@
             <w:noProof/>
             <w:webHidden/>
           </w:rPr>
-          <w:t>3</w:t>
+          <w:t>4</w:t>
         </w:r>
         <w:r>
           <w:rPr>
@@ -3354,7 +3543,7 @@
           <w:noProof/>
         </w:rPr>
       </w:pPr>
-      <w:hyperlink w:anchor="_Toc112831528" w:history="1">
+      <w:hyperlink w:anchor="_Toc151390119" w:history="1">
         <w:r>
           <w:rPr>
             <w:rStyle w:val="ab"/>
@@ -3390,7 +3579,7 @@
             <w:noProof/>
             <w:webHidden/>
           </w:rPr>
-          <w:instrText xml:space="preserve"> PAGEREF _Toc112831528 \h </w:instrText>
+          <w:instrText xml:space="preserve"> PAGEREF _Toc151390119 \h </w:instrText>
         </w:r>
         <w:r>
           <w:rPr>
@@ -3434,7 +3623,7 @@
           <w:noProof/>
         </w:rPr>
       </w:pPr>
-      <w:hyperlink w:anchor="_Toc112831529" w:history="1">
+      <w:hyperlink w:anchor="_Toc151390120" w:history="1">
         <w:r>
           <w:rPr>
             <w:rStyle w:val="ab"/>
@@ -3451,7 +3640,7 @@
             <w:b/>
             <w:noProof/>
           </w:rPr>
-          <w:t>××（组员姓名）的贡献及感受与体会</w:t>
+          <w:t>白仕博的贡献及感受与体会</w:t>
         </w:r>
         <w:r>
           <w:rPr>
@@ -3472,7 +3661,7 @@
             <w:noProof/>
             <w:webHidden/>
           </w:rPr>
-          <w:instrText xml:space="preserve"> PAGEREF _Toc112831529 \h </w:instrText>
+          <w:instrText xml:space="preserve"> PAGEREF _Toc151390120 \h </w:instrText>
         </w:r>
         <w:r>
           <w:rPr>
@@ -3516,7 +3705,7 @@
           <w:noProof/>
         </w:rPr>
       </w:pPr>
-      <w:hyperlink w:anchor="_Toc112831530" w:history="1">
+      <w:hyperlink w:anchor="_Toc151390121" w:history="1">
         <w:r>
           <w:rPr>
             <w:rStyle w:val="ab"/>
@@ -3524,7 +3713,7 @@
             <w:b/>
             <w:noProof/>
           </w:rPr>
-          <w:t xml:space="preserve">5.2.2 </w:t>
+          <w:t>5.2.2</w:t>
         </w:r>
         <w:r>
           <w:rPr>
@@ -3533,7 +3722,7 @@
             <w:b/>
             <w:noProof/>
           </w:rPr>
-          <w:t>××（组员姓名）的贡献及感受与体会</w:t>
+          <w:t>杨宇轩的贡献及感受与体会</w:t>
         </w:r>
         <w:r>
           <w:rPr>
@@ -3554,7 +3743,7 @@
             <w:noProof/>
             <w:webHidden/>
           </w:rPr>
-          <w:instrText xml:space="preserve"> PAGEREF _Toc112831530 \h </w:instrText>
+          <w:instrText xml:space="preserve"> PAGEREF _Toc151390121 \h </w:instrText>
         </w:r>
         <w:r>
           <w:rPr>
@@ -3574,7 +3763,7 @@
             <w:noProof/>
             <w:webHidden/>
           </w:rPr>
-          <w:t>4</w:t>
+          <w:t>5</w:t>
         </w:r>
         <w:r>
           <w:rPr>
@@ -3598,7 +3787,7 @@
           <w:noProof/>
         </w:rPr>
       </w:pPr>
-      <w:hyperlink w:anchor="_Toc112831531" w:history="1">
+      <w:hyperlink w:anchor="_Toc151390122" w:history="1">
         <w:r>
           <w:rPr>
             <w:rStyle w:val="ab"/>
@@ -3606,7 +3795,7 @@
             <w:b/>
             <w:noProof/>
           </w:rPr>
-          <w:t xml:space="preserve">5.2.3 </w:t>
+          <w:t>5.2.3</w:t>
         </w:r>
         <w:r>
           <w:rPr>
@@ -3615,7 +3804,7 @@
             <w:b/>
             <w:noProof/>
           </w:rPr>
-          <w:t>××（组员姓名）的贡献及感受与体会</w:t>
+          <w:t>丁晨旭的贡献及感受与体会</w:t>
         </w:r>
         <w:r>
           <w:rPr>
@@ -3636,7 +3825,7 @@
             <w:noProof/>
             <w:webHidden/>
           </w:rPr>
-          <w:instrText xml:space="preserve"> PAGEREF _Toc112831531 \h </w:instrText>
+          <w:instrText xml:space="preserve"> PAGEREF _Toc151390122 \h </w:instrText>
         </w:r>
         <w:r>
           <w:rPr>
@@ -3656,7 +3845,7 @@
             <w:noProof/>
             <w:webHidden/>
           </w:rPr>
-          <w:t>4</w:t>
+          <w:t>5</w:t>
         </w:r>
         <w:r>
           <w:rPr>
@@ -3680,7 +3869,7 @@
           <w:noProof/>
         </w:rPr>
       </w:pPr>
-      <w:hyperlink w:anchor="_Toc112831532" w:history="1">
+      <w:hyperlink w:anchor="_Toc151390123" w:history="1">
         <w:r>
           <w:rPr>
             <w:rStyle w:val="ab"/>
@@ -3697,7 +3886,7 @@
             <w:b/>
             <w:noProof/>
           </w:rPr>
-          <w:t>××（组员姓名）的贡献及感受与体会</w:t>
+          <w:t>周天伦的贡献及感受与体会</w:t>
         </w:r>
         <w:r>
           <w:rPr>
@@ -3718,7 +3907,7 @@
             <w:noProof/>
             <w:webHidden/>
           </w:rPr>
-          <w:instrText xml:space="preserve"> PAGEREF _Toc112831532 \h </w:instrText>
+          <w:instrText xml:space="preserve"> PAGEREF _Toc151390123 \h </w:instrText>
         </w:r>
         <w:r>
           <w:rPr>
@@ -3738,171 +3927,7 @@
             <w:noProof/>
             <w:webHidden/>
           </w:rPr>
-          <w:t>4</w:t>
-        </w:r>
-        <w:r>
-          <w:rPr>
-            <w:noProof/>
-            <w:webHidden/>
-          </w:rPr>
-          <w:fldChar w:fldCharType="end"/>
-        </w:r>
-      </w:hyperlink>
-    </w:p>
-    <w:p>
-      <w:pPr>
-        <w:pStyle w:val="TOC3"/>
-        <w:tabs>
-          <w:tab w:val="right" w:leader="dot" w:pos="9516"/>
-        </w:tabs>
-        <w:spacing w:before="46" w:after="46"/>
-        <w:ind w:left="840"/>
-        <w:rPr>
-          <w:rFonts w:asciiTheme="minorHAnsi" w:eastAsiaTheme="minorEastAsia" w:hAnsiTheme="minorHAnsi" w:cstheme="minorBidi"/>
-          <w:noProof/>
-        </w:rPr>
-      </w:pPr>
-      <w:hyperlink w:anchor="_Toc112831533" w:history="1">
-        <w:r>
-          <w:rPr>
-            <w:rStyle w:val="ab"/>
-            <w:rFonts w:eastAsia="仿宋"/>
-            <w:b/>
-            <w:noProof/>
-          </w:rPr>
-          <w:t>5.2.5</w:t>
-        </w:r>
-        <w:r>
-          <w:rPr>
-            <w:rStyle w:val="ab"/>
-            <w:rFonts w:eastAsia="仿宋" w:hAnsi="仿宋"/>
-            <w:b/>
-            <w:noProof/>
-          </w:rPr>
-          <w:t>××（组员姓名）的贡献及感受与体会</w:t>
-        </w:r>
-        <w:r>
-          <w:rPr>
-            <w:noProof/>
-            <w:webHidden/>
-          </w:rPr>
-          <w:tab/>
-        </w:r>
-        <w:r>
-          <w:rPr>
-            <w:noProof/>
-            <w:webHidden/>
-          </w:rPr>
-          <w:fldChar w:fldCharType="begin"/>
-        </w:r>
-        <w:r>
-          <w:rPr>
-            <w:noProof/>
-            <w:webHidden/>
-          </w:rPr>
-          <w:instrText xml:space="preserve"> PAGEREF _Toc112831533 \h </w:instrText>
-        </w:r>
-        <w:r>
-          <w:rPr>
-            <w:noProof/>
-            <w:webHidden/>
-          </w:rPr>
-        </w:r>
-        <w:r>
-          <w:rPr>
-            <w:noProof/>
-            <w:webHidden/>
-          </w:rPr>
-          <w:fldChar w:fldCharType="separate"/>
-        </w:r>
-        <w:r>
-          <w:rPr>
-            <w:noProof/>
-            <w:webHidden/>
-          </w:rPr>
-          <w:t>4</w:t>
-        </w:r>
-        <w:r>
-          <w:rPr>
-            <w:noProof/>
-            <w:webHidden/>
-          </w:rPr>
-          <w:fldChar w:fldCharType="end"/>
-        </w:r>
-      </w:hyperlink>
-    </w:p>
-    <w:p>
-      <w:pPr>
-        <w:pStyle w:val="TOC3"/>
-        <w:tabs>
-          <w:tab w:val="right" w:leader="dot" w:pos="9516"/>
-        </w:tabs>
-        <w:spacing w:before="46" w:after="46"/>
-        <w:ind w:left="840"/>
-        <w:rPr>
-          <w:rFonts w:asciiTheme="minorHAnsi" w:eastAsiaTheme="minorEastAsia" w:hAnsiTheme="minorHAnsi" w:cstheme="minorBidi"/>
-          <w:noProof/>
-        </w:rPr>
-      </w:pPr>
-      <w:hyperlink w:anchor="_Toc112831534" w:history="1">
-        <w:r>
-          <w:rPr>
-            <w:rStyle w:val="ab"/>
-            <w:rFonts w:eastAsia="仿宋"/>
-            <w:b/>
-            <w:noProof/>
-          </w:rPr>
-          <w:t>5.2.6</w:t>
-        </w:r>
-        <w:r>
-          <w:rPr>
-            <w:rStyle w:val="ab"/>
-            <w:rFonts w:eastAsia="仿宋" w:hAnsi="仿宋"/>
-            <w:b/>
-            <w:noProof/>
-          </w:rPr>
-          <w:t>××（组员姓名）的贡献及感受与体会</w:t>
-        </w:r>
-        <w:r>
-          <w:rPr>
-            <w:noProof/>
-            <w:webHidden/>
-          </w:rPr>
-          <w:tab/>
-        </w:r>
-        <w:r>
-          <w:rPr>
-            <w:noProof/>
-            <w:webHidden/>
-          </w:rPr>
-          <w:fldChar w:fldCharType="begin"/>
-        </w:r>
-        <w:r>
-          <w:rPr>
-            <w:noProof/>
-            <w:webHidden/>
-          </w:rPr>
-          <w:instrText xml:space="preserve"> PAGEREF _Toc112831534 \h </w:instrText>
-        </w:r>
-        <w:r>
-          <w:rPr>
-            <w:noProof/>
-            <w:webHidden/>
-          </w:rPr>
-        </w:r>
-        <w:r>
-          <w:rPr>
-            <w:noProof/>
-            <w:webHidden/>
-          </w:rPr>
-          <w:fldChar w:fldCharType="separate"/>
-        </w:r>
-        <w:r>
-          <w:rPr>
-            <w:noProof/>
-            <w:webHidden/>
-          </w:rPr>
-          <w:t>4</w:t>
+          <w:t>5</w:t>
         </w:r>
         <w:r>
           <w:rPr>
@@ -3926,7 +3951,7 @@
           <w:noProof/>
         </w:rPr>
       </w:pPr>
-      <w:hyperlink w:anchor="_Toc112831535" w:history="1">
+      <w:hyperlink w:anchor="_Toc151390124" w:history="1">
         <w:r>
           <w:rPr>
             <w:rStyle w:val="ab"/>
@@ -3954,7 +3979,7 @@
             <w:noProof/>
             <w:webHidden/>
           </w:rPr>
-          <w:instrText xml:space="preserve"> PAGEREF _Toc112831535 \h </w:instrText>
+          <w:instrText xml:space="preserve"> PAGEREF _Toc151390124 \h </w:instrText>
         </w:r>
         <w:r>
           <w:rPr>
@@ -3974,7 +3999,7 @@
             <w:noProof/>
             <w:webHidden/>
           </w:rPr>
-          <w:t>4</w:t>
+          <w:t>5</w:t>
         </w:r>
         <w:r>
           <w:rPr>
@@ -4249,7 +4274,7 @@
           <w:szCs w:val="24"/>
         </w:rPr>
       </w:pPr>
-      <w:bookmarkStart w:id="0" w:name="_Toc112831509"/>
+      <w:bookmarkStart w:id="0" w:name="_Toc151390098"/>
       <w:r>
         <w:rPr>
           <w:rFonts w:ascii="Times New Roman" w:eastAsia="黑体" w:hAnsi="Times New Roman"/>
@@ -4286,10 +4311,149 @@
     </w:p>
     <w:p>
       <w:pPr>
-        <w:rPr>
-          <w:rFonts w:ascii="Times New Roman" w:hAnsi="Times New Roman"/>
-        </w:rPr>
-      </w:pPr>
+        <w:ind w:firstLineChars="200" w:firstLine="420"/>
+        <w:rPr>
+          <w:rFonts w:ascii="Times New Roman" w:hAnsi="Times New Roman" w:hint="eastAsia"/>
+        </w:rPr>
+      </w:pPr>
+      <w:r>
+        <w:rPr>
+          <w:rFonts w:ascii="Times New Roman" w:hAnsi="Times New Roman" w:hint="eastAsia"/>
+        </w:rPr>
+        <w:t>本项目为智能设备控制与管理系统，该系统将</w:t>
+      </w:r>
+      <w:r>
+        <w:rPr>
+          <w:rFonts w:ascii="Times New Roman" w:hAnsi="Times New Roman" w:hint="eastAsia"/>
+        </w:rPr>
+        <w:t>S</w:t>
+      </w:r>
+      <w:r>
+        <w:rPr>
+          <w:rFonts w:ascii="Times New Roman" w:hAnsi="Times New Roman"/>
+        </w:rPr>
+        <w:t>pringboot</w:t>
+      </w:r>
+      <w:r>
+        <w:rPr>
+          <w:rFonts w:ascii="Times New Roman" w:hAnsi="Times New Roman" w:hint="eastAsia"/>
+        </w:rPr>
+        <w:t>框架与</w:t>
+      </w:r>
+      <w:r>
+        <w:rPr>
+          <w:rFonts w:ascii="Times New Roman" w:hAnsi="Times New Roman" w:hint="eastAsia"/>
+        </w:rPr>
+        <w:t>Vue</w:t>
+      </w:r>
+      <w:r>
+        <w:rPr>
+          <w:rFonts w:ascii="Times New Roman" w:hAnsi="Times New Roman" w:hint="eastAsia"/>
+        </w:rPr>
+        <w:t>架构像结合，在此基础上加入</w:t>
+      </w:r>
+      <w:r>
+        <w:rPr>
+          <w:rFonts w:ascii="Times New Roman" w:hAnsi="Times New Roman" w:hint="eastAsia"/>
+        </w:rPr>
+        <w:t>M</w:t>
+      </w:r>
+      <w:r>
+        <w:rPr>
+          <w:rFonts w:ascii="Times New Roman" w:hAnsi="Times New Roman"/>
+        </w:rPr>
+        <w:t>qtt</w:t>
+      </w:r>
+      <w:r>
+        <w:rPr>
+          <w:rFonts w:ascii="Times New Roman" w:hAnsi="Times New Roman" w:hint="eastAsia"/>
+        </w:rPr>
+        <w:t>协议，从而实现对本地嵌入式设备的连接与通信。项目仿照目前市面上智能家居控制管理系统，通过对其进行分析与调研，我们旨在通过接入各类嵌入式设备打造出相似的管理功能，包括对嵌入式设备的打开与关闭，例如通过控制一个</w:t>
+      </w:r>
+      <w:r>
+        <w:rPr>
+          <w:rFonts w:ascii="Times New Roman" w:hAnsi="Times New Roman" w:hint="eastAsia"/>
+        </w:rPr>
+        <w:t>L</w:t>
+      </w:r>
+      <w:r>
+        <w:rPr>
+          <w:rFonts w:ascii="Times New Roman" w:hAnsi="Times New Roman"/>
+        </w:rPr>
+        <w:t>ED</w:t>
+      </w:r>
+      <w:r>
+        <w:rPr>
+          <w:rFonts w:ascii="Times New Roman" w:hAnsi="Times New Roman" w:hint="eastAsia"/>
+        </w:rPr>
+        <w:t>灯来模拟对日常家居使用中灯的控制管理功能。在此基础上我们还加入了温湿度传感器，该传感器会采集环境温湿度并以固定的时间周期上传数据到</w:t>
+      </w:r>
+      <w:r>
+        <w:rPr>
+          <w:rFonts w:ascii="Times New Roman" w:hAnsi="Times New Roman" w:hint="eastAsia"/>
+        </w:rPr>
+        <w:t>后端数据库中进行存储，为了更好的，更加直观的呈现出当前环境的温湿度，本项目在前端通过</w:t>
+      </w:r>
+      <w:r>
+        <w:rPr>
+          <w:rFonts w:ascii="Times New Roman" w:hAnsi="Times New Roman" w:hint="eastAsia"/>
+        </w:rPr>
+        <w:t>e</w:t>
+      </w:r>
+      <w:r>
+        <w:rPr>
+          <w:rFonts w:ascii="Times New Roman" w:hAnsi="Times New Roman"/>
+        </w:rPr>
+        <w:t>charts</w:t>
+      </w:r>
+      <w:r>
+        <w:rPr>
+          <w:rFonts w:ascii="Times New Roman" w:hAnsi="Times New Roman" w:hint="eastAsia"/>
+        </w:rPr>
+        <w:t>图形库将温湿度数据以图表的数据展示出来。</w:t>
+      </w:r>
+      <w:r>
+        <w:rPr>
+          <w:rFonts w:ascii="Times New Roman" w:hAnsi="Times New Roman" w:hint="eastAsia"/>
+        </w:rPr>
+        <w:t>同时，本项目接入</w:t>
+      </w:r>
+      <w:r>
+        <w:rPr>
+          <w:rFonts w:ascii="Times New Roman" w:hAnsi="Times New Roman" w:hint="eastAsia"/>
+        </w:rPr>
+        <w:t>e</w:t>
+      </w:r>
+      <w:r>
+        <w:rPr>
+          <w:rFonts w:ascii="Times New Roman" w:hAnsi="Times New Roman"/>
+        </w:rPr>
+        <w:t>sp32Cam</w:t>
+      </w:r>
+      <w:r>
+        <w:rPr>
+          <w:rFonts w:ascii="Times New Roman" w:hAnsi="Times New Roman" w:hint="eastAsia"/>
+        </w:rPr>
+        <w:t>，实现对当前环境的视频采集，并将图像数据实时展示。其中前端提供各类操作按钮和可视化界面，用户通过各类按钮，通过点击给后端发送各类数据，后端用</w:t>
+      </w:r>
+      <w:r>
+        <w:rPr>
+          <w:rFonts w:ascii="Times New Roman" w:hAnsi="Times New Roman" w:hint="eastAsia"/>
+        </w:rPr>
+        <w:t>m</w:t>
+      </w:r>
+      <w:r>
+        <w:rPr>
+          <w:rFonts w:ascii="Times New Roman" w:hAnsi="Times New Roman"/>
+        </w:rPr>
+        <w:t>qtt</w:t>
+      </w:r>
+      <w:r>
+        <w:rPr>
+          <w:rFonts w:ascii="Times New Roman" w:hAnsi="Times New Roman" w:hint="eastAsia"/>
+        </w:rPr>
+        <w:t>协议完成与嵌入式设备的通信。</w:t>
+      </w:r>
     </w:p>
     <w:p>
       <w:pPr>
@@ -4315,7 +4479,7 @@
           <w:szCs w:val="24"/>
         </w:rPr>
       </w:pPr>
-      <w:bookmarkStart w:id="1" w:name="_Toc112831510"/>
+      <w:bookmarkStart w:id="1" w:name="_Toc151390099"/>
       <w:r>
         <w:rPr>
           <w:rFonts w:ascii="Times New Roman" w:eastAsia="黑体" w:hAnsi="Times New Roman" w:hint="eastAsia"/>
@@ -4338,7 +4502,15 @@
           <w:sz w:val="24"/>
           <w:szCs w:val="24"/>
         </w:rPr>
-        <w:t>××系统分析与设计</w:t>
+        <w:t>智能设备控制与管理系统</w:t>
+      </w:r>
+      <w:r>
+        <w:rPr>
+          <w:rFonts w:ascii="Times New Roman" w:eastAsia="黑体" w:hAnsi="Times New Roman" w:hint="eastAsia"/>
+          <w:sz w:val="24"/>
+          <w:szCs w:val="24"/>
+        </w:rPr>
+        <w:t>系统分析与设计</w:t>
       </w:r>
       <w:bookmarkEnd w:id="1"/>
     </w:p>
@@ -4351,7 +4523,7 @@
           <w:b/>
         </w:rPr>
       </w:pPr>
-      <w:bookmarkStart w:id="2" w:name="_Toc112831511"/>
+      <w:bookmarkStart w:id="2" w:name="_Toc151390100"/>
       <w:r>
         <w:rPr>
           <w:rFonts w:ascii="Times New Roman" w:hAnsi="Times New Roman" w:hint="eastAsia"/>
@@ -4398,7 +4570,7 @@
           <w:b/>
         </w:rPr>
       </w:pPr>
-      <w:bookmarkStart w:id="3" w:name="_Toc112831512"/>
+      <w:bookmarkStart w:id="3" w:name="_Toc151390101"/>
       <w:r>
         <w:rPr>
           <w:rFonts w:ascii="Times New Roman" w:hAnsi="Times New Roman" w:hint="eastAsia"/>
@@ -4452,7 +4624,7 @@
           <w:b/>
         </w:rPr>
       </w:pPr>
-      <w:bookmarkStart w:id="4" w:name="_Toc112831513"/>
+      <w:bookmarkStart w:id="4" w:name="_Toc151390102"/>
       <w:r>
         <w:rPr>
           <w:rFonts w:ascii="Times New Roman" w:hAnsi="Times New Roman" w:hint="eastAsia"/>
@@ -4487,8 +4659,415 @@
       <w:pPr>
         <w:rPr>
           <w:rFonts w:ascii="Times New Roman" w:hAnsi="Times New Roman"/>
-        </w:rPr>
-      </w:pPr>
+          <w:b/>
+        </w:rPr>
+      </w:pPr>
+      <w:r>
+        <w:rPr>
+          <w:rFonts w:ascii="Times New Roman" w:hAnsi="Times New Roman" w:hint="eastAsia"/>
+          <w:b/>
+        </w:rPr>
+        <w:t>2</w:t>
+      </w:r>
+      <w:r>
+        <w:rPr>
+          <w:rFonts w:ascii="Times New Roman" w:hAnsi="Times New Roman"/>
+          <w:b/>
+        </w:rPr>
+        <w:t xml:space="preserve">.3.1 </w:t>
+      </w:r>
+      <w:r>
+        <w:rPr>
+          <w:rFonts w:ascii="Times New Roman" w:hAnsi="Times New Roman" w:hint="eastAsia"/>
+          <w:b/>
+        </w:rPr>
+        <w:t>用户登录功能</w:t>
+      </w:r>
+    </w:p>
+    <w:p>
+      <w:pPr>
+        <w:rPr>
+          <w:rFonts w:ascii="Times New Roman" w:hAnsi="Times New Roman"/>
+          <w:b/>
+        </w:rPr>
+      </w:pPr>
+      <w:r>
+        <w:rPr>
+          <w:rFonts w:ascii="Times New Roman" w:hAnsi="Times New Roman" w:hint="eastAsia"/>
+          <w:b/>
+        </w:rPr>
+        <w:t>2</w:t>
+      </w:r>
+      <w:r>
+        <w:rPr>
+          <w:rFonts w:ascii="Times New Roman" w:hAnsi="Times New Roman"/>
+          <w:b/>
+        </w:rPr>
+        <w:t xml:space="preserve">.3.2 </w:t>
+      </w:r>
+      <w:r>
+        <w:rPr>
+          <w:rFonts w:ascii="Times New Roman" w:hAnsi="Times New Roman" w:hint="eastAsia"/>
+          <w:b/>
+        </w:rPr>
+        <w:t>设备增加功能</w:t>
+      </w:r>
+    </w:p>
+    <w:p>
+      <w:pPr>
+        <w:rPr>
+          <w:rFonts w:ascii="Times New Roman" w:hAnsi="Times New Roman"/>
+          <w:b/>
+        </w:rPr>
+      </w:pPr>
+      <w:r>
+        <w:rPr>
+          <w:rFonts w:ascii="Times New Roman" w:hAnsi="Times New Roman" w:hint="eastAsia"/>
+          <w:b/>
+        </w:rPr>
+        <w:t>2</w:t>
+      </w:r>
+      <w:r>
+        <w:rPr>
+          <w:rFonts w:ascii="Times New Roman" w:hAnsi="Times New Roman"/>
+          <w:b/>
+        </w:rPr>
+        <w:t xml:space="preserve">.3.3 </w:t>
+      </w:r>
+      <w:r>
+        <w:rPr>
+          <w:rFonts w:ascii="Times New Roman" w:hAnsi="Times New Roman" w:hint="eastAsia"/>
+          <w:b/>
+        </w:rPr>
+        <w:t>设备删除功能</w:t>
+      </w:r>
+    </w:p>
+    <w:p>
+      <w:pPr>
+        <w:rPr>
+          <w:rFonts w:ascii="Times New Roman" w:hAnsi="Times New Roman"/>
+          <w:b/>
+        </w:rPr>
+      </w:pPr>
+      <w:r>
+        <w:rPr>
+          <w:rFonts w:ascii="Times New Roman" w:hAnsi="Times New Roman" w:hint="eastAsia"/>
+          <w:b/>
+        </w:rPr>
+        <w:t>2</w:t>
+      </w:r>
+      <w:r>
+        <w:rPr>
+          <w:rFonts w:ascii="Times New Roman" w:hAnsi="Times New Roman"/>
+          <w:b/>
+        </w:rPr>
+        <w:t xml:space="preserve">.3.4 </w:t>
+      </w:r>
+      <w:r>
+        <w:rPr>
+          <w:rFonts w:ascii="Times New Roman" w:hAnsi="Times New Roman" w:hint="eastAsia"/>
+          <w:b/>
+        </w:rPr>
+        <w:t>设备查找功能</w:t>
+      </w:r>
+    </w:p>
+    <w:p>
+      <w:pPr>
+        <w:rPr>
+          <w:rFonts w:ascii="Times New Roman" w:hAnsi="Times New Roman"/>
+          <w:b/>
+        </w:rPr>
+      </w:pPr>
+      <w:r>
+        <w:rPr>
+          <w:rFonts w:ascii="Times New Roman" w:hAnsi="Times New Roman" w:hint="eastAsia"/>
+          <w:b/>
+        </w:rPr>
+        <w:t>2</w:t>
+      </w:r>
+      <w:r>
+        <w:rPr>
+          <w:rFonts w:ascii="Times New Roman" w:hAnsi="Times New Roman"/>
+          <w:b/>
+        </w:rPr>
+        <w:t xml:space="preserve">.3.5 </w:t>
+      </w:r>
+      <w:r>
+        <w:rPr>
+          <w:rFonts w:ascii="Times New Roman" w:hAnsi="Times New Roman" w:hint="eastAsia"/>
+          <w:b/>
+        </w:rPr>
+        <w:t>设备修改功能</w:t>
+      </w:r>
+    </w:p>
+    <w:p>
+      <w:pPr>
+        <w:rPr>
+          <w:rFonts w:ascii="Times New Roman" w:hAnsi="Times New Roman"/>
+          <w:b/>
+        </w:rPr>
+      </w:pPr>
+      <w:r>
+        <w:rPr>
+          <w:rFonts w:ascii="Times New Roman" w:hAnsi="Times New Roman" w:hint="eastAsia"/>
+          <w:b/>
+        </w:rPr>
+        <w:t>2</w:t>
+      </w:r>
+      <w:r>
+        <w:rPr>
+          <w:rFonts w:ascii="Times New Roman" w:hAnsi="Times New Roman"/>
+          <w:b/>
+        </w:rPr>
+        <w:t xml:space="preserve">.3.6 </w:t>
+      </w:r>
+      <w:r>
+        <w:rPr>
+          <w:rFonts w:ascii="Times New Roman" w:hAnsi="Times New Roman" w:hint="eastAsia"/>
+          <w:b/>
+        </w:rPr>
+        <w:t>设备控制功能</w:t>
+      </w:r>
+    </w:p>
+    <w:p>
+      <w:pPr>
+        <w:rPr>
+          <w:rFonts w:ascii="Times New Roman" w:hAnsi="Times New Roman"/>
+          <w:b/>
+        </w:rPr>
+      </w:pPr>
+      <w:r>
+        <w:rPr>
+          <w:rFonts w:ascii="Times New Roman" w:hAnsi="Times New Roman" w:hint="eastAsia"/>
+          <w:b/>
+        </w:rPr>
+        <w:t>2</w:t>
+      </w:r>
+      <w:r>
+        <w:rPr>
+          <w:rFonts w:ascii="Times New Roman" w:hAnsi="Times New Roman"/>
+          <w:b/>
+        </w:rPr>
+        <w:t xml:space="preserve">.3.7 </w:t>
+      </w:r>
+      <w:r>
+        <w:rPr>
+          <w:rFonts w:ascii="Times New Roman" w:hAnsi="Times New Roman" w:hint="eastAsia"/>
+          <w:b/>
+        </w:rPr>
+        <w:t>数据删除功能</w:t>
+      </w:r>
+    </w:p>
+    <w:p>
+      <w:pPr>
+        <w:rPr>
+          <w:rFonts w:ascii="Times New Roman" w:hAnsi="Times New Roman"/>
+          <w:b/>
+        </w:rPr>
+      </w:pPr>
+      <w:r>
+        <w:rPr>
+          <w:rFonts w:ascii="Times New Roman" w:hAnsi="Times New Roman" w:hint="eastAsia"/>
+          <w:b/>
+        </w:rPr>
+        <w:t>2</w:t>
+      </w:r>
+      <w:r>
+        <w:rPr>
+          <w:rFonts w:ascii="Times New Roman" w:hAnsi="Times New Roman"/>
+          <w:b/>
+        </w:rPr>
+        <w:t xml:space="preserve">.3.8 </w:t>
+      </w:r>
+      <w:r>
+        <w:rPr>
+          <w:rFonts w:ascii="Times New Roman" w:hAnsi="Times New Roman" w:hint="eastAsia"/>
+          <w:b/>
+        </w:rPr>
+        <w:t>数据</w:t>
+      </w:r>
+      <w:r>
+        <w:rPr>
+          <w:rFonts w:ascii="Times New Roman" w:hAnsi="Times New Roman" w:hint="eastAsia"/>
+          <w:b/>
+        </w:rPr>
+        <w:t>查找功能</w:t>
+      </w:r>
+    </w:p>
+    <w:p>
+      <w:pPr>
+        <w:rPr>
+          <w:rFonts w:ascii="Times New Roman" w:hAnsi="Times New Roman"/>
+          <w:b/>
+        </w:rPr>
+      </w:pPr>
+      <w:r>
+        <w:rPr>
+          <w:rFonts w:ascii="Times New Roman" w:hAnsi="Times New Roman"/>
+          <w:b/>
+        </w:rPr>
+        <w:t xml:space="preserve">2.3.9 </w:t>
+      </w:r>
+      <w:r>
+        <w:rPr>
+          <w:rFonts w:ascii="Times New Roman" w:hAnsi="Times New Roman" w:hint="eastAsia"/>
+          <w:b/>
+        </w:rPr>
+        <w:t>数据增加功能</w:t>
+      </w:r>
+    </w:p>
+    <w:p>
+      <w:pPr>
+        <w:rPr>
+          <w:rFonts w:ascii="Times New Roman" w:hAnsi="Times New Roman"/>
+          <w:b/>
+        </w:rPr>
+      </w:pPr>
+      <w:r>
+        <w:rPr>
+          <w:rFonts w:ascii="Times New Roman" w:hAnsi="Times New Roman" w:hint="eastAsia"/>
+          <w:b/>
+        </w:rPr>
+        <w:t>2</w:t>
+      </w:r>
+      <w:r>
+        <w:rPr>
+          <w:rFonts w:ascii="Times New Roman" w:hAnsi="Times New Roman"/>
+          <w:b/>
+        </w:rPr>
+        <w:t xml:space="preserve">.3.10 </w:t>
+      </w:r>
+      <w:r>
+        <w:rPr>
+          <w:rFonts w:ascii="Times New Roman" w:hAnsi="Times New Roman" w:hint="eastAsia"/>
+          <w:b/>
+        </w:rPr>
+        <w:t>数据图表展示功能</w:t>
+      </w:r>
+    </w:p>
+    <w:p>
+      <w:pPr>
+        <w:rPr>
+          <w:rFonts w:ascii="Times New Roman" w:hAnsi="Times New Roman"/>
+          <w:b/>
+        </w:rPr>
+      </w:pPr>
+      <w:r>
+        <w:rPr>
+          <w:rFonts w:ascii="Times New Roman" w:hAnsi="Times New Roman" w:hint="eastAsia"/>
+          <w:b/>
+        </w:rPr>
+        <w:t>2</w:t>
+      </w:r>
+      <w:r>
+        <w:rPr>
+          <w:rFonts w:ascii="Times New Roman" w:hAnsi="Times New Roman"/>
+          <w:b/>
+        </w:rPr>
+        <w:t xml:space="preserve">.3.11 </w:t>
+      </w:r>
+      <w:r>
+        <w:rPr>
+          <w:rFonts w:ascii="Times New Roman" w:hAnsi="Times New Roman" w:hint="eastAsia"/>
+          <w:b/>
+        </w:rPr>
+        <w:t>设备告警功能</w:t>
+      </w:r>
+    </w:p>
+    <w:p>
+      <w:pPr>
+        <w:rPr>
+          <w:rFonts w:ascii="Times New Roman" w:hAnsi="Times New Roman"/>
+          <w:b/>
+        </w:rPr>
+      </w:pPr>
+      <w:r>
+        <w:rPr>
+          <w:rFonts w:ascii="Times New Roman" w:hAnsi="Times New Roman" w:hint="eastAsia"/>
+          <w:b/>
+        </w:rPr>
+        <w:t>2</w:t>
+      </w:r>
+      <w:r>
+        <w:rPr>
+          <w:rFonts w:ascii="Times New Roman" w:hAnsi="Times New Roman"/>
+          <w:b/>
+        </w:rPr>
+        <w:t xml:space="preserve">.3.12 </w:t>
+      </w:r>
+      <w:r>
+        <w:rPr>
+          <w:rFonts w:ascii="Times New Roman" w:hAnsi="Times New Roman" w:hint="eastAsia"/>
+          <w:b/>
+        </w:rPr>
+        <w:t>用户增加功能</w:t>
+      </w:r>
+      <w:r>
+        <w:rPr>
+          <w:rFonts w:ascii="Times New Roman" w:hAnsi="Times New Roman" w:hint="eastAsia"/>
+          <w:b/>
+        </w:rPr>
+        <w:t xml:space="preserve"> </w:t>
+      </w:r>
+    </w:p>
+    <w:p>
+      <w:pPr>
+        <w:rPr>
+          <w:rFonts w:ascii="Times New Roman" w:hAnsi="Times New Roman"/>
+          <w:b/>
+        </w:rPr>
+      </w:pPr>
+      <w:r>
+        <w:rPr>
+          <w:rFonts w:ascii="Times New Roman" w:hAnsi="Times New Roman" w:hint="eastAsia"/>
+          <w:b/>
+        </w:rPr>
+        <w:lastRenderedPageBreak/>
+        <w:t>2</w:t>
+      </w:r>
+      <w:r>
+        <w:rPr>
+          <w:rFonts w:ascii="Times New Roman" w:hAnsi="Times New Roman"/>
+          <w:b/>
+        </w:rPr>
+        <w:t xml:space="preserve">.3.13 </w:t>
+      </w:r>
+      <w:r>
+        <w:rPr>
+          <w:rFonts w:ascii="Times New Roman" w:hAnsi="Times New Roman" w:hint="eastAsia"/>
+          <w:b/>
+        </w:rPr>
+        <w:t>温湿度阈值设置功能</w:t>
+      </w:r>
+    </w:p>
+    <w:p>
+      <w:pPr>
+        <w:rPr>
+          <w:rFonts w:ascii="Times New Roman" w:hAnsi="Times New Roman" w:hint="eastAsia"/>
+          <w:b/>
+        </w:rPr>
+      </w:pPr>
+      <w:r>
+        <w:rPr>
+          <w:rFonts w:ascii="Times New Roman" w:hAnsi="Times New Roman" w:hint="eastAsia"/>
+          <w:b/>
+        </w:rPr>
+        <w:t>2</w:t>
+      </w:r>
+      <w:r>
+        <w:rPr>
+          <w:rFonts w:ascii="Times New Roman" w:hAnsi="Times New Roman"/>
+          <w:b/>
+        </w:rPr>
+        <w:t xml:space="preserve">.3.14 </w:t>
+      </w:r>
+      <w:r>
+        <w:rPr>
+          <w:rFonts w:ascii="Times New Roman" w:hAnsi="Times New Roman" w:hint="eastAsia"/>
+          <w:b/>
+        </w:rPr>
+        <w:t>视频监控展示功能</w:t>
+      </w:r>
     </w:p>
     <w:p>
       <w:pPr>
@@ -4506,7 +5085,7 @@
           <w:b/>
         </w:rPr>
       </w:pPr>
-      <w:bookmarkStart w:id="5" w:name="_Toc112831514"/>
+      <w:bookmarkStart w:id="5" w:name="_Toc151390103"/>
       <w:r>
         <w:rPr>
           <w:rFonts w:ascii="Times New Roman" w:hAnsi="Times New Roman" w:hint="eastAsia"/>
@@ -4545,7 +5124,7 @@
           <w:b/>
         </w:rPr>
       </w:pPr>
-      <w:bookmarkStart w:id="6" w:name="_Toc112831515"/>
+      <w:bookmarkStart w:id="6" w:name="_Toc151390104"/>
       <w:r>
         <w:rPr>
           <w:rFonts w:ascii="Times New Roman" w:eastAsia="仿宋" w:hAnsi="Times New Roman"/>
@@ -4750,7 +5329,7 @@
           <w:b/>
         </w:rPr>
       </w:pPr>
-      <w:bookmarkStart w:id="7" w:name="_Toc112831516"/>
+      <w:bookmarkStart w:id="7" w:name="_Toc151390105"/>
       <w:r>
         <w:rPr>
           <w:rFonts w:ascii="Times New Roman" w:eastAsia="仿宋" w:hAnsi="Times New Roman"/>
@@ -4980,7 +5559,7 @@
           <w:szCs w:val="24"/>
         </w:rPr>
       </w:pPr>
-      <w:bookmarkStart w:id="8" w:name="_Toc112831517"/>
+      <w:bookmarkStart w:id="8" w:name="_Toc151390106"/>
       <w:r>
         <w:rPr>
           <w:rFonts w:ascii="Times New Roman" w:eastAsia="黑体" w:hAnsi="Times New Roman" w:hint="eastAsia"/>
@@ -5024,7 +5603,7 @@
           <w:b/>
         </w:rPr>
       </w:pPr>
-      <w:bookmarkStart w:id="9" w:name="_Toc112831518"/>
+      <w:bookmarkStart w:id="9" w:name="_Toc151390107"/>
       <w:r>
         <w:rPr>
           <w:rFonts w:ascii="Times New Roman" w:hAnsi="Times New Roman" w:hint="eastAsia"/>
@@ -5052,6 +5631,364 @@
       <w:pPr>
         <w:rPr>
           <w:rFonts w:ascii="Times New Roman" w:hAnsi="Times New Roman"/>
+        </w:rPr>
+      </w:pPr>
+      <w:r>
+        <w:rPr>
+          <w:rFonts w:ascii="Times New Roman" w:hAnsi="Times New Roman" w:hint="eastAsia"/>
+        </w:rPr>
+        <w:t>本项目所采用的主要框架和工具如下</w:t>
+      </w:r>
+    </w:p>
+    <w:tbl>
+      <w:tblPr>
+        <w:tblStyle w:val="a9"/>
+        <w:tblW w:w="0" w:type="auto"/>
+        <w:tblLook w:val="04A0" w:firstRow="1" w:lastRow="0" w:firstColumn="1" w:lastColumn="0" w:noHBand="0" w:noVBand="1"/>
+      </w:tblPr>
+      <w:tblGrid>
+        <w:gridCol w:w="4758"/>
+        <w:gridCol w:w="4758"/>
+      </w:tblGrid>
+      <w:tr>
+        <w:tc>
+          <w:tcPr>
+            <w:tcW w:w="4758" w:type="dxa"/>
+          </w:tcPr>
+          <w:p>
+            <w:pPr>
+              <w:rPr>
+                <w:rFonts w:ascii="Times New Roman" w:hAnsi="Times New Roman" w:hint="eastAsia"/>
+              </w:rPr>
+            </w:pPr>
+            <w:r>
+              <w:rPr>
+                <w:rFonts w:ascii="Times New Roman" w:hAnsi="Times New Roman" w:hint="eastAsia"/>
+              </w:rPr>
+              <w:t>框架</w:t>
+            </w:r>
+            <w:r>
+              <w:rPr>
+                <w:rFonts w:ascii="Times New Roman" w:hAnsi="Times New Roman" w:hint="eastAsia"/>
+              </w:rPr>
+              <w:t>/</w:t>
+            </w:r>
+            <w:r>
+              <w:rPr>
+                <w:rFonts w:ascii="Times New Roman" w:hAnsi="Times New Roman" w:hint="eastAsia"/>
+              </w:rPr>
+              <w:t>工具</w:t>
+            </w:r>
+          </w:p>
+        </w:tc>
+        <w:tc>
+          <w:tcPr>
+            <w:tcW w:w="4758" w:type="dxa"/>
+          </w:tcPr>
+          <w:p>
+            <w:pPr>
+              <w:rPr>
+                <w:rFonts w:ascii="Times New Roman" w:hAnsi="Times New Roman" w:hint="eastAsia"/>
+              </w:rPr>
+            </w:pPr>
+            <w:r>
+              <w:rPr>
+                <w:rFonts w:ascii="Times New Roman" w:hAnsi="Times New Roman" w:hint="eastAsia"/>
+              </w:rPr>
+              <w:t>功能</w:t>
+            </w:r>
+          </w:p>
+        </w:tc>
+      </w:tr>
+      <w:tr>
+        <w:tc>
+          <w:tcPr>
+            <w:tcW w:w="4758" w:type="dxa"/>
+          </w:tcPr>
+          <w:p>
+            <w:pPr>
+              <w:rPr>
+                <w:rFonts w:ascii="Times New Roman" w:hAnsi="Times New Roman" w:hint="eastAsia"/>
+              </w:rPr>
+            </w:pPr>
+            <w:r>
+              <w:rPr>
+                <w:rFonts w:ascii="Times New Roman" w:hAnsi="Times New Roman" w:hint="eastAsia"/>
+              </w:rPr>
+              <w:t>Springboot</w:t>
+            </w:r>
+          </w:p>
+        </w:tc>
+        <w:tc>
+          <w:tcPr>
+            <w:tcW w:w="4758" w:type="dxa"/>
+          </w:tcPr>
+          <w:p>
+            <w:pPr>
+              <w:rPr>
+                <w:rFonts w:ascii="Times New Roman" w:hAnsi="Times New Roman" w:hint="eastAsia"/>
+              </w:rPr>
+            </w:pPr>
+            <w:r>
+              <w:rPr>
+                <w:rFonts w:ascii="Times New Roman" w:hAnsi="Times New Roman" w:hint="eastAsia"/>
+              </w:rPr>
+              <w:t>后端架构，接受前端请求，处理数据并返回结果</w:t>
+            </w:r>
+          </w:p>
+        </w:tc>
+      </w:tr>
+      <w:tr>
+        <w:tc>
+          <w:tcPr>
+            <w:tcW w:w="4758" w:type="dxa"/>
+          </w:tcPr>
+          <w:p>
+            <w:pPr>
+              <w:rPr>
+                <w:rFonts w:ascii="Times New Roman" w:hAnsi="Times New Roman" w:hint="eastAsia"/>
+              </w:rPr>
+            </w:pPr>
+            <w:r>
+              <w:rPr>
+                <w:rFonts w:ascii="Times New Roman" w:hAnsi="Times New Roman" w:hint="eastAsia"/>
+              </w:rPr>
+              <w:t>Vue</w:t>
+            </w:r>
+          </w:p>
+        </w:tc>
+        <w:tc>
+          <w:tcPr>
+            <w:tcW w:w="4758" w:type="dxa"/>
+          </w:tcPr>
+          <w:p>
+            <w:pPr>
+              <w:rPr>
+                <w:rFonts w:ascii="Times New Roman" w:hAnsi="Times New Roman" w:hint="eastAsia"/>
+              </w:rPr>
+            </w:pPr>
+            <w:r>
+              <w:rPr>
+                <w:rFonts w:ascii="Times New Roman" w:hAnsi="Times New Roman" w:hint="eastAsia"/>
+              </w:rPr>
+              <w:t>前端架构，实现各类页面数据展示和发送各类请求</w:t>
+            </w:r>
+          </w:p>
+        </w:tc>
+      </w:tr>
+      <w:tr>
+        <w:tc>
+          <w:tcPr>
+            <w:tcW w:w="4758" w:type="dxa"/>
+          </w:tcPr>
+          <w:p>
+            <w:pPr>
+              <w:rPr>
+                <w:rFonts w:ascii="Times New Roman" w:hAnsi="Times New Roman" w:hint="eastAsia"/>
+              </w:rPr>
+            </w:pPr>
+            <w:r>
+              <w:rPr>
+                <w:rFonts w:ascii="Times New Roman" w:hAnsi="Times New Roman" w:hint="eastAsia"/>
+              </w:rPr>
+              <w:t>ElementUI</w:t>
+            </w:r>
+          </w:p>
+        </w:tc>
+        <w:tc>
+          <w:tcPr>
+            <w:tcW w:w="4758" w:type="dxa"/>
+          </w:tcPr>
+          <w:p>
+            <w:pPr>
+              <w:rPr>
+                <w:rFonts w:ascii="Times New Roman" w:hAnsi="Times New Roman" w:hint="eastAsia"/>
+              </w:rPr>
+            </w:pPr>
+            <w:r>
+              <w:rPr>
+                <w:rFonts w:ascii="Times New Roman" w:hAnsi="Times New Roman" w:hint="eastAsia"/>
+              </w:rPr>
+              <w:t>实现界面设计</w:t>
+            </w:r>
+          </w:p>
+        </w:tc>
+      </w:tr>
+      <w:tr>
+        <w:tc>
+          <w:tcPr>
+            <w:tcW w:w="4758" w:type="dxa"/>
+          </w:tcPr>
+          <w:p>
+            <w:pPr>
+              <w:rPr>
+                <w:rFonts w:ascii="Times New Roman" w:hAnsi="Times New Roman" w:hint="eastAsia"/>
+              </w:rPr>
+            </w:pPr>
+            <w:r>
+              <w:rPr>
+                <w:rFonts w:ascii="Times New Roman" w:hAnsi="Times New Roman" w:hint="eastAsia"/>
+              </w:rPr>
+              <w:t>M</w:t>
+            </w:r>
+            <w:r>
+              <w:rPr>
+                <w:rFonts w:ascii="Times New Roman" w:hAnsi="Times New Roman"/>
+              </w:rPr>
+              <w:t>qtt</w:t>
+            </w:r>
+          </w:p>
+        </w:tc>
+        <w:tc>
+          <w:tcPr>
+            <w:tcW w:w="4758" w:type="dxa"/>
+          </w:tcPr>
+          <w:p>
+            <w:pPr>
+              <w:rPr>
+                <w:rFonts w:ascii="Times New Roman" w:hAnsi="Times New Roman" w:hint="eastAsia"/>
+              </w:rPr>
+            </w:pPr>
+            <w:r>
+              <w:rPr>
+                <w:rFonts w:ascii="Times New Roman" w:hAnsi="Times New Roman" w:hint="eastAsia"/>
+              </w:rPr>
+              <w:t>实现嵌入式设备和后端服务器通信，实现设备控制</w:t>
+            </w:r>
+          </w:p>
+        </w:tc>
+      </w:tr>
+      <w:tr>
+        <w:tc>
+          <w:tcPr>
+            <w:tcW w:w="4758" w:type="dxa"/>
+          </w:tcPr>
+          <w:p>
+            <w:pPr>
+              <w:rPr>
+                <w:rFonts w:ascii="Times New Roman" w:hAnsi="Times New Roman" w:hint="eastAsia"/>
+              </w:rPr>
+            </w:pPr>
+            <w:r>
+              <w:rPr>
+                <w:rFonts w:ascii="Times New Roman" w:hAnsi="Times New Roman" w:hint="eastAsia"/>
+              </w:rPr>
+              <w:t>I</w:t>
+            </w:r>
+            <w:r>
+              <w:rPr>
+                <w:rFonts w:ascii="Times New Roman" w:hAnsi="Times New Roman"/>
+              </w:rPr>
+              <w:t>DEA</w:t>
+            </w:r>
+          </w:p>
+        </w:tc>
+        <w:tc>
+          <w:tcPr>
+            <w:tcW w:w="4758" w:type="dxa"/>
+          </w:tcPr>
+          <w:p>
+            <w:pPr>
+              <w:rPr>
+                <w:rFonts w:ascii="Times New Roman" w:hAnsi="Times New Roman" w:hint="eastAsia"/>
+              </w:rPr>
+            </w:pPr>
+            <w:r>
+              <w:rPr>
+                <w:rFonts w:ascii="Times New Roman" w:hAnsi="Times New Roman" w:hint="eastAsia"/>
+              </w:rPr>
+              <w:t>完成后端项目开发</w:t>
+            </w:r>
+          </w:p>
+        </w:tc>
+      </w:tr>
+      <w:tr>
+        <w:tc>
+          <w:tcPr>
+            <w:tcW w:w="4758" w:type="dxa"/>
+          </w:tcPr>
+          <w:p>
+            <w:pPr>
+              <w:rPr>
+                <w:rFonts w:ascii="Times New Roman" w:hAnsi="Times New Roman" w:hint="eastAsia"/>
+              </w:rPr>
+            </w:pPr>
+            <w:r>
+              <w:rPr>
+                <w:rFonts w:ascii="Times New Roman" w:hAnsi="Times New Roman" w:hint="eastAsia"/>
+              </w:rPr>
+              <w:t>Vsocde</w:t>
+            </w:r>
+          </w:p>
+        </w:tc>
+        <w:tc>
+          <w:tcPr>
+            <w:tcW w:w="4758" w:type="dxa"/>
+          </w:tcPr>
+          <w:p>
+            <w:pPr>
+              <w:rPr>
+                <w:rFonts w:ascii="Times New Roman" w:hAnsi="Times New Roman" w:hint="eastAsia"/>
+              </w:rPr>
+            </w:pPr>
+            <w:r>
+              <w:rPr>
+                <w:rFonts w:ascii="Times New Roman" w:hAnsi="Times New Roman" w:hint="eastAsia"/>
+              </w:rPr>
+              <w:t>完成前端项目开发</w:t>
+            </w:r>
+          </w:p>
+        </w:tc>
+      </w:tr>
+      <w:tr>
+        <w:tc>
+          <w:tcPr>
+            <w:tcW w:w="4758" w:type="dxa"/>
+          </w:tcPr>
+          <w:p>
+            <w:pPr>
+              <w:rPr>
+                <w:rFonts w:ascii="Times New Roman" w:hAnsi="Times New Roman" w:hint="eastAsia"/>
+              </w:rPr>
+            </w:pPr>
+            <w:r>
+              <w:rPr>
+                <w:rFonts w:ascii="Times New Roman" w:hAnsi="Times New Roman" w:hint="eastAsia"/>
+              </w:rPr>
+              <w:t>Keil</w:t>
+            </w:r>
+            <w:r>
+              <w:rPr>
+                <w:rFonts w:ascii="Times New Roman" w:hAnsi="Times New Roman"/>
+              </w:rPr>
+              <w:t>5</w:t>
+            </w:r>
+          </w:p>
+        </w:tc>
+        <w:tc>
+          <w:tcPr>
+            <w:tcW w:w="4758" w:type="dxa"/>
+          </w:tcPr>
+          <w:p>
+            <w:pPr>
+              <w:rPr>
+                <w:rFonts w:ascii="Times New Roman" w:hAnsi="Times New Roman" w:hint="eastAsia"/>
+              </w:rPr>
+            </w:pPr>
+            <w:r>
+              <w:rPr>
+                <w:rFonts w:ascii="Times New Roman" w:hAnsi="Times New Roman" w:hint="eastAsia"/>
+              </w:rPr>
+              <w:t>完成嵌入式设备开发</w:t>
+            </w:r>
+          </w:p>
+        </w:tc>
+      </w:tr>
+    </w:tbl>
+    <w:p>
+      <w:pPr>
+        <w:rPr>
+          <w:rFonts w:ascii="Times New Roman" w:hAnsi="Times New Roman" w:hint="eastAsia"/>
         </w:rPr>
       </w:pPr>
     </w:p>
@@ -5071,7 +6008,7 @@
           <w:b/>
         </w:rPr>
       </w:pPr>
-      <w:bookmarkStart w:id="10" w:name="_Toc112831519"/>
+      <w:bookmarkStart w:id="10" w:name="_Toc151390108"/>
       <w:r>
         <w:rPr>
           <w:rFonts w:ascii="Times New Roman" w:hAnsi="Times New Roman" w:hint="eastAsia"/>
@@ -5108,466 +6045,712 @@
         <w:t>主要模块的实现</w:t>
       </w:r>
       <w:bookmarkEnd w:id="10"/>
-    </w:p>
-    <w:p>
-      <w:pPr>
-        <w:rPr>
-          <w:rFonts w:ascii="Times New Roman" w:hAnsi="Times New Roman"/>
-          <w:color w:val="FF0000"/>
-          <w:sz w:val="18"/>
-          <w:szCs w:val="18"/>
-        </w:rPr>
-      </w:pPr>
-      <w:r>
-        <w:rPr>
-          <w:rFonts w:ascii="Times New Roman" w:hAnsi="Times New Roman" w:hint="eastAsia"/>
-          <w:color w:val="FF0000"/>
-          <w:sz w:val="18"/>
-          <w:szCs w:val="18"/>
-        </w:rPr>
-        <w:t xml:space="preserve">        </w:t>
-      </w:r>
-      <w:r>
-        <w:rPr>
-          <w:rFonts w:ascii="Times New Roman" w:hAnsi="Times New Roman" w:hint="eastAsia"/>
-          <w:color w:val="FF0000"/>
-          <w:sz w:val="18"/>
-          <w:szCs w:val="18"/>
-        </w:rPr>
-        <w:t>注：</w:t>
-      </w:r>
-      <w:r>
-        <w:rPr>
-          <w:rFonts w:ascii="Times New Roman" w:hAnsi="Times New Roman" w:hint="eastAsia"/>
-          <w:color w:val="FF0000"/>
-          <w:sz w:val="18"/>
-          <w:szCs w:val="18"/>
-        </w:rPr>
-        <w:t>描述</w:t>
-      </w:r>
-      <w:r>
-        <w:rPr>
-          <w:rFonts w:ascii="Times New Roman" w:hAnsi="Times New Roman" w:hint="eastAsia"/>
-          <w:color w:val="FF0000"/>
-          <w:sz w:val="18"/>
-          <w:szCs w:val="18"/>
-        </w:rPr>
-        <w:t>至少</w:t>
-      </w:r>
-      <w:r>
-        <w:rPr>
-          <w:rFonts w:ascii="Times New Roman" w:hAnsi="Times New Roman" w:hint="eastAsia"/>
-          <w:color w:val="FF0000"/>
-          <w:sz w:val="18"/>
-          <w:szCs w:val="18"/>
-        </w:rPr>
-        <w:t>3</w:t>
-      </w:r>
-      <w:r>
-        <w:rPr>
-          <w:rFonts w:ascii="Times New Roman" w:hAnsi="Times New Roman" w:hint="eastAsia"/>
-          <w:color w:val="FF0000"/>
-          <w:sz w:val="18"/>
-          <w:szCs w:val="18"/>
-        </w:rPr>
-        <w:t>个</w:t>
-      </w:r>
-      <w:r>
-        <w:rPr>
-          <w:rFonts w:ascii="Times New Roman" w:hAnsi="Times New Roman" w:hint="eastAsia"/>
-          <w:color w:val="FF0000"/>
-          <w:sz w:val="18"/>
-          <w:szCs w:val="18"/>
-        </w:rPr>
-        <w:t>有特色或较高难度的模块的实现</w:t>
-      </w:r>
-      <w:r>
-        <w:rPr>
-          <w:rFonts w:ascii="Times New Roman" w:hAnsi="Times New Roman" w:hint="eastAsia"/>
-          <w:color w:val="FF0000"/>
-          <w:sz w:val="18"/>
-          <w:szCs w:val="18"/>
-        </w:rPr>
-        <w:t>。</w:t>
-      </w:r>
-    </w:p>
-    <w:p>
-      <w:pPr>
-        <w:outlineLvl w:val="2"/>
-        <w:rPr>
-          <w:rFonts w:ascii="Times New Roman" w:eastAsia="仿宋" w:hAnsi="Times New Roman"/>
-          <w:b/>
-        </w:rPr>
-      </w:pPr>
-      <w:bookmarkStart w:id="11" w:name="_Toc112831520"/>
-      <w:r>
-        <w:rPr>
-          <w:rFonts w:ascii="Times New Roman" w:eastAsia="仿宋" w:hAnsi="Times New Roman" w:hint="eastAsia"/>
-          <w:b/>
-        </w:rPr>
-        <w:t>3</w:t>
-      </w:r>
-      <w:r>
-        <w:rPr>
-          <w:rFonts w:ascii="Times New Roman" w:eastAsia="仿宋" w:hAnsi="Times New Roman"/>
-          <w:b/>
-        </w:rPr>
-        <w:t>.</w:t>
-      </w:r>
-      <w:r>
-        <w:rPr>
-          <w:rFonts w:ascii="Times New Roman" w:eastAsia="仿宋" w:hAnsi="Times New Roman" w:hint="eastAsia"/>
-          <w:b/>
-        </w:rPr>
-        <w:t>2</w:t>
-      </w:r>
-      <w:r>
-        <w:rPr>
-          <w:rFonts w:ascii="Times New Roman" w:eastAsia="仿宋" w:hAnsi="Times New Roman"/>
-          <w:b/>
-        </w:rPr>
-        <w:t xml:space="preserve">.1 </w:t>
-      </w:r>
-      <w:r>
-        <w:rPr>
-          <w:rFonts w:ascii="Times New Roman" w:eastAsia="仿宋" w:hAnsi="仿宋" w:hint="eastAsia"/>
-          <w:b/>
-        </w:rPr>
-        <w:t>××模块实现</w:t>
-      </w:r>
-      <w:bookmarkEnd w:id="11"/>
-    </w:p>
-    <w:p>
-      <w:pPr>
-        <w:rPr>
-          <w:rFonts w:ascii="Times New Roman" w:hAnsi="Times New Roman"/>
-        </w:rPr>
-      </w:pPr>
-    </w:p>
-    <w:p>
-      <w:pPr>
-        <w:rPr>
-          <w:rFonts w:ascii="Times New Roman" w:hAnsi="Times New Roman"/>
-        </w:rPr>
-      </w:pPr>
-    </w:p>
-    <w:p>
-      <w:pPr>
-        <w:outlineLvl w:val="2"/>
-        <w:rPr>
-          <w:rFonts w:ascii="Times New Roman" w:eastAsia="仿宋" w:hAnsi="Times New Roman"/>
-          <w:b/>
-        </w:rPr>
-      </w:pPr>
-      <w:bookmarkStart w:id="12" w:name="_Toc112831521"/>
-      <w:r>
-        <w:rPr>
-          <w:rFonts w:ascii="Times New Roman" w:eastAsia="仿宋" w:hAnsi="Times New Roman" w:hint="eastAsia"/>
-          <w:b/>
-        </w:rPr>
-        <w:t>3</w:t>
-      </w:r>
-      <w:r>
-        <w:rPr>
-          <w:rFonts w:ascii="Times New Roman" w:eastAsia="仿宋" w:hAnsi="Times New Roman"/>
-          <w:b/>
-        </w:rPr>
-        <w:t>.</w:t>
-      </w:r>
-      <w:r>
-        <w:rPr>
-          <w:rFonts w:ascii="Times New Roman" w:eastAsia="仿宋" w:hAnsi="Times New Roman" w:hint="eastAsia"/>
-          <w:b/>
-        </w:rPr>
-        <w:t>2</w:t>
-      </w:r>
-      <w:r>
-        <w:rPr>
-          <w:rFonts w:ascii="Times New Roman" w:eastAsia="仿宋" w:hAnsi="Times New Roman"/>
-          <w:b/>
-        </w:rPr>
-        <w:t>.</w:t>
-      </w:r>
-      <w:r>
-        <w:rPr>
-          <w:rFonts w:ascii="Times New Roman" w:eastAsia="仿宋" w:hAnsi="Times New Roman" w:hint="eastAsia"/>
-          <w:b/>
-        </w:rPr>
-        <w:t>2</w:t>
-      </w:r>
-      <w:r>
-        <w:rPr>
-          <w:rFonts w:ascii="Times New Roman" w:eastAsia="仿宋" w:hAnsi="Times New Roman"/>
-          <w:b/>
-        </w:rPr>
-        <w:t xml:space="preserve"> </w:t>
-      </w:r>
-      <w:r>
-        <w:rPr>
-          <w:rFonts w:ascii="Times New Roman" w:eastAsia="仿宋" w:hAnsi="仿宋" w:hint="eastAsia"/>
-          <w:b/>
-        </w:rPr>
-        <w:t>××模块实现</w:t>
-      </w:r>
-      <w:bookmarkEnd w:id="12"/>
-    </w:p>
-    <w:p>
-      <w:pPr>
-        <w:rPr>
-          <w:rFonts w:ascii="Times New Roman" w:hAnsi="Times New Roman"/>
-        </w:rPr>
-      </w:pPr>
-    </w:p>
-    <w:p>
-      <w:pPr>
-        <w:rPr>
-          <w:rFonts w:ascii="Times New Roman" w:hAnsi="Times New Roman"/>
-        </w:rPr>
-      </w:pPr>
-    </w:p>
-    <w:p>
-      <w:pPr>
-        <w:rPr>
-          <w:rFonts w:ascii="Times New Roman" w:hAnsi="Times New Roman"/>
-        </w:rPr>
-      </w:pPr>
-    </w:p>
-    <w:p>
-      <w:pPr>
-        <w:outlineLvl w:val="2"/>
-        <w:rPr>
-          <w:rFonts w:ascii="Times New Roman" w:eastAsia="仿宋" w:hAnsi="Times New Roman"/>
-          <w:b/>
-        </w:rPr>
-      </w:pPr>
-      <w:bookmarkStart w:id="13" w:name="_Toc112831522"/>
-      <w:r>
-        <w:rPr>
-          <w:rFonts w:ascii="Times New Roman" w:eastAsia="仿宋" w:hAnsi="Times New Roman" w:hint="eastAsia"/>
-          <w:b/>
-        </w:rPr>
-        <w:t>3</w:t>
-      </w:r>
-      <w:r>
-        <w:rPr>
-          <w:rFonts w:ascii="Times New Roman" w:eastAsia="仿宋" w:hAnsi="Times New Roman"/>
-          <w:b/>
-        </w:rPr>
-        <w:t>.</w:t>
-      </w:r>
-      <w:r>
-        <w:rPr>
-          <w:rFonts w:ascii="Times New Roman" w:eastAsia="仿宋" w:hAnsi="Times New Roman" w:hint="eastAsia"/>
-          <w:b/>
-        </w:rPr>
-        <w:t>2</w:t>
-      </w:r>
-      <w:r>
-        <w:rPr>
-          <w:rFonts w:ascii="Times New Roman" w:eastAsia="仿宋" w:hAnsi="Times New Roman"/>
-          <w:b/>
-        </w:rPr>
-        <w:t>.</w:t>
-      </w:r>
-      <w:r>
-        <w:rPr>
-          <w:rFonts w:ascii="Times New Roman" w:eastAsia="仿宋" w:hAnsi="Times New Roman" w:hint="eastAsia"/>
-          <w:b/>
-        </w:rPr>
-        <w:t xml:space="preserve">3 </w:t>
-      </w:r>
-      <w:r>
-        <w:rPr>
-          <w:rFonts w:ascii="Times New Roman" w:eastAsia="仿宋" w:hAnsi="仿宋" w:hint="eastAsia"/>
-          <w:b/>
-        </w:rPr>
-        <w:t>××模块实现</w:t>
-      </w:r>
-      <w:bookmarkEnd w:id="13"/>
-    </w:p>
-    <w:p>
-      <w:pPr>
-        <w:rPr>
-          <w:rFonts w:ascii="Times New Roman" w:hAnsi="Times New Roman"/>
-        </w:rPr>
-      </w:pPr>
-    </w:p>
-    <w:p>
-      <w:pPr>
-        <w:rPr>
-          <w:rFonts w:ascii="Times New Roman" w:hAnsi="Times New Roman"/>
-        </w:rPr>
-      </w:pPr>
-    </w:p>
-    <w:p>
-      <w:pPr>
-        <w:rPr>
-          <w:rFonts w:ascii="Times New Roman" w:hAnsi="Times New Roman"/>
-        </w:rPr>
-      </w:pPr>
-    </w:p>
-    <w:p>
-      <w:pPr>
-        <w:rPr>
-          <w:rFonts w:ascii="Times New Roman" w:hAnsi="Times New Roman"/>
-        </w:rPr>
-      </w:pPr>
     </w:p>
     <w:p>
       <w:pPr>
         <w:spacing w:beforeLines="25" w:before="78" w:afterLines="25" w:after="78"/>
         <w:outlineLvl w:val="1"/>
         <w:rPr>
-          <w:rFonts w:ascii="Times New Roman" w:hAnsi="Times New Roman"/>
-          <w:b/>
-        </w:rPr>
-      </w:pPr>
-      <w:bookmarkStart w:id="14" w:name="_Toc112831523"/>
-      <w:r>
-        <w:rPr>
-          <w:rFonts w:ascii="Times New Roman" w:hAnsi="Times New Roman" w:hint="eastAsia"/>
-          <w:b/>
+          <w:rFonts w:ascii="Times New Roman" w:hAnsi="Times New Roman" w:hint="eastAsia"/>
+          <w:b/>
+        </w:rPr>
+      </w:pPr>
+      <w:bookmarkStart w:id="11" w:name="_Toc151390109"/>
+      <w:r>
+        <w:rPr>
+          <w:rFonts w:ascii="Times New Roman" w:hAnsi="Times New Roman" w:hint="eastAsia"/>
+          <w:b/>
+          <w:noProof/>
+          <w:lang w:val="zh-CN"/>
+        </w:rPr>
+        <w:lastRenderedPageBreak/>
+        <mc:AlternateContent>
+          <mc:Choice Requires="wpg">
+            <w:drawing>
+              <wp:anchor distT="0" distB="0" distL="114300" distR="114300" simplePos="0" relativeHeight="251663360" behindDoc="0" locked="0" layoutInCell="1" allowOverlap="1" wp14:anchorId="033D87A3" wp14:editId="78E9E453">
+                <wp:simplePos x="0" y="0"/>
+                <wp:positionH relativeFrom="column">
+                  <wp:posOffset>543560</wp:posOffset>
+                </wp:positionH>
+                <wp:positionV relativeFrom="paragraph">
+                  <wp:posOffset>262255</wp:posOffset>
+                </wp:positionV>
+                <wp:extent cx="5136515" cy="3921125"/>
+                <wp:effectExtent l="0" t="0" r="6985" b="3175"/>
+                <wp:wrapTopAndBottom/>
+                <wp:docPr id="5" name="组合 5"/>
+                <wp:cNvGraphicFramePr/>
+                <a:graphic xmlns:a="http://schemas.openxmlformats.org/drawingml/2006/main">
+                  <a:graphicData uri="http://schemas.microsoft.com/office/word/2010/wordprocessingGroup">
+                    <wpg:wgp>
+                      <wpg:cNvGrpSpPr/>
+                      <wpg:grpSpPr>
+                        <a:xfrm>
+                          <a:off x="0" y="0"/>
+                          <a:ext cx="5136515" cy="3921125"/>
+                          <a:chOff x="0" y="0"/>
+                          <a:chExt cx="4872142" cy="3818890"/>
+                        </a:xfrm>
+                      </wpg:grpSpPr>
+                      <pic:pic xmlns:pic="http://schemas.openxmlformats.org/drawingml/2006/picture">
+                        <pic:nvPicPr>
+                          <pic:cNvPr id="1" name="图片 1"/>
+                          <pic:cNvPicPr>
+                            <a:picLocks noChangeAspect="1"/>
+                          </pic:cNvPicPr>
+                        </pic:nvPicPr>
+                        <pic:blipFill>
+                          <a:blip r:embed="rId12">
+                            <a:extLst>
+                              <a:ext uri="{28A0092B-C50C-407E-A947-70E740481C1C}">
+                                <a14:useLocalDpi xmlns:a14="http://schemas.microsoft.com/office/drawing/2010/main" val="0"/>
+                              </a:ext>
+                            </a:extLst>
+                          </a:blip>
+                          <a:srcRect/>
+                          <a:stretch>
+                            <a:fillRect/>
+                          </a:stretch>
+                        </pic:blipFill>
+                        <pic:spPr bwMode="auto">
+                          <a:xfrm>
+                            <a:off x="6137" y="0"/>
+                            <a:ext cx="4866005" cy="3563620"/>
+                          </a:xfrm>
+                          <a:prstGeom prst="rect">
+                            <a:avLst/>
+                          </a:prstGeom>
+                          <a:noFill/>
+                          <a:ln>
+                            <a:noFill/>
+                          </a:ln>
+                        </pic:spPr>
+                      </pic:pic>
+                      <wps:wsp>
+                        <wps:cNvPr id="4" name="文本框 4"/>
+                        <wps:cNvSpPr txBox="1"/>
+                        <wps:spPr>
+                          <a:xfrm>
+                            <a:off x="0" y="3620770"/>
+                            <a:ext cx="4865370" cy="198120"/>
+                          </a:xfrm>
+                          <a:prstGeom prst="rect">
+                            <a:avLst/>
+                          </a:prstGeom>
+                          <a:solidFill>
+                            <a:prstClr val="white"/>
+                          </a:solidFill>
+                          <a:ln>
+                            <a:noFill/>
+                          </a:ln>
+                        </wps:spPr>
+                        <wps:txbx>
+                          <w:txbxContent>
+                            <w:p>
+                              <w:pPr>
+                                <w:pStyle w:val="ac"/>
+                                <w:jc w:val="center"/>
+                                <w:rPr>
+                                  <w:rFonts w:ascii="Calibri" w:eastAsia="宋体" w:hAnsi="Calibri" w:cs="Times New Roman" w:hint="eastAsia"/>
+                                  <w:noProof/>
+                                </w:rPr>
+                              </w:pPr>
+                              <w:r>
+                                <w:rPr>
+                                  <w:rFonts w:hint="eastAsia"/>
+                                </w:rPr>
+                                <w:t>图</w:t>
+                              </w:r>
+                              <w:r>
+                                <w:rPr>
+                                  <w:rFonts w:hint="eastAsia"/>
+                                </w:rPr>
+                                <w:t xml:space="preserve"> </w:t>
+                              </w:r>
+                              <w:r>
+                                <w:fldChar w:fldCharType="begin"/>
+                              </w:r>
+                              <w:r>
+                                <w:instrText xml:space="preserve"> </w:instrText>
+                              </w:r>
+                              <w:r>
+                                <w:rPr>
+                                  <w:rFonts w:hint="eastAsia"/>
+                                </w:rPr>
+                                <w:instrText xml:space="preserve">SEQ </w:instrText>
+                              </w:r>
+                              <w:r>
+                                <w:rPr>
+                                  <w:rFonts w:hint="eastAsia"/>
+                                </w:rPr>
+                                <w:instrText>图表</w:instrText>
+                              </w:r>
+                              <w:r>
+                                <w:rPr>
+                                  <w:rFonts w:hint="eastAsia"/>
+                                </w:rPr>
+                                <w:instrText xml:space="preserve"> \* ARABIC</w:instrText>
+                              </w:r>
+                              <w:r>
+                                <w:instrText xml:space="preserve"> </w:instrText>
+                              </w:r>
+                              <w:r>
+                                <w:fldChar w:fldCharType="separate"/>
+                              </w:r>
+                              <w:r>
+                                <w:rPr>
+                                  <w:noProof/>
+                                </w:rPr>
+                                <w:t>1</w:t>
+                              </w:r>
+                              <w:r>
+                                <w:fldChar w:fldCharType="end"/>
+                              </w:r>
+                              <w:r>
+                                <w:t xml:space="preserve"> </w:t>
+                              </w:r>
+                              <w:r>
+                                <w:t>系统</w:t>
+                              </w:r>
+                              <w:r>
+                                <w:rPr>
+                                  <w:rFonts w:hint="eastAsia"/>
+                                </w:rPr>
+                                <w:t>设计架构图</w:t>
+                              </w:r>
+                            </w:p>
+                          </w:txbxContent>
+                        </wps:txbx>
+                        <wps:bodyPr rot="0" spcFirstLastPara="0" vertOverflow="overflow" horzOverflow="overflow" vert="horz" wrap="square" lIns="0" tIns="0" rIns="0" bIns="0" numCol="1" spcCol="0" rtlCol="0" fromWordArt="0" anchor="t" anchorCtr="0" forceAA="0" compatLnSpc="1">
+                          <a:prstTxWarp prst="textNoShape">
+                            <a:avLst/>
+                          </a:prstTxWarp>
+                          <a:noAutofit/>
+                        </wps:bodyPr>
+                      </wps:wsp>
+                    </wpg:wgp>
+                  </a:graphicData>
+                </a:graphic>
+                <wp14:sizeRelH relativeFrom="margin">
+                  <wp14:pctWidth>0</wp14:pctWidth>
+                </wp14:sizeRelH>
+                <wp14:sizeRelV relativeFrom="margin">
+                  <wp14:pctHeight>0</wp14:pctHeight>
+                </wp14:sizeRelV>
+              </wp:anchor>
+            </w:drawing>
+          </mc:Choice>
+          <mc:Fallback>
+            <w:pict>
+              <v:group w14:anchorId="033D87A3" id="组合 5" o:spid="_x0000_s1026" style="position:absolute;left:0;text-align:left;margin-left:42.8pt;margin-top:20.65pt;width:404.45pt;height:308.75pt;z-index:251663360;mso-width-relative:margin;mso-height-relative:margin" coordsize="48721,38188" o:gfxdata="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">
+                <v:shapetype id="_x0000_t75" coordsize="21600,21600" o:spt="75" o:preferrelative="t" path="m@4@5l@4@11@9@11@9@5xe" filled="f" stroked="f">
+                  <v:stroke joinstyle="miter"/>
+                  <v:formulas>
+                    <v:f eqn="if lineDrawn pixelLineWidth 0"/>
+                    <v:f eqn="sum @0 1 0"/>
+                    <v:f eqn="sum 0 0 @1"/>
+                    <v:f eqn="prod @2 1 2"/>
+                    <v:f eqn="prod @3 21600 pixelWidth"/>
+                    <v:f eqn="prod @3 21600 pixelHeight"/>
+                    <v:f eqn="sum @0 0 1"/>
+                    <v:f eqn="prod @6 1 2"/>
+                    <v:f eqn="prod @7 21600 pixelWidth"/>
+                    <v:f eqn="sum @8 21600 0"/>
+                    <v:f eqn="prod @7 21600 pixelHeight"/>
+                    <v:f eqn="sum @10 21600 0"/>
+                  </v:formulas>
+                  <v:path o:extrusionok="f" gradientshapeok="t" o:connecttype="rect"/>
+                  <o:lock v:ext="edit" aspectratio="t"/>
+                </v:shapetype>
+                <v:shape id="图片 1" o:spid="_x0000_s1027" type="#_x0000_t75" style="position:absolute;left:61;width:48660;height:35636;visibility:visible;mso-wrap-style:square" o:gfxdata="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">
+                  <v:imagedata r:id="rId13" o:title=""/>
+                </v:shape>
+                <v:shapetype id="_x0000_t202" coordsize="21600,21600" o:spt="202" path="m,l,21600r21600,l21600,xe">
+                  <v:stroke joinstyle="miter"/>
+                  <v:path gradientshapeok="t" o:connecttype="rect"/>
+                </v:shapetype>
+                <v:shape id="文本框 4" o:spid="_x0000_s1028" type="#_x0000_t202" style="position:absolute;top:36207;width:48653;height:1981;visibility:visible;mso-wrap-style:square;v-text-anchor:top" o:gfxdata="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" stroked="f">
+                  <v:textbox inset="0,0,0,0">
+                    <w:txbxContent>
+                      <w:p>
+                        <w:pPr>
+                          <w:pStyle w:val="ac"/>
+                          <w:jc w:val="center"/>
+                          <w:rPr>
+                            <w:rFonts w:ascii="Calibri" w:eastAsia="宋体" w:hAnsi="Calibri" w:cs="Times New Roman" w:hint="eastAsia"/>
+                            <w:noProof/>
+                          </w:rPr>
+                        </w:pPr>
+                        <w:r>
+                          <w:rPr>
+                            <w:rFonts w:hint="eastAsia"/>
+                          </w:rPr>
+                          <w:t>图</w:t>
+                        </w:r>
+                        <w:r>
+                          <w:rPr>
+                            <w:rFonts w:hint="eastAsia"/>
+                          </w:rPr>
+                          <w:t xml:space="preserve"> </w:t>
+                        </w:r>
+                        <w:r>
+                          <w:fldChar w:fldCharType="begin"/>
+                        </w:r>
+                        <w:r>
+                          <w:instrText xml:space="preserve"> </w:instrText>
+                        </w:r>
+                        <w:r>
+                          <w:rPr>
+                            <w:rFonts w:hint="eastAsia"/>
+                          </w:rPr>
+                          <w:instrText xml:space="preserve">SEQ </w:instrText>
+                        </w:r>
+                        <w:r>
+                          <w:rPr>
+                            <w:rFonts w:hint="eastAsia"/>
+                          </w:rPr>
+                          <w:instrText>图表</w:instrText>
+                        </w:r>
+                        <w:r>
+                          <w:rPr>
+                            <w:rFonts w:hint="eastAsia"/>
+                          </w:rPr>
+                          <w:instrText xml:space="preserve"> \* ARABIC</w:instrText>
+                        </w:r>
+                        <w:r>
+                          <w:instrText xml:space="preserve"> </w:instrText>
+                        </w:r>
+                        <w:r>
+                          <w:fldChar w:fldCharType="separate"/>
+                        </w:r>
+                        <w:r>
+                          <w:rPr>
+                            <w:noProof/>
+                          </w:rPr>
+                          <w:t>1</w:t>
+                        </w:r>
+                        <w:r>
+                          <w:fldChar w:fldCharType="end"/>
+                        </w:r>
+                        <w:r>
+                          <w:t xml:space="preserve"> </w:t>
+                        </w:r>
+                        <w:r>
+                          <w:t>系统</w:t>
+                        </w:r>
+                        <w:r>
+                          <w:rPr>
+                            <w:rFonts w:hint="eastAsia"/>
+                          </w:rPr>
+                          <w:t>设计架构图</w:t>
+                        </w:r>
+                      </w:p>
+                    </w:txbxContent>
+                  </v:textbox>
+                </v:shape>
+                <w10:wrap type="topAndBottom"/>
+              </v:group>
+            </w:pict>
+          </mc:Fallback>
+        </mc:AlternateContent>
+      </w:r>
+      <w:r>
+        <w:rPr>
+          <w:rFonts w:ascii="Times New Roman" w:hAnsi="Times New Roman" w:hint="eastAsia"/>
+          <w:b/>
+        </w:rPr>
+        <w:t>本系统的主要架构如下图所示</w:t>
+      </w:r>
+      <w:bookmarkEnd w:id="11"/>
+    </w:p>
+    <w:p>
+      <w:pPr>
+        <w:rPr>
+          <w:rFonts w:ascii="Times New Roman" w:hAnsi="Times New Roman" w:hint="eastAsia"/>
+          <w:color w:val="000000" w:themeColor="text1"/>
+          <w:sz w:val="18"/>
+          <w:szCs w:val="18"/>
+        </w:rPr>
+      </w:pPr>
+      <w:r>
+        <w:rPr>
+          <w:rFonts w:ascii="Times New Roman" w:hAnsi="Times New Roman" w:hint="eastAsia"/>
+          <w:color w:val="000000" w:themeColor="text1"/>
+          <w:sz w:val="18"/>
+          <w:szCs w:val="18"/>
+        </w:rPr>
+        <w:t>根据上述架构图，本项目可大致分为四个模块，分别为前端展示模块，后端处理模块，</w:t>
+      </w:r>
+      <w:r>
+        <w:rPr>
+          <w:rFonts w:ascii="Times New Roman" w:hAnsi="Times New Roman" w:hint="eastAsia"/>
+          <w:color w:val="000000" w:themeColor="text1"/>
+          <w:sz w:val="18"/>
+          <w:szCs w:val="18"/>
+        </w:rPr>
+        <w:t>MQTT</w:t>
+      </w:r>
+      <w:r>
+        <w:rPr>
+          <w:rFonts w:ascii="Times New Roman" w:hAnsi="Times New Roman" w:hint="eastAsia"/>
+          <w:color w:val="000000" w:themeColor="text1"/>
+          <w:sz w:val="18"/>
+          <w:szCs w:val="18"/>
+        </w:rPr>
+        <w:t>通信模块以及嵌入式设备模块</w:t>
+      </w:r>
+      <w:r>
+        <w:rPr>
+          <w:rFonts w:ascii="Times New Roman" w:hAnsi="Times New Roman" w:hint="eastAsia"/>
+          <w:color w:val="000000" w:themeColor="text1"/>
+          <w:sz w:val="18"/>
+          <w:szCs w:val="18"/>
+        </w:rPr>
+        <w:t>。其中每个模块包含诸多小模块，下面我们对项目的每个模块进行简要的阐释与说明。</w:t>
+      </w:r>
+    </w:p>
+    <w:p>
+      <w:pPr>
+        <w:rPr>
+          <w:rFonts w:ascii="Times New Roman" w:hAnsi="Times New Roman"/>
+          <w:color w:val="FF0000"/>
+          <w:sz w:val="18"/>
+          <w:szCs w:val="18"/>
+        </w:rPr>
+      </w:pPr>
+      <w:r>
+        <w:rPr>
+          <w:rFonts w:ascii="Times New Roman" w:hAnsi="Times New Roman" w:hint="eastAsia"/>
+          <w:color w:val="FF0000"/>
+          <w:sz w:val="18"/>
+          <w:szCs w:val="18"/>
+        </w:rPr>
+        <w:t xml:space="preserve">  </w:t>
+      </w:r>
+      <w:r>
+        <w:rPr>
+          <w:rFonts w:ascii="Times New Roman" w:hAnsi="Times New Roman" w:hint="eastAsia"/>
+          <w:color w:val="FF0000"/>
+          <w:sz w:val="18"/>
+          <w:szCs w:val="18"/>
+        </w:rPr>
+        <w:t>注：</w:t>
+      </w:r>
+      <w:r>
+        <w:rPr>
+          <w:rFonts w:ascii="Times New Roman" w:hAnsi="Times New Roman" w:hint="eastAsia"/>
+          <w:color w:val="FF0000"/>
+          <w:sz w:val="18"/>
+          <w:szCs w:val="18"/>
+        </w:rPr>
+        <w:t>描述</w:t>
+      </w:r>
+      <w:r>
+        <w:rPr>
+          <w:rFonts w:ascii="Times New Roman" w:hAnsi="Times New Roman" w:hint="eastAsia"/>
+          <w:color w:val="FF0000"/>
+          <w:sz w:val="18"/>
+          <w:szCs w:val="18"/>
+        </w:rPr>
+        <w:t>至少</w:t>
+      </w:r>
+      <w:r>
+        <w:rPr>
+          <w:rFonts w:ascii="Times New Roman" w:hAnsi="Times New Roman" w:hint="eastAsia"/>
+          <w:color w:val="FF0000"/>
+          <w:sz w:val="18"/>
+          <w:szCs w:val="18"/>
         </w:rPr>
         <w:t>3</w:t>
       </w:r>
       <w:r>
         <w:rPr>
           <w:rFonts w:ascii="Times New Roman" w:hAnsi="Times New Roman" w:hint="eastAsia"/>
+          <w:color w:val="FF0000"/>
+          <w:sz w:val="18"/>
+          <w:szCs w:val="18"/>
+        </w:rPr>
+        <w:t>个</w:t>
+      </w:r>
+      <w:r>
+        <w:rPr>
+          <w:rFonts w:ascii="Times New Roman" w:hAnsi="Times New Roman" w:hint="eastAsia"/>
+          <w:color w:val="FF0000"/>
+          <w:sz w:val="18"/>
+          <w:szCs w:val="18"/>
+        </w:rPr>
+        <w:t>有特色或较高难度的模块的实现</w:t>
+      </w:r>
+      <w:r>
+        <w:rPr>
+          <w:rFonts w:ascii="Times New Roman" w:hAnsi="Times New Roman" w:hint="eastAsia"/>
+          <w:color w:val="FF0000"/>
+          <w:sz w:val="18"/>
+          <w:szCs w:val="18"/>
+        </w:rPr>
+        <w:t>。</w:t>
+      </w:r>
+    </w:p>
+    <w:p>
+      <w:pPr>
+        <w:outlineLvl w:val="2"/>
+        <w:rPr>
+          <w:rFonts w:ascii="Times New Roman" w:eastAsia="仿宋" w:hAnsi="Times New Roman"/>
+          <w:b/>
+        </w:rPr>
+      </w:pPr>
+      <w:bookmarkStart w:id="12" w:name="_Toc151390110"/>
+      <w:r>
+        <w:rPr>
+          <w:rFonts w:ascii="Times New Roman" w:eastAsia="仿宋" w:hAnsi="Times New Roman" w:hint="eastAsia"/>
+          <w:b/>
+        </w:rPr>
+        <w:t>3</w:t>
+      </w:r>
+      <w:r>
+        <w:rPr>
+          <w:rFonts w:ascii="Times New Roman" w:eastAsia="仿宋" w:hAnsi="Times New Roman"/>
           <w:b/>
         </w:rPr>
         <w:t>.</w:t>
       </w:r>
       <w:r>
         <w:rPr>
-          <w:rFonts w:ascii="Times New Roman" w:hAnsi="Times New Roman" w:hint="eastAsia"/>
+          <w:rFonts w:ascii="Times New Roman" w:eastAsia="仿宋" w:hAnsi="Times New Roman" w:hint="eastAsia"/>
+          <w:b/>
+        </w:rPr>
+        <w:t>2</w:t>
+      </w:r>
+      <w:r>
+        <w:rPr>
+          <w:rFonts w:ascii="Times New Roman" w:eastAsia="仿宋" w:hAnsi="Times New Roman"/>
+          <w:b/>
+        </w:rPr>
+        <w:t xml:space="preserve">.1 </w:t>
+      </w:r>
+      <w:r>
+        <w:rPr>
+          <w:rFonts w:ascii="Times New Roman" w:eastAsia="仿宋" w:hAnsi="仿宋" w:hint="eastAsia"/>
+          <w:b/>
+        </w:rPr>
+        <w:t>前端展示</w:t>
+      </w:r>
+      <w:r>
+        <w:rPr>
+          <w:rFonts w:ascii="Times New Roman" w:eastAsia="仿宋" w:hAnsi="仿宋" w:hint="eastAsia"/>
+          <w:b/>
+        </w:rPr>
+        <w:t>模块实现</w:t>
+      </w:r>
+      <w:bookmarkEnd w:id="12"/>
+    </w:p>
+    <w:p>
+      <w:pPr>
+        <w:rPr>
+          <w:rFonts w:ascii="Times New Roman" w:hAnsi="Times New Roman"/>
+        </w:rPr>
+      </w:pPr>
+    </w:p>
+    <w:p>
+      <w:pPr>
+        <w:rPr>
+          <w:rFonts w:ascii="Times New Roman" w:hAnsi="Times New Roman"/>
+        </w:rPr>
+      </w:pPr>
+    </w:p>
+    <w:p>
+      <w:pPr>
+        <w:outlineLvl w:val="2"/>
+        <w:rPr>
+          <w:rFonts w:ascii="Times New Roman" w:eastAsia="仿宋" w:hAnsi="Times New Roman"/>
+          <w:b/>
+        </w:rPr>
+      </w:pPr>
+      <w:bookmarkStart w:id="13" w:name="_Toc151390111"/>
+      <w:r>
+        <w:rPr>
+          <w:rFonts w:ascii="Times New Roman" w:eastAsia="仿宋" w:hAnsi="Times New Roman" w:hint="eastAsia"/>
           <w:b/>
         </w:rPr>
         <w:t>3</w:t>
       </w:r>
       <w:r>
         <w:rPr>
-          <w:rFonts w:ascii="Times New Roman" w:hAnsi="Times New Roman" w:hint="eastAsia"/>
+          <w:rFonts w:ascii="Times New Roman" w:eastAsia="仿宋" w:hAnsi="Times New Roman"/>
+          <w:b/>
+        </w:rPr>
+        <w:t>.</w:t>
+      </w:r>
+      <w:r>
+        <w:rPr>
+          <w:rFonts w:ascii="Times New Roman" w:eastAsia="仿宋" w:hAnsi="Times New Roman" w:hint="eastAsia"/>
+          <w:b/>
+        </w:rPr>
+        <w:t>2</w:t>
+      </w:r>
+      <w:r>
+        <w:rPr>
+          <w:rFonts w:ascii="Times New Roman" w:eastAsia="仿宋" w:hAnsi="Times New Roman"/>
+          <w:b/>
+        </w:rPr>
+        <w:t>.</w:t>
+      </w:r>
+      <w:r>
+        <w:rPr>
+          <w:rFonts w:ascii="Times New Roman" w:eastAsia="仿宋" w:hAnsi="Times New Roman" w:hint="eastAsia"/>
+          <w:b/>
+        </w:rPr>
+        <w:t>2</w:t>
+      </w:r>
+      <w:r>
+        <w:rPr>
+          <w:rFonts w:ascii="Times New Roman" w:eastAsia="仿宋" w:hAnsi="Times New Roman"/>
           <w:b/>
         </w:rPr>
         <w:t xml:space="preserve"> </w:t>
       </w:r>
       <w:r>
         <w:rPr>
-          <w:rFonts w:ascii="Times New Roman" w:hAnsi="Times New Roman" w:hint="eastAsia"/>
-          <w:b/>
-        </w:rPr>
-        <w:t>高级数据库技术在本系统中的应用</w:t>
+          <w:rFonts w:ascii="Times New Roman" w:eastAsia="仿宋" w:hAnsi="仿宋" w:hint="eastAsia"/>
+          <w:b/>
+        </w:rPr>
+        <w:t>后端处理</w:t>
+      </w:r>
+      <w:r>
+        <w:rPr>
+          <w:rFonts w:ascii="Times New Roman" w:eastAsia="仿宋" w:hAnsi="仿宋" w:hint="eastAsia"/>
+          <w:b/>
+        </w:rPr>
+        <w:t>模块实现</w:t>
+      </w:r>
+      <w:bookmarkEnd w:id="13"/>
+    </w:p>
+    <w:p>
+      <w:pPr>
+        <w:rPr>
+          <w:rFonts w:ascii="Times New Roman" w:hAnsi="Times New Roman"/>
+        </w:rPr>
+      </w:pPr>
+    </w:p>
+    <w:p>
+      <w:pPr>
+        <w:rPr>
+          <w:rFonts w:ascii="Times New Roman" w:hAnsi="Times New Roman"/>
+        </w:rPr>
+      </w:pPr>
+    </w:p>
+    <w:p>
+      <w:pPr>
+        <w:rPr>
+          <w:rFonts w:ascii="Times New Roman" w:hAnsi="Times New Roman"/>
+        </w:rPr>
+      </w:pPr>
+    </w:p>
+    <w:p>
+      <w:pPr>
+        <w:outlineLvl w:val="2"/>
+        <w:rPr>
+          <w:rFonts w:ascii="Times New Roman" w:eastAsia="仿宋" w:hAnsi="仿宋"/>
+          <w:b/>
+        </w:rPr>
+      </w:pPr>
+      <w:bookmarkStart w:id="14" w:name="_Toc151390112"/>
+      <w:r>
+        <w:rPr>
+          <w:rFonts w:ascii="Times New Roman" w:eastAsia="仿宋" w:hAnsi="Times New Roman" w:hint="eastAsia"/>
+          <w:b/>
+        </w:rPr>
+        <w:t>3</w:t>
+      </w:r>
+      <w:r>
+        <w:rPr>
+          <w:rFonts w:ascii="Times New Roman" w:eastAsia="仿宋" w:hAnsi="Times New Roman"/>
+          <w:b/>
+        </w:rPr>
+        <w:t>.</w:t>
+      </w:r>
+      <w:r>
+        <w:rPr>
+          <w:rFonts w:ascii="Times New Roman" w:eastAsia="仿宋" w:hAnsi="Times New Roman" w:hint="eastAsia"/>
+          <w:b/>
+        </w:rPr>
+        <w:t>2</w:t>
+      </w:r>
+      <w:r>
+        <w:rPr>
+          <w:rFonts w:ascii="Times New Roman" w:eastAsia="仿宋" w:hAnsi="Times New Roman"/>
+          <w:b/>
+        </w:rPr>
+        <w:t>.</w:t>
+      </w:r>
+      <w:r>
+        <w:rPr>
+          <w:rFonts w:ascii="Times New Roman" w:eastAsia="仿宋" w:hAnsi="Times New Roman" w:hint="eastAsia"/>
+          <w:b/>
+        </w:rPr>
+        <w:t xml:space="preserve">3 </w:t>
+      </w:r>
+      <w:r>
+        <w:rPr>
+          <w:rFonts w:ascii="Times New Roman" w:eastAsia="仿宋" w:hAnsi="仿宋" w:hint="eastAsia"/>
+          <w:b/>
+        </w:rPr>
+        <w:t>MQTT</w:t>
+      </w:r>
+      <w:r>
+        <w:rPr>
+          <w:rFonts w:ascii="Times New Roman" w:eastAsia="仿宋" w:hAnsi="仿宋" w:hint="eastAsia"/>
+          <w:b/>
+        </w:rPr>
+        <w:t>通信</w:t>
+      </w:r>
+      <w:r>
+        <w:rPr>
+          <w:rFonts w:ascii="Times New Roman" w:eastAsia="仿宋" w:hAnsi="仿宋" w:hint="eastAsia"/>
+          <w:b/>
+        </w:rPr>
+        <w:t>模块实现</w:t>
       </w:r>
       <w:bookmarkEnd w:id="14"/>
     </w:p>
     <w:p>
       <w:pPr>
-        <w:rPr>
-          <w:rFonts w:ascii="Times New Roman" w:hAnsi="Times New Roman"/>
-          <w:color w:val="FF0000"/>
-          <w:sz w:val="18"/>
-          <w:szCs w:val="18"/>
-        </w:rPr>
-      </w:pPr>
-      <w:r>
-        <w:rPr>
-          <w:rFonts w:ascii="Times New Roman" w:hAnsi="Times New Roman" w:hint="eastAsia"/>
-          <w:color w:val="FF0000"/>
-          <w:sz w:val="18"/>
-          <w:szCs w:val="18"/>
-        </w:rPr>
-        <w:t xml:space="preserve">        </w:t>
-      </w:r>
-      <w:r>
-        <w:rPr>
-          <w:rFonts w:ascii="Times New Roman" w:hAnsi="Times New Roman" w:hint="eastAsia"/>
-          <w:color w:val="FF0000"/>
-          <w:sz w:val="18"/>
-          <w:szCs w:val="18"/>
-        </w:rPr>
-        <w:t>注：</w:t>
-      </w:r>
-      <w:r>
-        <w:rPr>
-          <w:rFonts w:ascii="Times New Roman" w:hAnsi="Times New Roman" w:hint="eastAsia"/>
-          <w:color w:val="FF0000"/>
-          <w:sz w:val="18"/>
-          <w:szCs w:val="18"/>
-        </w:rPr>
-        <w:t>描述本设计中</w:t>
-      </w:r>
-      <w:r>
-        <w:rPr>
-          <w:rFonts w:ascii="Times New Roman" w:hAnsi="Times New Roman" w:hint="eastAsia"/>
-          <w:color w:val="FF0000"/>
-          <w:sz w:val="18"/>
-          <w:szCs w:val="18"/>
-        </w:rPr>
-        <w:t>一些高级数据库技术</w:t>
-      </w:r>
-      <w:r>
-        <w:rPr>
-          <w:rFonts w:ascii="Times New Roman" w:hAnsi="Times New Roman" w:hint="eastAsia"/>
-          <w:color w:val="FF0000"/>
-          <w:sz w:val="18"/>
-          <w:szCs w:val="18"/>
-        </w:rPr>
-        <w:t>（如排名、高级聚集分析、加解密函数、存储过程、游标、触发器等等）</w:t>
-      </w:r>
-      <w:r>
-        <w:rPr>
-          <w:rFonts w:ascii="Times New Roman" w:hAnsi="Times New Roman" w:hint="eastAsia"/>
-          <w:color w:val="FF0000"/>
-          <w:sz w:val="18"/>
-          <w:szCs w:val="18"/>
-        </w:rPr>
-        <w:t>的应用</w:t>
-      </w:r>
-      <w:r>
-        <w:rPr>
-          <w:rFonts w:ascii="Times New Roman" w:hAnsi="Times New Roman" w:hint="eastAsia"/>
-          <w:color w:val="FF0000"/>
-          <w:sz w:val="18"/>
-          <w:szCs w:val="18"/>
-        </w:rPr>
-        <w:t>。</w:t>
-      </w:r>
-      <w:r>
-        <w:rPr>
-          <w:rFonts w:ascii="Times New Roman" w:hAnsi="Times New Roman" w:hint="eastAsia"/>
-          <w:color w:val="FF0000"/>
-          <w:sz w:val="18"/>
-          <w:szCs w:val="18"/>
-        </w:rPr>
-        <w:t>如使用较多，可择</w:t>
-      </w:r>
-      <w:r>
-        <w:rPr>
-          <w:rFonts w:ascii="Times New Roman" w:hAnsi="Times New Roman" w:hint="eastAsia"/>
-          <w:color w:val="FF0000"/>
-          <w:sz w:val="18"/>
-          <w:szCs w:val="18"/>
-        </w:rPr>
-        <w:t>3~</w:t>
-      </w:r>
-      <w:r>
-        <w:rPr>
-          <w:rFonts w:ascii="Times New Roman" w:hAnsi="Times New Roman" w:hint="eastAsia"/>
-          <w:color w:val="FF0000"/>
-          <w:sz w:val="18"/>
-          <w:szCs w:val="18"/>
-        </w:rPr>
-        <w:t>4</w:t>
-      </w:r>
-      <w:r>
-        <w:rPr>
-          <w:rFonts w:ascii="Times New Roman" w:hAnsi="Times New Roman" w:hint="eastAsia"/>
-          <w:color w:val="FF0000"/>
-          <w:sz w:val="18"/>
-          <w:szCs w:val="18"/>
-        </w:rPr>
-        <w:t>个典型的应用来说明。</w:t>
-      </w:r>
+        <w:outlineLvl w:val="2"/>
+        <w:rPr>
+          <w:rFonts w:ascii="Times New Roman" w:eastAsia="仿宋" w:hAnsi="Times New Roman" w:hint="eastAsia"/>
+          <w:b/>
+        </w:rPr>
+      </w:pPr>
+      <w:bookmarkStart w:id="15" w:name="_Toc151390113"/>
+      <w:r>
+        <w:rPr>
+          <w:rFonts w:ascii="Times New Roman" w:eastAsia="仿宋" w:hAnsi="Times New Roman" w:hint="eastAsia"/>
+          <w:b/>
+        </w:rPr>
+        <w:t>3</w:t>
+      </w:r>
+      <w:r>
+        <w:rPr>
+          <w:rFonts w:ascii="Times New Roman" w:eastAsia="仿宋" w:hAnsi="Times New Roman"/>
+          <w:b/>
+        </w:rPr>
+        <w:t xml:space="preserve">.2.4 </w:t>
+      </w:r>
+      <w:r>
+        <w:rPr>
+          <w:rFonts w:ascii="Times New Roman" w:eastAsia="仿宋" w:hAnsi="Times New Roman" w:hint="eastAsia"/>
+          <w:b/>
+        </w:rPr>
+        <w:t>嵌入式设备模块</w:t>
+      </w:r>
+      <w:bookmarkEnd w:id="15"/>
+    </w:p>
+    <w:p>
+      <w:pPr>
+        <w:rPr>
+          <w:rFonts w:ascii="Times New Roman" w:hAnsi="Times New Roman"/>
+        </w:rPr>
+      </w:pPr>
     </w:p>
     <w:p>
       <w:pPr>
@@ -5599,7 +6782,7 @@
           <w:b/>
         </w:rPr>
       </w:pPr>
-      <w:bookmarkStart w:id="15" w:name="_Toc112831524"/>
+      <w:bookmarkStart w:id="16" w:name="_Toc151390114"/>
       <w:r>
         <w:rPr>
           <w:rFonts w:ascii="Times New Roman" w:hAnsi="Times New Roman" w:hint="eastAsia"/>
@@ -5616,14 +6799,191 @@
       </w:r>
       <w:r>
         <w:rPr>
-          <w:rFonts w:ascii="Times New Roman" w:hAnsi="Times New Roman"/>
-          <w:b/>
+          <w:rFonts w:ascii="Times New Roman" w:hAnsi="Times New Roman" w:hint="eastAsia"/>
+          <w:b/>
+        </w:rPr>
+        <w:t>3</w:t>
+      </w:r>
+      <w:r>
+        <w:rPr>
+          <w:rFonts w:ascii="Times New Roman" w:hAnsi="Times New Roman" w:hint="eastAsia"/>
+          <w:b/>
+        </w:rPr>
+        <w:t xml:space="preserve"> </w:t>
+      </w:r>
+      <w:r>
+        <w:rPr>
+          <w:rFonts w:ascii="Times New Roman" w:hAnsi="Times New Roman" w:hint="eastAsia"/>
+          <w:b/>
+        </w:rPr>
+        <w:t>高级数据库技术在本系统中的应用</w:t>
+      </w:r>
+      <w:bookmarkEnd w:id="16"/>
+    </w:p>
+    <w:p>
+      <w:pPr>
+        <w:rPr>
+          <w:rFonts w:ascii="Times New Roman" w:hAnsi="Times New Roman"/>
+          <w:color w:val="FF0000"/>
+          <w:sz w:val="18"/>
+          <w:szCs w:val="18"/>
+        </w:rPr>
+      </w:pPr>
+      <w:r>
+        <w:rPr>
+          <w:rFonts w:ascii="Times New Roman" w:hAnsi="Times New Roman" w:hint="eastAsia"/>
+          <w:color w:val="FF0000"/>
+          <w:sz w:val="18"/>
+          <w:szCs w:val="18"/>
+        </w:rPr>
+        <w:t xml:space="preserve">        </w:t>
+      </w:r>
+      <w:r>
+        <w:rPr>
+          <w:rFonts w:ascii="Times New Roman" w:hAnsi="Times New Roman" w:hint="eastAsia"/>
+          <w:color w:val="FF0000"/>
+          <w:sz w:val="18"/>
+          <w:szCs w:val="18"/>
+        </w:rPr>
+        <w:t>注：</w:t>
+      </w:r>
+      <w:r>
+        <w:rPr>
+          <w:rFonts w:ascii="Times New Roman" w:hAnsi="Times New Roman" w:hint="eastAsia"/>
+          <w:color w:val="FF0000"/>
+          <w:sz w:val="18"/>
+          <w:szCs w:val="18"/>
+        </w:rPr>
+        <w:t>描述本设计中</w:t>
+      </w:r>
+      <w:r>
+        <w:rPr>
+          <w:rFonts w:ascii="Times New Roman" w:hAnsi="Times New Roman" w:hint="eastAsia"/>
+          <w:color w:val="FF0000"/>
+          <w:sz w:val="18"/>
+          <w:szCs w:val="18"/>
+        </w:rPr>
+        <w:t>一些高级数据库技术</w:t>
+      </w:r>
+      <w:r>
+        <w:rPr>
+          <w:rFonts w:ascii="Times New Roman" w:hAnsi="Times New Roman" w:hint="eastAsia"/>
+          <w:color w:val="FF0000"/>
+          <w:sz w:val="18"/>
+          <w:szCs w:val="18"/>
+        </w:rPr>
+        <w:t>（如排名、高级聚集分析、加解密函数、存储过程、游标、触发器等等）</w:t>
+      </w:r>
+      <w:r>
+        <w:rPr>
+          <w:rFonts w:ascii="Times New Roman" w:hAnsi="Times New Roman" w:hint="eastAsia"/>
+          <w:color w:val="FF0000"/>
+          <w:sz w:val="18"/>
+          <w:szCs w:val="18"/>
+        </w:rPr>
+        <w:t>的应用</w:t>
+      </w:r>
+      <w:r>
+        <w:rPr>
+          <w:rFonts w:ascii="Times New Roman" w:hAnsi="Times New Roman" w:hint="eastAsia"/>
+          <w:color w:val="FF0000"/>
+          <w:sz w:val="18"/>
+          <w:szCs w:val="18"/>
+        </w:rPr>
+        <w:t>。</w:t>
+      </w:r>
+      <w:r>
+        <w:rPr>
+          <w:rFonts w:ascii="Times New Roman" w:hAnsi="Times New Roman" w:hint="eastAsia"/>
+          <w:color w:val="FF0000"/>
+          <w:sz w:val="18"/>
+          <w:szCs w:val="18"/>
+        </w:rPr>
+        <w:t>如使用较多，可择</w:t>
+      </w:r>
+      <w:r>
+        <w:rPr>
+          <w:rFonts w:ascii="Times New Roman" w:hAnsi="Times New Roman" w:hint="eastAsia"/>
+          <w:color w:val="FF0000"/>
+          <w:sz w:val="18"/>
+          <w:szCs w:val="18"/>
+        </w:rPr>
+        <w:t>3~</w:t>
+      </w:r>
+      <w:r>
+        <w:rPr>
+          <w:rFonts w:ascii="Times New Roman" w:hAnsi="Times New Roman" w:hint="eastAsia"/>
+          <w:color w:val="FF0000"/>
+          <w:sz w:val="18"/>
+          <w:szCs w:val="18"/>
         </w:rPr>
         <w:t>4</w:t>
       </w:r>
       <w:r>
         <w:rPr>
           <w:rFonts w:ascii="Times New Roman" w:hAnsi="Times New Roman" w:hint="eastAsia"/>
+          <w:color w:val="FF0000"/>
+          <w:sz w:val="18"/>
+          <w:szCs w:val="18"/>
+        </w:rPr>
+        <w:t>个典型的应用来说明。</w:t>
+      </w:r>
+    </w:p>
+    <w:p>
+      <w:pPr>
+        <w:rPr>
+          <w:rFonts w:ascii="Times New Roman" w:hAnsi="Times New Roman"/>
+        </w:rPr>
+      </w:pPr>
+    </w:p>
+    <w:p>
+      <w:pPr>
+        <w:rPr>
+          <w:rFonts w:ascii="Times New Roman" w:hAnsi="Times New Roman"/>
+        </w:rPr>
+      </w:pPr>
+    </w:p>
+    <w:p>
+      <w:pPr>
+        <w:rPr>
+          <w:rFonts w:ascii="Times New Roman" w:hAnsi="Times New Roman"/>
+        </w:rPr>
+      </w:pPr>
+    </w:p>
+    <w:p>
+      <w:pPr>
+        <w:spacing w:beforeLines="25" w:before="78" w:afterLines="25" w:after="78"/>
+        <w:outlineLvl w:val="1"/>
+        <w:rPr>
+          <w:rFonts w:ascii="Times New Roman" w:hAnsi="Times New Roman"/>
+          <w:b/>
+        </w:rPr>
+      </w:pPr>
+      <w:bookmarkStart w:id="17" w:name="_Toc151390115"/>
+      <w:r>
+        <w:rPr>
+          <w:rFonts w:ascii="Times New Roman" w:hAnsi="Times New Roman" w:hint="eastAsia"/>
+          <w:b/>
+        </w:rPr>
+        <w:t>3</w:t>
+      </w:r>
+      <w:r>
+        <w:rPr>
+          <w:rFonts w:ascii="Times New Roman" w:hAnsi="Times New Roman" w:hint="eastAsia"/>
+          <w:b/>
+        </w:rPr>
+        <w:t>.</w:t>
+      </w:r>
+      <w:r>
+        <w:rPr>
+          <w:rFonts w:ascii="Times New Roman" w:hAnsi="Times New Roman"/>
+          <w:b/>
+        </w:rPr>
+        <w:t>4</w:t>
+      </w:r>
+      <w:r>
+        <w:rPr>
+          <w:rFonts w:ascii="Times New Roman" w:hAnsi="Times New Roman" w:hint="eastAsia"/>
           <w:b/>
         </w:rPr>
         <w:t xml:space="preserve"> </w:t>
@@ -5635,7 +6995,7 @@
         </w:rPr>
         <w:t>高级软件技术在本系统中的应用</w:t>
       </w:r>
-      <w:bookmarkEnd w:id="15"/>
+      <w:bookmarkEnd w:id="17"/>
     </w:p>
     <w:p>
       <w:pPr>
@@ -5800,7 +7160,7 @@
           <w:szCs w:val="24"/>
         </w:rPr>
       </w:pPr>
-      <w:bookmarkStart w:id="16" w:name="_Toc112831525"/>
+      <w:bookmarkStart w:id="18" w:name="_Toc151390116"/>
       <w:r>
         <w:rPr>
           <w:rFonts w:ascii="Times New Roman" w:eastAsia="黑体" w:hAnsi="Times New Roman" w:hint="eastAsia"/>
@@ -5833,7 +7193,7 @@
         </w:rPr>
         <w:t>系统运行效果</w:t>
       </w:r>
-      <w:bookmarkEnd w:id="16"/>
+      <w:bookmarkEnd w:id="18"/>
     </w:p>
     <w:p>
       <w:pPr>
@@ -5947,7 +7307,7 @@
           <w:szCs w:val="24"/>
         </w:rPr>
       </w:pPr>
-      <w:bookmarkStart w:id="17" w:name="_Toc112831526"/>
+      <w:bookmarkStart w:id="19" w:name="_Toc151390117"/>
       <w:r>
         <w:rPr>
           <w:rFonts w:ascii="Times New Roman" w:eastAsia="黑体" w:hAnsi="Times New Roman" w:hint="eastAsia"/>
@@ -6029,7 +7389,7 @@
         </w:rPr>
         <w:t>高级设计技术的应用感受与体会</w:t>
       </w:r>
-      <w:bookmarkEnd w:id="17"/>
+      <w:bookmarkEnd w:id="19"/>
     </w:p>
     <w:p>
       <w:pPr>
@@ -6040,7 +7400,7 @@
           <w:b/>
         </w:rPr>
       </w:pPr>
-      <w:bookmarkStart w:id="18" w:name="_Toc112831527"/>
+      <w:bookmarkStart w:id="20" w:name="_Toc151390118"/>
       <w:r>
         <w:rPr>
           <w:rFonts w:ascii="Times New Roman" w:hAnsi="Times New Roman"/>
@@ -6062,7 +7422,7 @@
         </w:rPr>
         <w:t>组员分工</w:t>
       </w:r>
-      <w:bookmarkEnd w:id="18"/>
+      <w:bookmarkEnd w:id="20"/>
     </w:p>
     <w:p>
       <w:pPr>
@@ -6202,6 +7562,14 @@
                 <w:szCs w:val="18"/>
               </w:rPr>
             </w:pPr>
+            <w:r>
+              <w:rPr>
+                <w:rFonts w:ascii="Times New Roman" w:hAnsi="Times New Roman" w:hint="eastAsia"/>
+                <w:sz w:val="18"/>
+                <w:szCs w:val="18"/>
+              </w:rPr>
+              <w:t>白仕博</w:t>
+            </w:r>
           </w:p>
         </w:tc>
         <w:tc>
@@ -6240,6 +7608,14 @@
                 <w:szCs w:val="18"/>
               </w:rPr>
             </w:pPr>
+            <w:r>
+              <w:rPr>
+                <w:rFonts w:ascii="Times New Roman" w:hAnsi="Times New Roman" w:hint="eastAsia"/>
+                <w:sz w:val="18"/>
+                <w:szCs w:val="18"/>
+              </w:rPr>
+              <w:t>杨宇轩</w:t>
+            </w:r>
           </w:p>
         </w:tc>
         <w:tc>
@@ -6278,6 +7654,14 @@
                 <w:szCs w:val="18"/>
               </w:rPr>
             </w:pPr>
+            <w:r>
+              <w:rPr>
+                <w:rFonts w:ascii="Times New Roman" w:hAnsi="Times New Roman" w:hint="eastAsia"/>
+                <w:sz w:val="18"/>
+                <w:szCs w:val="18"/>
+              </w:rPr>
+              <w:t>丁晨旭</w:t>
+            </w:r>
           </w:p>
         </w:tc>
         <w:tc>
@@ -6316,6 +7700,14 @@
                 <w:szCs w:val="18"/>
               </w:rPr>
             </w:pPr>
+            <w:r>
+              <w:rPr>
+                <w:rFonts w:ascii="Times New Roman" w:hAnsi="Times New Roman" w:hint="eastAsia"/>
+                <w:sz w:val="18"/>
+                <w:szCs w:val="18"/>
+              </w:rPr>
+              <w:t>周天伦</w:t>
+            </w:r>
           </w:p>
         </w:tc>
         <w:tc>
@@ -6435,7 +7827,7 @@
           <w:b/>
         </w:rPr>
       </w:pPr>
-      <w:bookmarkStart w:id="19" w:name="_Toc112831528"/>
+      <w:bookmarkStart w:id="21" w:name="_Toc151390119"/>
       <w:r>
         <w:rPr>
           <w:rFonts w:ascii="Times New Roman" w:hAnsi="Times New Roman"/>
@@ -6471,7 +7863,7 @@
         </w:rPr>
         <w:t>个人贡献及软件与数据库技术应用感受与体会</w:t>
       </w:r>
-      <w:bookmarkEnd w:id="19"/>
+      <w:bookmarkEnd w:id="21"/>
     </w:p>
     <w:p>
       <w:pPr>
@@ -6516,9 +7908,8 @@
           <w:sz w:val="18"/>
           <w:szCs w:val="18"/>
         </w:rPr>
-        <w:t>个组员</w:t>
-      </w:r>
-      <w:proofErr w:type="gramStart"/>
+        <w:t>个组员一小节描述描述各自的贡献，以及软件与数据库技术应用的感受与体会</w:t>
+      </w:r>
       <w:r>
         <w:rPr>
           <w:rFonts w:ascii="Times New Roman" w:hAnsi="Times New Roman" w:hint="eastAsia"/>
@@ -6526,9 +7917,8 @@
           <w:sz w:val="18"/>
           <w:szCs w:val="18"/>
         </w:rPr>
-        <w:t>一</w:t>
-      </w:r>
-      <w:proofErr w:type="gramEnd"/>
+        <w:t>（</w:t>
+      </w:r>
       <w:r>
         <w:rPr>
           <w:rFonts w:ascii="Times New Roman" w:hAnsi="Times New Roman" w:hint="eastAsia"/>
@@ -6536,7 +7926,7 @@
           <w:sz w:val="18"/>
           <w:szCs w:val="18"/>
         </w:rPr>
-        <w:t>小节描述描述各自的贡献，以及软件与数据库技术应用的感受与体会</w:t>
+        <w:t>各成员的描述</w:t>
       </w:r>
       <w:r>
         <w:rPr>
@@ -6545,7 +7935,7 @@
           <w:sz w:val="18"/>
           <w:szCs w:val="18"/>
         </w:rPr>
-        <w:t>（</w:t>
+        <w:t>不得雷同）</w:t>
       </w:r>
       <w:r>
         <w:rPr>
@@ -6554,24 +7944,6 @@
           <w:sz w:val="18"/>
           <w:szCs w:val="18"/>
         </w:rPr>
-        <w:t>各成员的描述</w:t>
-      </w:r>
-      <w:r>
-        <w:rPr>
-          <w:rFonts w:ascii="Times New Roman" w:hAnsi="Times New Roman" w:hint="eastAsia"/>
-          <w:color w:val="FF0000"/>
-          <w:sz w:val="18"/>
-          <w:szCs w:val="18"/>
-        </w:rPr>
-        <w:t>不得雷同）</w:t>
-      </w:r>
-      <w:r>
-        <w:rPr>
-          <w:rFonts w:ascii="Times New Roman" w:hAnsi="Times New Roman" w:hint="eastAsia"/>
-          <w:color w:val="FF0000"/>
-          <w:sz w:val="18"/>
-          <w:szCs w:val="18"/>
-        </w:rPr>
         <w:t>。</w:t>
       </w:r>
     </w:p>
@@ -6583,7 +7955,7 @@
           <w:b/>
         </w:rPr>
       </w:pPr>
-      <w:bookmarkStart w:id="20" w:name="_Toc112831529"/>
+      <w:bookmarkStart w:id="22" w:name="_Toc151390120"/>
       <w:r>
         <w:rPr>
           <w:rFonts w:ascii="Times New Roman" w:eastAsia="仿宋" w:hAnsi="Times New Roman"/>
@@ -6616,26 +7988,100 @@
         <w:rPr>
           <w:rFonts w:ascii="Times New Roman" w:eastAsia="仿宋" w:hAnsi="仿宋" w:hint="eastAsia"/>
           <w:b/>
-          <w:color w:val="FF0000"/>
-        </w:rPr>
-        <w:t>××</w:t>
+          <w:color w:val="000000" w:themeColor="text1"/>
+        </w:rPr>
+        <w:t>白仕博</w:t>
       </w:r>
       <w:r>
         <w:rPr>
           <w:rFonts w:ascii="Times New Roman" w:eastAsia="仿宋" w:hAnsi="仿宋" w:hint="eastAsia"/>
           <w:b/>
-          <w:color w:val="FF0000"/>
-        </w:rPr>
-        <w:t>（组员姓名）</w:t>
+        </w:rPr>
+        <w:t>的贡献及感受与体会</w:t>
+      </w:r>
+      <w:bookmarkEnd w:id="22"/>
+    </w:p>
+    <w:p>
+      <w:pPr>
+        <w:rPr>
+          <w:rFonts w:ascii="Times New Roman" w:hAnsi="Times New Roman"/>
+        </w:rPr>
+      </w:pPr>
+    </w:p>
+    <w:p>
+      <w:pPr>
+        <w:rPr>
+          <w:rFonts w:ascii="Times New Roman" w:hAnsi="Times New Roman"/>
+        </w:rPr>
+      </w:pPr>
+    </w:p>
+    <w:p>
+      <w:pPr>
+        <w:outlineLvl w:val="2"/>
+        <w:rPr>
+          <w:rFonts w:ascii="Times New Roman" w:eastAsia="仿宋" w:hAnsi="Times New Roman"/>
+          <w:b/>
+        </w:rPr>
+      </w:pPr>
+      <w:bookmarkStart w:id="23" w:name="_Toc151390121"/>
+      <w:r>
+        <w:rPr>
+          <w:rFonts w:ascii="Times New Roman" w:eastAsia="仿宋" w:hAnsi="Times New Roman"/>
+          <w:b/>
+        </w:rPr>
+        <w:t>5</w:t>
+      </w:r>
+      <w:r>
+        <w:rPr>
+          <w:rFonts w:ascii="Times New Roman" w:eastAsia="仿宋" w:hAnsi="Times New Roman"/>
+          <w:b/>
+        </w:rPr>
+        <w:t>.</w:t>
+      </w:r>
+      <w:r>
+        <w:rPr>
+          <w:rFonts w:ascii="Times New Roman" w:eastAsia="仿宋" w:hAnsi="Times New Roman" w:hint="eastAsia"/>
+          <w:b/>
+        </w:rPr>
+        <w:t>2</w:t>
+      </w:r>
+      <w:r>
+        <w:rPr>
+          <w:rFonts w:ascii="Times New Roman" w:eastAsia="仿宋" w:hAnsi="Times New Roman"/>
+          <w:b/>
+        </w:rPr>
+        <w:t>.</w:t>
+      </w:r>
+      <w:r>
+        <w:rPr>
+          <w:rFonts w:ascii="Times New Roman" w:eastAsia="仿宋" w:hAnsi="Times New Roman"/>
+          <w:b/>
+        </w:rPr>
+        <w:t>2</w:t>
       </w:r>
       <w:r>
         <w:rPr>
           <w:rFonts w:ascii="Times New Roman" w:eastAsia="仿宋" w:hAnsi="仿宋" w:hint="eastAsia"/>
           <w:b/>
+          <w:color w:val="000000" w:themeColor="text1"/>
+        </w:rPr>
+        <w:t>杨宇轩</w:t>
+      </w:r>
+      <w:r>
+        <w:rPr>
+          <w:rFonts w:ascii="Times New Roman" w:eastAsia="仿宋" w:hAnsi="仿宋" w:hint="eastAsia"/>
+          <w:b/>
         </w:rPr>
         <w:t>的贡献及感受与体会</w:t>
       </w:r>
-      <w:bookmarkEnd w:id="20"/>
+      <w:bookmarkEnd w:id="23"/>
+    </w:p>
+    <w:p>
+      <w:pPr>
+        <w:rPr>
+          <w:rFonts w:ascii="Times New Roman" w:hAnsi="Times New Roman"/>
+        </w:rPr>
+      </w:pPr>
     </w:p>
     <w:p>
       <w:pPr>
@@ -6659,7 +8105,7 @@
           <w:b/>
         </w:rPr>
       </w:pPr>
-      <w:bookmarkStart w:id="21" w:name="_Toc112831530"/>
+      <w:bookmarkStart w:id="24" w:name="_Toc151390122"/>
       <w:r>
         <w:rPr>
           <w:rFonts w:ascii="Times New Roman" w:eastAsia="仿宋" w:hAnsi="Times New Roman"/>
@@ -6693,6 +8139,74 @@
           <w:rFonts w:ascii="Times New Roman" w:eastAsia="仿宋" w:hAnsi="Times New Roman"/>
           <w:b/>
         </w:rPr>
+        <w:t>3</w:t>
+      </w:r>
+      <w:r>
+        <w:rPr>
+          <w:rFonts w:ascii="Times New Roman" w:eastAsia="仿宋" w:hAnsi="仿宋" w:hint="eastAsia"/>
+          <w:b/>
+          <w:color w:val="000000" w:themeColor="text1"/>
+        </w:rPr>
+        <w:t>丁晨旭</w:t>
+      </w:r>
+      <w:r>
+        <w:rPr>
+          <w:rFonts w:ascii="Times New Roman" w:eastAsia="仿宋" w:hAnsi="仿宋" w:hint="eastAsia"/>
+          <w:b/>
+        </w:rPr>
+        <w:t>的贡献及感受与体会</w:t>
+      </w:r>
+      <w:bookmarkEnd w:id="24"/>
+    </w:p>
+    <w:p>
+      <w:pPr>
+        <w:rPr>
+          <w:rFonts w:ascii="Times New Roman" w:hAnsi="Times New Roman"/>
+        </w:rPr>
+      </w:pPr>
+    </w:p>
+    <w:p>
+      <w:pPr>
+        <w:rPr>
+          <w:rFonts w:ascii="Times New Roman" w:hAnsi="Times New Roman"/>
+        </w:rPr>
+      </w:pPr>
+    </w:p>
+    <w:p>
+      <w:pPr>
+        <w:rPr>
+          <w:rFonts w:ascii="Times New Roman" w:hAnsi="Times New Roman"/>
+        </w:rPr>
+      </w:pPr>
+    </w:p>
+    <w:p>
+      <w:pPr>
+        <w:outlineLvl w:val="2"/>
+        <w:rPr>
+          <w:rFonts w:ascii="Times New Roman" w:eastAsia="仿宋" w:hAnsi="Times New Roman" w:hint="eastAsia"/>
+          <w:b/>
+        </w:rPr>
+      </w:pPr>
+      <w:bookmarkStart w:id="25" w:name="_Toc151390123"/>
+      <w:r>
+        <w:rPr>
+          <w:rFonts w:ascii="Times New Roman" w:eastAsia="仿宋" w:hAnsi="Times New Roman"/>
+          <w:b/>
+        </w:rPr>
+        <w:t>5</w:t>
+      </w:r>
+      <w:r>
+        <w:rPr>
+          <w:rFonts w:ascii="Times New Roman" w:eastAsia="仿宋" w:hAnsi="Times New Roman"/>
+          <w:b/>
+        </w:rPr>
+        <w:t>.</w:t>
+      </w:r>
+      <w:r>
+        <w:rPr>
+          <w:rFonts w:ascii="Times New Roman" w:eastAsia="仿宋" w:hAnsi="Times New Roman" w:hint="eastAsia"/>
+          <w:b/>
+        </w:rPr>
         <w:t>2</w:t>
       </w:r>
       <w:r>
@@ -6700,15 +8214,29 @@
           <w:rFonts w:ascii="Times New Roman" w:eastAsia="仿宋" w:hAnsi="Times New Roman"/>
           <w:b/>
         </w:rPr>
+        <w:t>.</w:t>
+      </w:r>
+      <w:r>
+        <w:rPr>
+          <w:rFonts w:ascii="Times New Roman" w:eastAsia="仿宋" w:hAnsi="Times New Roman"/>
+          <w:b/>
+        </w:rPr>
+        <w:t>4</w:t>
+      </w:r>
+      <w:r>
+        <w:rPr>
+          <w:rFonts w:ascii="Times New Roman" w:eastAsia="仿宋" w:hAnsi="Times New Roman"/>
+          <w:b/>
+        </w:rPr>
         <w:t xml:space="preserve"> </w:t>
       </w:r>
       <w:r>
         <w:rPr>
           <w:rFonts w:ascii="Times New Roman" w:eastAsia="仿宋" w:hAnsi="仿宋" w:hint="eastAsia"/>
           <w:b/>
-          <w:color w:val="FF0000"/>
-        </w:rPr>
-        <w:t>××（组员姓名）</w:t>
+          <w:color w:val="000000" w:themeColor="text1"/>
+        </w:rPr>
+        <w:t>周天伦</w:t>
       </w:r>
       <w:r>
         <w:rPr>
@@ -6717,356 +8245,7 @@
         </w:rPr>
         <w:t>的贡献及感受与体会</w:t>
       </w:r>
-      <w:bookmarkEnd w:id="21"/>
-    </w:p>
-    <w:p>
-      <w:pPr>
-        <w:rPr>
-          <w:rFonts w:ascii="Times New Roman" w:hAnsi="Times New Roman"/>
-        </w:rPr>
-      </w:pPr>
-    </w:p>
-    <w:p>
-      <w:pPr>
-        <w:rPr>
-          <w:rFonts w:ascii="Times New Roman" w:hAnsi="Times New Roman"/>
-        </w:rPr>
-      </w:pPr>
-    </w:p>
-    <w:p>
-      <w:pPr>
-        <w:rPr>
-          <w:rFonts w:ascii="Times New Roman" w:hAnsi="Times New Roman"/>
-        </w:rPr>
-      </w:pPr>
-    </w:p>
-    <w:p>
-      <w:pPr>
-        <w:outlineLvl w:val="2"/>
-        <w:rPr>
-          <w:rFonts w:ascii="Times New Roman" w:eastAsia="仿宋" w:hAnsi="Times New Roman"/>
-          <w:b/>
-        </w:rPr>
-      </w:pPr>
-      <w:bookmarkStart w:id="22" w:name="_Toc112831531"/>
-      <w:r>
-        <w:rPr>
-          <w:rFonts w:ascii="Times New Roman" w:eastAsia="仿宋" w:hAnsi="Times New Roman"/>
-          <w:b/>
-        </w:rPr>
-        <w:t>5</w:t>
-      </w:r>
-      <w:r>
-        <w:rPr>
-          <w:rFonts w:ascii="Times New Roman" w:eastAsia="仿宋" w:hAnsi="Times New Roman"/>
-          <w:b/>
-        </w:rPr>
-        <w:t>.</w:t>
-      </w:r>
-      <w:r>
-        <w:rPr>
-          <w:rFonts w:ascii="Times New Roman" w:eastAsia="仿宋" w:hAnsi="Times New Roman" w:hint="eastAsia"/>
-          <w:b/>
-        </w:rPr>
-        <w:t>2</w:t>
-      </w:r>
-      <w:r>
-        <w:rPr>
-          <w:rFonts w:ascii="Times New Roman" w:eastAsia="仿宋" w:hAnsi="Times New Roman"/>
-          <w:b/>
-        </w:rPr>
-        <w:t>.</w:t>
-      </w:r>
-      <w:r>
-        <w:rPr>
-          <w:rFonts w:ascii="Times New Roman" w:eastAsia="仿宋" w:hAnsi="Times New Roman"/>
-          <w:b/>
-        </w:rPr>
-        <w:t>3</w:t>
-      </w:r>
-      <w:r>
-        <w:rPr>
-          <w:rFonts w:ascii="Times New Roman" w:eastAsia="仿宋" w:hAnsi="Times New Roman"/>
-          <w:b/>
-        </w:rPr>
-        <w:t xml:space="preserve"> </w:t>
-      </w:r>
-      <w:r>
-        <w:rPr>
-          <w:rFonts w:ascii="Times New Roman" w:eastAsia="仿宋" w:hAnsi="仿宋" w:hint="eastAsia"/>
-          <w:b/>
-          <w:color w:val="FF0000"/>
-        </w:rPr>
-        <w:t>××（组员姓名）</w:t>
-      </w:r>
-      <w:r>
-        <w:rPr>
-          <w:rFonts w:ascii="Times New Roman" w:eastAsia="仿宋" w:hAnsi="仿宋" w:hint="eastAsia"/>
-          <w:b/>
-        </w:rPr>
-        <w:t>的贡献及感受与体会</w:t>
-      </w:r>
-      <w:bookmarkEnd w:id="22"/>
-    </w:p>
-    <w:p>
-      <w:pPr>
-        <w:rPr>
-          <w:rFonts w:ascii="Times New Roman" w:hAnsi="Times New Roman"/>
-        </w:rPr>
-      </w:pPr>
-    </w:p>
-    <w:p>
-      <w:pPr>
-        <w:rPr>
-          <w:rFonts w:ascii="Times New Roman" w:hAnsi="Times New Roman"/>
-        </w:rPr>
-      </w:pPr>
-    </w:p>
-    <w:p>
-      <w:pPr>
-        <w:rPr>
-          <w:rFonts w:ascii="Times New Roman" w:hAnsi="Times New Roman"/>
-        </w:rPr>
-      </w:pPr>
-    </w:p>
-    <w:p>
-      <w:pPr>
-        <w:outlineLvl w:val="2"/>
-        <w:rPr>
-          <w:rFonts w:ascii="Times New Roman" w:eastAsia="仿宋" w:hAnsi="Times New Roman"/>
-          <w:b/>
-        </w:rPr>
-      </w:pPr>
-      <w:bookmarkStart w:id="23" w:name="_Toc112831532"/>
-      <w:r>
-        <w:rPr>
-          <w:rFonts w:ascii="Times New Roman" w:eastAsia="仿宋" w:hAnsi="Times New Roman"/>
-          <w:b/>
-        </w:rPr>
-        <w:t>5</w:t>
-      </w:r>
-      <w:r>
-        <w:rPr>
-          <w:rFonts w:ascii="Times New Roman" w:eastAsia="仿宋" w:hAnsi="Times New Roman"/>
-          <w:b/>
-        </w:rPr>
-        <w:t>.</w:t>
-      </w:r>
-      <w:r>
-        <w:rPr>
-          <w:rFonts w:ascii="Times New Roman" w:eastAsia="仿宋" w:hAnsi="Times New Roman" w:hint="eastAsia"/>
-          <w:b/>
-        </w:rPr>
-        <w:t>2</w:t>
-      </w:r>
-      <w:r>
-        <w:rPr>
-          <w:rFonts w:ascii="Times New Roman" w:eastAsia="仿宋" w:hAnsi="Times New Roman"/>
-          <w:b/>
-        </w:rPr>
-        <w:t>.</w:t>
-      </w:r>
-      <w:r>
-        <w:rPr>
-          <w:rFonts w:ascii="Times New Roman" w:eastAsia="仿宋" w:hAnsi="Times New Roman"/>
-          <w:b/>
-        </w:rPr>
-        <w:t>4</w:t>
-      </w:r>
-      <w:r>
-        <w:rPr>
-          <w:rFonts w:ascii="Times New Roman" w:eastAsia="仿宋" w:hAnsi="Times New Roman"/>
-          <w:b/>
-        </w:rPr>
-        <w:t xml:space="preserve"> </w:t>
-      </w:r>
-      <w:r>
-        <w:rPr>
-          <w:rFonts w:ascii="Times New Roman" w:eastAsia="仿宋" w:hAnsi="仿宋" w:hint="eastAsia"/>
-          <w:b/>
-          <w:color w:val="FF0000"/>
-        </w:rPr>
-        <w:t>××（组员姓名）</w:t>
-      </w:r>
-      <w:r>
-        <w:rPr>
-          <w:rFonts w:ascii="Times New Roman" w:eastAsia="仿宋" w:hAnsi="仿宋" w:hint="eastAsia"/>
-          <w:b/>
-        </w:rPr>
-        <w:t>的贡献及感受与体会</w:t>
-      </w:r>
-      <w:bookmarkEnd w:id="23"/>
-    </w:p>
-    <w:p>
-      <w:pPr>
-        <w:rPr>
-          <w:rFonts w:ascii="Times New Roman" w:hAnsi="Times New Roman"/>
-        </w:rPr>
-      </w:pPr>
-    </w:p>
-    <w:p>
-      <w:pPr>
-        <w:rPr>
-          <w:rFonts w:ascii="Times New Roman" w:hAnsi="Times New Roman"/>
-        </w:rPr>
-      </w:pPr>
-    </w:p>
-    <w:p>
-      <w:pPr>
-        <w:rPr>
-          <w:rFonts w:ascii="Times New Roman" w:hAnsi="Times New Roman"/>
-        </w:rPr>
-      </w:pPr>
-    </w:p>
-    <w:p>
-      <w:pPr>
-        <w:outlineLvl w:val="2"/>
-        <w:rPr>
-          <w:rFonts w:ascii="Times New Roman" w:eastAsia="仿宋" w:hAnsi="Times New Roman"/>
-          <w:b/>
-        </w:rPr>
-      </w:pPr>
-      <w:bookmarkStart w:id="24" w:name="_Toc112831533"/>
-      <w:r>
-        <w:rPr>
-          <w:rFonts w:ascii="Times New Roman" w:eastAsia="仿宋" w:hAnsi="Times New Roman"/>
-          <w:b/>
-        </w:rPr>
-        <w:t>5</w:t>
-      </w:r>
-      <w:r>
-        <w:rPr>
-          <w:rFonts w:ascii="Times New Roman" w:eastAsia="仿宋" w:hAnsi="Times New Roman"/>
-          <w:b/>
-        </w:rPr>
-        <w:t>.</w:t>
-      </w:r>
-      <w:r>
-        <w:rPr>
-          <w:rFonts w:ascii="Times New Roman" w:eastAsia="仿宋" w:hAnsi="Times New Roman" w:hint="eastAsia"/>
-          <w:b/>
-        </w:rPr>
-        <w:t>2</w:t>
-      </w:r>
-      <w:r>
-        <w:rPr>
-          <w:rFonts w:ascii="Times New Roman" w:eastAsia="仿宋" w:hAnsi="Times New Roman"/>
-          <w:b/>
-        </w:rPr>
-        <w:t>.</w:t>
-      </w:r>
-      <w:r>
-        <w:rPr>
-          <w:rFonts w:ascii="Times New Roman" w:eastAsia="仿宋" w:hAnsi="Times New Roman"/>
-          <w:b/>
-        </w:rPr>
-        <w:t>5</w:t>
-      </w:r>
-      <w:r>
-        <w:rPr>
-          <w:rFonts w:ascii="Times New Roman" w:eastAsia="仿宋" w:hAnsi="仿宋" w:hint="eastAsia"/>
-          <w:b/>
-          <w:color w:val="FF0000"/>
-        </w:rPr>
-        <w:t>××（组员姓名）</w:t>
-      </w:r>
-      <w:r>
-        <w:rPr>
-          <w:rFonts w:ascii="Times New Roman" w:eastAsia="仿宋" w:hAnsi="仿宋" w:hint="eastAsia"/>
-          <w:b/>
-        </w:rPr>
-        <w:t>的贡献及感受与体会</w:t>
-      </w:r>
-      <w:bookmarkEnd w:id="24"/>
-    </w:p>
-    <w:p>
-      <w:pPr>
-        <w:rPr>
-          <w:rFonts w:ascii="Times New Roman" w:hAnsi="Times New Roman"/>
-        </w:rPr>
-      </w:pPr>
-    </w:p>
-    <w:p>
-      <w:pPr>
-        <w:rPr>
-          <w:rFonts w:ascii="Times New Roman" w:hAnsi="Times New Roman"/>
-        </w:rPr>
-      </w:pPr>
-    </w:p>
-    <w:p>
-      <w:pPr>
-        <w:rPr>
-          <w:rFonts w:ascii="Times New Roman" w:hAnsi="Times New Roman"/>
-        </w:rPr>
-      </w:pPr>
-    </w:p>
-    <w:p>
-      <w:pPr>
-        <w:outlineLvl w:val="2"/>
-        <w:rPr>
-          <w:rFonts w:ascii="Times New Roman" w:eastAsia="仿宋" w:hAnsi="Times New Roman"/>
-          <w:b/>
-        </w:rPr>
-      </w:pPr>
-      <w:bookmarkStart w:id="25" w:name="_Toc112831534"/>
-      <w:r>
-        <w:rPr>
-          <w:rFonts w:ascii="Times New Roman" w:eastAsia="仿宋" w:hAnsi="Times New Roman"/>
-          <w:b/>
-        </w:rPr>
-        <w:t>5</w:t>
-      </w:r>
-      <w:r>
-        <w:rPr>
-          <w:rFonts w:ascii="Times New Roman" w:eastAsia="仿宋" w:hAnsi="Times New Roman"/>
-          <w:b/>
-        </w:rPr>
-        <w:t>.</w:t>
-      </w:r>
-      <w:r>
-        <w:rPr>
-          <w:rFonts w:ascii="Times New Roman" w:eastAsia="仿宋" w:hAnsi="Times New Roman" w:hint="eastAsia"/>
-          <w:b/>
-        </w:rPr>
-        <w:t>2</w:t>
-      </w:r>
-      <w:r>
-        <w:rPr>
-          <w:rFonts w:ascii="Times New Roman" w:eastAsia="仿宋" w:hAnsi="Times New Roman"/>
-          <w:b/>
-        </w:rPr>
-        <w:t>.</w:t>
-      </w:r>
-      <w:r>
-        <w:rPr>
-          <w:rFonts w:ascii="Times New Roman" w:eastAsia="仿宋" w:hAnsi="Times New Roman"/>
-          <w:b/>
-        </w:rPr>
-        <w:t>6</w:t>
-      </w:r>
-      <w:r>
-        <w:rPr>
-          <w:rFonts w:ascii="Times New Roman" w:eastAsia="仿宋" w:hAnsi="仿宋" w:hint="eastAsia"/>
-          <w:b/>
-          <w:color w:val="FF0000"/>
-        </w:rPr>
-        <w:t>××（组员姓名）</w:t>
-      </w:r>
-      <w:r>
-        <w:rPr>
-          <w:rFonts w:ascii="Times New Roman" w:eastAsia="仿宋" w:hAnsi="仿宋" w:hint="eastAsia"/>
-          <w:b/>
-        </w:rPr>
-        <w:t>的贡献及感受与体会</w:t>
-      </w:r>
       <w:bookmarkEnd w:id="25"/>
-    </w:p>
-    <w:p>
-      <w:pPr>
-        <w:rPr>
-          <w:rFonts w:ascii="Times New Roman" w:hAnsi="Times New Roman"/>
-        </w:rPr>
-      </w:pPr>
     </w:p>
     <w:p>
       <w:pPr>
@@ -7092,7 +8271,7 @@
           <w:szCs w:val="24"/>
         </w:rPr>
       </w:pPr>
-      <w:bookmarkStart w:id="26" w:name="_Toc112831535"/>
+      <w:bookmarkStart w:id="26" w:name="_Toc151390124"/>
       <w:r>
         <w:rPr>
           <w:rFonts w:ascii="Times New Roman" w:eastAsia="黑体" w:hAnsi="Times New Roman" w:hint="eastAsia"/>
@@ -7246,6 +8425,7 @@
           <w:sz w:val="18"/>
           <w:szCs w:val="18"/>
         </w:rPr>
+        <w:lastRenderedPageBreak/>
         <w:t>作者名</w:t>
       </w:r>
       <w:r>
@@ -7950,8 +9130,8 @@
       </w:pPr>
     </w:p>
     <w:sectPr>
-      <w:headerReference w:type="default" r:id="rId12"/>
-      <w:footerReference w:type="default" r:id="rId13"/>
+      <w:headerReference w:type="default" r:id="rId14"/>
+      <w:footerReference w:type="default" r:id="rId15"/>
       <w:pgSz w:w="11906" w:h="16838" w:code="9"/>
       <w:pgMar w:top="980" w:right="1120" w:bottom="980" w:left="1260" w:header="620" w:footer="800" w:gutter="0"/>
       <w:pgNumType w:start="1"/>
@@ -7963,7 +9143,7 @@
 </file>
 
 <file path=word/endnotes.xml><?xml version="1.0" encoding="utf-8"?>
-<w:endnotes xmlns:wpc="http://schemas.microsoft.com/office/word/2010/wordprocessingCanvas" xmlns:cx="http://schemas.microsoft.com/office/drawing/2014/chartex" xmlns:cx1="http://schemas.microsoft.com/office/drawing/2015/9/8/chartex" xmlns:cx2="http://schemas.microsoft.com/office/drawing/2015/10/21/chartex" xmlns:cx3="http://schemas.microsoft.com/office/drawing/2016/5/9/chartex" xmlns:cx4="http://schemas.microsoft.com/office/drawing/2016/5/10/chartex" xmlns:cx5="http://schemas.microsoft.com/office/drawing/2016/5/11/chartex" xmlns:cx6="http://schemas.microsoft.com/office/drawing/2016/5/12/chartex" xmlns:cx7="http://schemas.microsoft.com/office/drawing/2016/5/13/chartex" xmlns:cx8="http://schemas.microsoft.com/office/drawing/2016/5/14/chartex" xmlns:mc="http://schemas.openxmlformats.org/markup-compatibility/2006" xmlns:aink="http://schemas.microsoft.com/office/drawing/2016/ink" xmlns:am3d="http://schemas.microsoft.com/office/drawing/2017/model3d" xmlns:o="urn:schemas-microsoft-com:office:office" xmlns:oel="http://schemas.microsoft.com/office/2019/extlst" xmlns:r="http://schemas.openxmlformats.org/officeDocument/2006/relationships" xmlns:m="http://schemas.openxmlformats.org/officeDocument/2006/math" xmlns:v="urn:schemas-microsoft-com:vml" xmlns:wp14="http://schemas.microsoft.com/office/word/2010/wordprocessingDrawing" xmlns:wp="http://schemas.openxmlformats.org/drawingml/2006/wordprocessingDrawing" xmlns:w10="urn:schemas-microsoft-com:office:word" xmlns:w="http://schemas.openxmlformats.org/wordprocessingml/2006/main" xmlns:w14="http://schemas.microsoft.com/office/word/2010/wordml" xmlns:w15="http://schemas.microsoft.com/office/word/2012/wordml" xmlns:w16cex="http://schemas.microsoft.com/office/word/2018/wordml/cex" xmlns:w16cid="http://schemas.microsoft.com/office/word/2016/wordml/cid" xmlns:w16="http://schemas.microsoft.com/office/word/2018/wordml" xmlns:w16sdtdh="http://schemas.microsoft.com/office/word/2020/wordml/sdtdatahash" xmlns:w16se="http://schemas.microsoft.com/office/word/2015/wordml/symex" xmlns:wpg="http://schemas.microsoft.com/office/word/2010/wordprocessingGroup" xmlns:wpi="http://schemas.microsoft.com/office/word/2010/wordprocessingInk" xmlns:wne="http://schemas.microsoft.com/office/word/2006/wordml" xmlns:wps="http://schemas.microsoft.com/office/word/2010/wordprocessingShape" mc:Ignorable="w14 w15 w16se w16cid w16 w16cex w16sdtdh wp14">
+<w:endnotes xmlns:wpc="http://schemas.microsoft.com/office/word/2010/wordprocessingCanvas" xmlns:cx="http://schemas.microsoft.com/office/drawing/2014/chartex" xmlns:cx1="http://schemas.microsoft.com/office/drawing/2015/9/8/chartex" xmlns:cx2="http://schemas.microsoft.com/office/drawing/2015/10/21/chartex" xmlns:cx3="http://schemas.microsoft.com/office/drawing/2016/5/9/chartex" xmlns:cx4="http://schemas.microsoft.com/office/drawing/2016/5/10/chartex" xmlns:cx5="http://schemas.microsoft.com/office/drawing/2016/5/11/chartex" xmlns:cx6="http://schemas.microsoft.com/office/drawing/2016/5/12/chartex" xmlns:cx7="http://schemas.microsoft.com/office/drawing/2016/5/13/chartex" xmlns:cx8="http://schemas.microsoft.com/office/drawing/2016/5/14/chartex" xmlns:mc="http://schemas.openxmlformats.org/markup-compatibility/2006" xmlns:aink="http://schemas.microsoft.com/office/drawing/2016/ink" xmlns:am3d="http://schemas.microsoft.com/office/drawing/2017/model3d" xmlns:o="urn:schemas-microsoft-com:office:office" xmlns:r="http://schemas.openxmlformats.org/officeDocument/2006/relationships" xmlns:m="http://schemas.openxmlformats.org/officeDocument/2006/math" xmlns:v="urn:schemas-microsoft-com:vml" xmlns:wp14="http://schemas.microsoft.com/office/word/2010/wordprocessingDrawing" xmlns:wp="http://schemas.openxmlformats.org/drawingml/2006/wordprocessingDrawing" xmlns:w10="urn:schemas-microsoft-com:office:word" xmlns:w="http://schemas.openxmlformats.org/wordprocessingml/2006/main" xmlns:w14="http://schemas.microsoft.com/office/word/2010/wordml" xmlns:w15="http://schemas.microsoft.com/office/word/2012/wordml" xmlns:w16cex="http://schemas.microsoft.com/office/word/2018/wordml/cex" xmlns:w16cid="http://schemas.microsoft.com/office/word/2016/wordml/cid" xmlns:w16="http://schemas.microsoft.com/office/word/2018/wordml" xmlns:w16se="http://schemas.microsoft.com/office/word/2015/wordml/symex" xmlns:wpg="http://schemas.microsoft.com/office/word/2010/wordprocessingGroup" xmlns:wpi="http://schemas.microsoft.com/office/word/2010/wordprocessingInk" xmlns:wne="http://schemas.microsoft.com/office/word/2006/wordml" xmlns:wps="http://schemas.microsoft.com/office/word/2010/wordprocessingShape" mc:Ignorable="w14 w15 w16se w16cid w16 w16cex wp14">
   <w:endnote w:type="separator" w:id="-1">
     <w:p>
       <w:r>
@@ -7982,7 +9162,7 @@
 </file>
 
 <file path=word/footer1.xml><?xml version="1.0" encoding="utf-8"?>
-<w:ftr xmlns:wpc="http://schemas.microsoft.com/office/word/2010/wordprocessingCanvas" xmlns:cx="http://schemas.microsoft.com/office/drawing/2014/chartex" xmlns:cx1="http://schemas.microsoft.com/office/drawing/2015/9/8/chartex" xmlns:cx2="http://schemas.microsoft.com/office/drawing/2015/10/21/chartex" xmlns:cx3="http://schemas.microsoft.com/office/drawing/2016/5/9/chartex" xmlns:cx4="http://schemas.microsoft.com/office/drawing/2016/5/10/chartex" xmlns:cx5="http://schemas.microsoft.com/office/drawing/2016/5/11/chartex" xmlns:cx6="http://schemas.microsoft.com/office/drawing/2016/5/12/chartex" xmlns:cx7="http://schemas.microsoft.com/office/drawing/2016/5/13/chartex" xmlns:cx8="http://schemas.microsoft.com/office/drawing/2016/5/14/chartex" xmlns:mc="http://schemas.openxmlformats.org/markup-compatibility/2006" xmlns:aink="http://schemas.microsoft.com/office/drawing/2016/ink" xmlns:am3d="http://schemas.microsoft.com/office/drawing/2017/model3d" xmlns:o="urn:schemas-microsoft-com:office:office" xmlns:oel="http://schemas.microsoft.com/office/2019/extlst" xmlns:r="http://schemas.openxmlformats.org/officeDocument/2006/relationships" xmlns:m="http://schemas.openxmlformats.org/officeDocument/2006/math" xmlns:v="urn:schemas-microsoft-com:vml" xmlns:wp14="http://schemas.microsoft.com/office/word/2010/wordprocessingDrawing" xmlns:wp="http://schemas.openxmlformats.org/drawingml/2006/wordprocessingDrawing" xmlns:w10="urn:schemas-microsoft-com:office:word" xmlns:w="http://schemas.openxmlformats.org/wordprocessingml/2006/main" xmlns:w14="http://schemas.microsoft.com/office/word/2010/wordml" xmlns:w15="http://schemas.microsoft.com/office/word/2012/wordml" xmlns:w16cex="http://schemas.microsoft.com/office/word/2018/wordml/cex" xmlns:w16cid="http://schemas.microsoft.com/office/word/2016/wordml/cid" xmlns:w16="http://schemas.microsoft.com/office/word/2018/wordml" xmlns:w16sdtdh="http://schemas.microsoft.com/office/word/2020/wordml/sdtdatahash" xmlns:w16se="http://schemas.microsoft.com/office/word/2015/wordml/symex" xmlns:wpg="http://schemas.microsoft.com/office/word/2010/wordprocessingGroup" xmlns:wpi="http://schemas.microsoft.com/office/word/2010/wordprocessingInk" xmlns:wne="http://schemas.microsoft.com/office/word/2006/wordml" xmlns:wps="http://schemas.microsoft.com/office/word/2010/wordprocessingShape" mc:Ignorable="w14 w15 w16se w16cid w16 w16cex w16sdtdh wp14">
+<w:ftr xmlns:wpc="http://schemas.microsoft.com/office/word/2010/wordprocessingCanvas" xmlns:cx="http://schemas.microsoft.com/office/drawing/2014/chartex" xmlns:cx1="http://schemas.microsoft.com/office/drawing/2015/9/8/chartex" xmlns:cx2="http://schemas.microsoft.com/office/drawing/2015/10/21/chartex" xmlns:cx3="http://schemas.microsoft.com/office/drawing/2016/5/9/chartex" xmlns:cx4="http://schemas.microsoft.com/office/drawing/2016/5/10/chartex" xmlns:cx5="http://schemas.microsoft.com/office/drawing/2016/5/11/chartex" xmlns:cx6="http://schemas.microsoft.com/office/drawing/2016/5/12/chartex" xmlns:cx7="http://schemas.microsoft.com/office/drawing/2016/5/13/chartex" xmlns:cx8="http://schemas.microsoft.com/office/drawing/2016/5/14/chartex" xmlns:mc="http://schemas.openxmlformats.org/markup-compatibility/2006" xmlns:aink="http://schemas.microsoft.com/office/drawing/2016/ink" xmlns:am3d="http://schemas.microsoft.com/office/drawing/2017/model3d" xmlns:o="urn:schemas-microsoft-com:office:office" xmlns:r="http://schemas.openxmlformats.org/officeDocument/2006/relationships" xmlns:m="http://schemas.openxmlformats.org/officeDocument/2006/math" xmlns:v="urn:schemas-microsoft-com:vml" xmlns:wp14="http://schemas.microsoft.com/office/word/2010/wordprocessingDrawing" xmlns:wp="http://schemas.openxmlformats.org/drawingml/2006/wordprocessingDrawing" xmlns:w10="urn:schemas-microsoft-com:office:word" xmlns:w="http://schemas.openxmlformats.org/wordprocessingml/2006/main" xmlns:w14="http://schemas.microsoft.com/office/word/2010/wordml" xmlns:w15="http://schemas.microsoft.com/office/word/2012/wordml" xmlns:w16cex="http://schemas.microsoft.com/office/word/2018/wordml/cex" xmlns:w16cid="http://schemas.microsoft.com/office/word/2016/wordml/cid" xmlns:w16="http://schemas.microsoft.com/office/word/2018/wordml" xmlns:w16se="http://schemas.microsoft.com/office/word/2015/wordml/symex" xmlns:wpg="http://schemas.microsoft.com/office/word/2010/wordprocessingGroup" xmlns:wpi="http://schemas.microsoft.com/office/word/2010/wordprocessingInk" xmlns:wne="http://schemas.microsoft.com/office/word/2006/wordml" xmlns:wps="http://schemas.microsoft.com/office/word/2010/wordprocessingShape" mc:Ignorable="w14 w15 w16se w16cid w16 w16cex wp14">
   <w:p>
     <w:pPr>
       <w:pStyle w:val="a7"/>
@@ -8118,7 +9298,7 @@
         <w:rFonts w:ascii="Times New Roman" w:hAnsi="Times New Roman"/>
         <w:noProof/>
       </w:rPr>
-      <w:instrText>6</w:instrText>
+      <w:instrText>8</w:instrText>
     </w:r>
     <w:r>
       <w:rPr>
@@ -8162,7 +9342,7 @@
         <w:b/>
         <w:noProof/>
       </w:rPr>
-      <w:t>4</w:t>
+      <w:t>6</w:t>
     </w:r>
     <w:r>
       <w:rPr>
@@ -8187,7 +9367,7 @@
 </file>
 
 <file path=word/footnotes.xml><?xml version="1.0" encoding="utf-8"?>
-<w:footnotes xmlns:wpc="http://schemas.microsoft.com/office/word/2010/wordprocessingCanvas" xmlns:cx="http://schemas.microsoft.com/office/drawing/2014/chartex" xmlns:cx1="http://schemas.microsoft.com/office/drawing/2015/9/8/chartex" xmlns:cx2="http://schemas.microsoft.com/office/drawing/2015/10/21/chartex" xmlns:cx3="http://schemas.microsoft.com/office/drawing/2016/5/9/chartex" xmlns:cx4="http://schemas.microsoft.com/office/drawing/2016/5/10/chartex" xmlns:cx5="http://schemas.microsoft.com/office/drawing/2016/5/11/chartex" xmlns:cx6="http://schemas.microsoft.com/office/drawing/2016/5/12/chartex" xmlns:cx7="http://schemas.microsoft.com/office/drawing/2016/5/13/chartex" xmlns:cx8="http://schemas.microsoft.com/office/drawing/2016/5/14/chartex" xmlns:mc="http://schemas.openxmlformats.org/markup-compatibility/2006" xmlns:aink="http://schemas.microsoft.com/office/drawing/2016/ink" xmlns:am3d="http://schemas.microsoft.com/office/drawing/2017/model3d" xmlns:o="urn:schemas-microsoft-com:office:office" xmlns:oel="http://schemas.microsoft.com/office/2019/extlst" xmlns:r="http://schemas.openxmlformats.org/officeDocument/2006/relationships" xmlns:m="http://schemas.openxmlformats.org/officeDocument/2006/math" xmlns:v="urn:schemas-microsoft-com:vml" xmlns:wp14="http://schemas.microsoft.com/office/word/2010/wordprocessingDrawing" xmlns:wp="http://schemas.openxmlformats.org/drawingml/2006/wordprocessingDrawing" xmlns:w10="urn:schemas-microsoft-com:office:word" xmlns:w="http://schemas.openxmlformats.org/wordprocessingml/2006/main" xmlns:w14="http://schemas.microsoft.com/office/word/2010/wordml" xmlns:w15="http://schemas.microsoft.com/office/word/2012/wordml" xmlns:w16cex="http://schemas.microsoft.com/office/word/2018/wordml/cex" xmlns:w16cid="http://schemas.microsoft.com/office/word/2016/wordml/cid" xmlns:w16="http://schemas.microsoft.com/office/word/2018/wordml" xmlns:w16sdtdh="http://schemas.microsoft.com/office/word/2020/wordml/sdtdatahash" xmlns:w16se="http://schemas.microsoft.com/office/word/2015/wordml/symex" xmlns:wpg="http://schemas.microsoft.com/office/word/2010/wordprocessingGroup" xmlns:wpi="http://schemas.microsoft.com/office/word/2010/wordprocessingInk" xmlns:wne="http://schemas.microsoft.com/office/word/2006/wordml" xmlns:wps="http://schemas.microsoft.com/office/word/2010/wordprocessingShape" mc:Ignorable="w14 w15 w16se w16cid w16 w16cex w16sdtdh wp14">
+<w:footnotes xmlns:wpc="http://schemas.microsoft.com/office/word/2010/wordprocessingCanvas" xmlns:cx="http://schemas.microsoft.com/office/drawing/2014/chartex" xmlns:cx1="http://schemas.microsoft.com/office/drawing/2015/9/8/chartex" xmlns:cx2="http://schemas.microsoft.com/office/drawing/2015/10/21/chartex" xmlns:cx3="http://schemas.microsoft.com/office/drawing/2016/5/9/chartex" xmlns:cx4="http://schemas.microsoft.com/office/drawing/2016/5/10/chartex" xmlns:cx5="http://schemas.microsoft.com/office/drawing/2016/5/11/chartex" xmlns:cx6="http://schemas.microsoft.com/office/drawing/2016/5/12/chartex" xmlns:cx7="http://schemas.microsoft.com/office/drawing/2016/5/13/chartex" xmlns:cx8="http://schemas.microsoft.com/office/drawing/2016/5/14/chartex" xmlns:mc="http://schemas.openxmlformats.org/markup-compatibility/2006" xmlns:aink="http://schemas.microsoft.com/office/drawing/2016/ink" xmlns:am3d="http://schemas.microsoft.com/office/drawing/2017/model3d" xmlns:o="urn:schemas-microsoft-com:office:office" xmlns:r="http://schemas.openxmlformats.org/officeDocument/2006/relationships" xmlns:m="http://schemas.openxmlformats.org/officeDocument/2006/math" xmlns:v="urn:schemas-microsoft-com:vml" xmlns:wp14="http://schemas.microsoft.com/office/word/2010/wordprocessingDrawing" xmlns:wp="http://schemas.openxmlformats.org/drawingml/2006/wordprocessingDrawing" xmlns:w10="urn:schemas-microsoft-com:office:word" xmlns:w="http://schemas.openxmlformats.org/wordprocessingml/2006/main" xmlns:w14="http://schemas.microsoft.com/office/word/2010/wordml" xmlns:w15="http://schemas.microsoft.com/office/word/2012/wordml" xmlns:w16cex="http://schemas.microsoft.com/office/word/2018/wordml/cex" xmlns:w16cid="http://schemas.microsoft.com/office/word/2016/wordml/cid" xmlns:w16="http://schemas.microsoft.com/office/word/2018/wordml" xmlns:w16se="http://schemas.microsoft.com/office/word/2015/wordml/symex" xmlns:wpg="http://schemas.microsoft.com/office/word/2010/wordprocessingGroup" xmlns:wpi="http://schemas.microsoft.com/office/word/2010/wordprocessingInk" xmlns:wne="http://schemas.microsoft.com/office/word/2006/wordml" xmlns:wps="http://schemas.microsoft.com/office/word/2010/wordprocessingShape" mc:Ignorable="w14 w15 w16se w16cid w16 w16cex wp14">
   <w:footnote w:type="separator" w:id="-1">
     <w:p>
       <w:r>
@@ -8206,7 +9386,7 @@
 </file>
 
 <file path=word/header1.xml><?xml version="1.0" encoding="utf-8"?>
-<w:hdr xmlns:wpc="http://schemas.microsoft.com/office/word/2010/wordprocessingCanvas" xmlns:cx="http://schemas.microsoft.com/office/drawing/2014/chartex" xmlns:cx1="http://schemas.microsoft.com/office/drawing/2015/9/8/chartex" xmlns:cx2="http://schemas.microsoft.com/office/drawing/2015/10/21/chartex" xmlns:cx3="http://schemas.microsoft.com/office/drawing/2016/5/9/chartex" xmlns:cx4="http://schemas.microsoft.com/office/drawing/2016/5/10/chartex" xmlns:cx5="http://schemas.microsoft.com/office/drawing/2016/5/11/chartex" xmlns:cx6="http://schemas.microsoft.com/office/drawing/2016/5/12/chartex" xmlns:cx7="http://schemas.microsoft.com/office/drawing/2016/5/13/chartex" xmlns:cx8="http://schemas.microsoft.com/office/drawing/2016/5/14/chartex" xmlns:mc="http://schemas.openxmlformats.org/markup-compatibility/2006" xmlns:aink="http://schemas.microsoft.com/office/drawing/2016/ink" xmlns:am3d="http://schemas.microsoft.com/office/drawing/2017/model3d" xmlns:o="urn:schemas-microsoft-com:office:office" xmlns:oel="http://schemas.microsoft.com/office/2019/extlst" xmlns:r="http://schemas.openxmlformats.org/officeDocument/2006/relationships" xmlns:m="http://schemas.openxmlformats.org/officeDocument/2006/math" xmlns:v="urn:schemas-microsoft-com:vml" xmlns:wp14="http://schemas.microsoft.com/office/word/2010/wordprocessingDrawing" xmlns:wp="http://schemas.openxmlformats.org/drawingml/2006/wordprocessingDrawing" xmlns:w10="urn:schemas-microsoft-com:office:word" xmlns:w="http://schemas.openxmlformats.org/wordprocessingml/2006/main" xmlns:w14="http://schemas.microsoft.com/office/word/2010/wordml" xmlns:w15="http://schemas.microsoft.com/office/word/2012/wordml" xmlns:w16cex="http://schemas.microsoft.com/office/word/2018/wordml/cex" xmlns:w16cid="http://schemas.microsoft.com/office/word/2016/wordml/cid" xmlns:w16="http://schemas.microsoft.com/office/word/2018/wordml" xmlns:w16sdtdh="http://schemas.microsoft.com/office/word/2020/wordml/sdtdatahash" xmlns:w16se="http://schemas.microsoft.com/office/word/2015/wordml/symex" xmlns:wpg="http://schemas.microsoft.com/office/word/2010/wordprocessingGroup" xmlns:wpi="http://schemas.microsoft.com/office/word/2010/wordprocessingInk" xmlns:wne="http://schemas.microsoft.com/office/word/2006/wordml" xmlns:wps="http://schemas.microsoft.com/office/word/2010/wordprocessingShape" mc:Ignorable="w14 w15 w16se w16cid w16 w16cex w16sdtdh wp14">
+<w:hdr xmlns:wpc="http://schemas.microsoft.com/office/word/2010/wordprocessingCanvas" xmlns:cx="http://schemas.microsoft.com/office/drawing/2014/chartex" xmlns:cx1="http://schemas.microsoft.com/office/drawing/2015/9/8/chartex" xmlns:cx2="http://schemas.microsoft.com/office/drawing/2015/10/21/chartex" xmlns:cx3="http://schemas.microsoft.com/office/drawing/2016/5/9/chartex" xmlns:cx4="http://schemas.microsoft.com/office/drawing/2016/5/10/chartex" xmlns:cx5="http://schemas.microsoft.com/office/drawing/2016/5/11/chartex" xmlns:cx6="http://schemas.microsoft.com/office/drawing/2016/5/12/chartex" xmlns:cx7="http://schemas.microsoft.com/office/drawing/2016/5/13/chartex" xmlns:cx8="http://schemas.microsoft.com/office/drawing/2016/5/14/chartex" xmlns:mc="http://schemas.openxmlformats.org/markup-compatibility/2006" xmlns:aink="http://schemas.microsoft.com/office/drawing/2016/ink" xmlns:am3d="http://schemas.microsoft.com/office/drawing/2017/model3d" xmlns:o="urn:schemas-microsoft-com:office:office" xmlns:r="http://schemas.openxmlformats.org/officeDocument/2006/relationships" xmlns:m="http://schemas.openxmlformats.org/officeDocument/2006/math" xmlns:v="urn:schemas-microsoft-com:vml" xmlns:wp14="http://schemas.microsoft.com/office/word/2010/wordprocessingDrawing" xmlns:wp="http://schemas.openxmlformats.org/drawingml/2006/wordprocessingDrawing" xmlns:w10="urn:schemas-microsoft-com:office:word" xmlns:w="http://schemas.openxmlformats.org/wordprocessingml/2006/main" xmlns:w14="http://schemas.microsoft.com/office/word/2010/wordml" xmlns:w15="http://schemas.microsoft.com/office/word/2012/wordml" xmlns:w16cex="http://schemas.microsoft.com/office/word/2018/wordml/cex" xmlns:w16cid="http://schemas.microsoft.com/office/word/2016/wordml/cid" xmlns:w16="http://schemas.microsoft.com/office/word/2018/wordml" xmlns:w16se="http://schemas.microsoft.com/office/word/2015/wordml/symex" xmlns:wpg="http://schemas.microsoft.com/office/word/2010/wordprocessingGroup" xmlns:wpi="http://schemas.microsoft.com/office/word/2010/wordprocessingInk" xmlns:wne="http://schemas.microsoft.com/office/word/2006/wordml" xmlns:wps="http://schemas.microsoft.com/office/word/2010/wordprocessingShape" mc:Ignorable="w14 w15 w16se w16cid w16 w16cex wp14">
   <w:p>
     <w:pPr>
       <w:pStyle w:val="a5"/>
@@ -8235,7 +9415,7 @@
 </file>
 
 <file path=word/header2.xml><?xml version="1.0" encoding="utf-8"?>
-<w:hdr xmlns:wpc="http://schemas.microsoft.com/office/word/2010/wordprocessingCanvas" xmlns:cx="http://schemas.microsoft.com/office/drawing/2014/chartex" xmlns:cx1="http://schemas.microsoft.com/office/drawing/2015/9/8/chartex" xmlns:cx2="http://schemas.microsoft.com/office/drawing/2015/10/21/chartex" xmlns:cx3="http://schemas.microsoft.com/office/drawing/2016/5/9/chartex" xmlns:cx4="http://schemas.microsoft.com/office/drawing/2016/5/10/chartex" xmlns:cx5="http://schemas.microsoft.com/office/drawing/2016/5/11/chartex" xmlns:cx6="http://schemas.microsoft.com/office/drawing/2016/5/12/chartex" xmlns:cx7="http://schemas.microsoft.com/office/drawing/2016/5/13/chartex" xmlns:cx8="http://schemas.microsoft.com/office/drawing/2016/5/14/chartex" xmlns:mc="http://schemas.openxmlformats.org/markup-compatibility/2006" xmlns:aink="http://schemas.microsoft.com/office/drawing/2016/ink" xmlns:am3d="http://schemas.microsoft.com/office/drawing/2017/model3d" xmlns:o="urn:schemas-microsoft-com:office:office" xmlns:oel="http://schemas.microsoft.com/office/2019/extlst" xmlns:r="http://schemas.openxmlformats.org/officeDocument/2006/relationships" xmlns:m="http://schemas.openxmlformats.org/officeDocument/2006/math" xmlns:v="urn:schemas-microsoft-com:vml" xmlns:wp14="http://schemas.microsoft.com/office/word/2010/wordprocessingDrawing" xmlns:wp="http://schemas.openxmlformats.org/drawingml/2006/wordprocessingDrawing" xmlns:w10="urn:schemas-microsoft-com:office:word" xmlns:w="http://schemas.openxmlformats.org/wordprocessingml/2006/main" xmlns:w14="http://schemas.microsoft.com/office/word/2010/wordml" xmlns:w15="http://schemas.microsoft.com/office/word/2012/wordml" xmlns:w16cex="http://schemas.microsoft.com/office/word/2018/wordml/cex" xmlns:w16cid="http://schemas.microsoft.com/office/word/2016/wordml/cid" xmlns:w16="http://schemas.microsoft.com/office/word/2018/wordml" xmlns:w16sdtdh="http://schemas.microsoft.com/office/word/2020/wordml/sdtdatahash" xmlns:w16se="http://schemas.microsoft.com/office/word/2015/wordml/symex" xmlns:wpg="http://schemas.microsoft.com/office/word/2010/wordprocessingGroup" xmlns:wpi="http://schemas.microsoft.com/office/word/2010/wordprocessingInk" xmlns:wne="http://schemas.microsoft.com/office/word/2006/wordml" xmlns:wps="http://schemas.microsoft.com/office/word/2010/wordprocessingShape" mc:Ignorable="w14 w15 w16se w16cid w16 w16cex w16sdtdh wp14">
+<w:hdr xmlns:wpc="http://schemas.microsoft.com/office/word/2010/wordprocessingCanvas" xmlns:cx="http://schemas.microsoft.com/office/drawing/2014/chartex" xmlns:cx1="http://schemas.microsoft.com/office/drawing/2015/9/8/chartex" xmlns:cx2="http://schemas.microsoft.com/office/drawing/2015/10/21/chartex" xmlns:cx3="http://schemas.microsoft.com/office/drawing/2016/5/9/chartex" xmlns:cx4="http://schemas.microsoft.com/office/drawing/2016/5/10/chartex" xmlns:cx5="http://schemas.microsoft.com/office/drawing/2016/5/11/chartex" xmlns:cx6="http://schemas.microsoft.com/office/drawing/2016/5/12/chartex" xmlns:cx7="http://schemas.microsoft.com/office/drawing/2016/5/13/chartex" xmlns:cx8="http://schemas.microsoft.com/office/drawing/2016/5/14/chartex" xmlns:mc="http://schemas.openxmlformats.org/markup-compatibility/2006" xmlns:aink="http://schemas.microsoft.com/office/drawing/2016/ink" xmlns:am3d="http://schemas.microsoft.com/office/drawing/2017/model3d" xmlns:o="urn:schemas-microsoft-com:office:office" xmlns:r="http://schemas.openxmlformats.org/officeDocument/2006/relationships" xmlns:m="http://schemas.openxmlformats.org/officeDocument/2006/math" xmlns:v="urn:schemas-microsoft-com:vml" xmlns:wp14="http://schemas.microsoft.com/office/word/2010/wordprocessingDrawing" xmlns:wp="http://schemas.openxmlformats.org/drawingml/2006/wordprocessingDrawing" xmlns:w10="urn:schemas-microsoft-com:office:word" xmlns:w="http://schemas.openxmlformats.org/wordprocessingml/2006/main" xmlns:w14="http://schemas.microsoft.com/office/word/2010/wordml" xmlns:w15="http://schemas.microsoft.com/office/word/2012/wordml" xmlns:w16cex="http://schemas.microsoft.com/office/word/2018/wordml/cex" xmlns:w16cid="http://schemas.microsoft.com/office/word/2016/wordml/cid" xmlns:w16="http://schemas.microsoft.com/office/word/2018/wordml" xmlns:w16se="http://schemas.microsoft.com/office/word/2015/wordml/symex" xmlns:wpg="http://schemas.microsoft.com/office/word/2010/wordprocessingGroup" xmlns:wpi="http://schemas.microsoft.com/office/word/2010/wordprocessingInk" xmlns:wne="http://schemas.microsoft.com/office/word/2006/wordml" xmlns:wps="http://schemas.microsoft.com/office/word/2010/wordprocessingShape" mc:Ignorable="w14 w15 w16se w16cid w16 w16cex wp14">
   <w:p>
     <w:pPr>
       <w:pStyle w:val="a5"/>
@@ -8248,7 +9428,7 @@
 </file>
 
 <file path=word/header3.xml><?xml version="1.0" encoding="utf-8"?>
-<w:hdr xmlns:wpc="http://schemas.microsoft.com/office/word/2010/wordprocessingCanvas" xmlns:cx="http://schemas.microsoft.com/office/drawing/2014/chartex" xmlns:cx1="http://schemas.microsoft.com/office/drawing/2015/9/8/chartex" xmlns:cx2="http://schemas.microsoft.com/office/drawing/2015/10/21/chartex" xmlns:cx3="http://schemas.microsoft.com/office/drawing/2016/5/9/chartex" xmlns:cx4="http://schemas.microsoft.com/office/drawing/2016/5/10/chartex" xmlns:cx5="http://schemas.microsoft.com/office/drawing/2016/5/11/chartex" xmlns:cx6="http://schemas.microsoft.com/office/drawing/2016/5/12/chartex" xmlns:cx7="http://schemas.microsoft.com/office/drawing/2016/5/13/chartex" xmlns:cx8="http://schemas.microsoft.com/office/drawing/2016/5/14/chartex" xmlns:mc="http://schemas.openxmlformats.org/markup-compatibility/2006" xmlns:aink="http://schemas.microsoft.com/office/drawing/2016/ink" xmlns:am3d="http://schemas.microsoft.com/office/drawing/2017/model3d" xmlns:o="urn:schemas-microsoft-com:office:office" xmlns:oel="http://schemas.microsoft.com/office/2019/extlst" xmlns:r="http://schemas.openxmlformats.org/officeDocument/2006/relationships" xmlns:m="http://schemas.openxmlformats.org/officeDocument/2006/math" xmlns:v="urn:schemas-microsoft-com:vml" xmlns:wp14="http://schemas.microsoft.com/office/word/2010/wordprocessingDrawing" xmlns:wp="http://schemas.openxmlformats.org/drawingml/2006/wordprocessingDrawing" xmlns:w10="urn:schemas-microsoft-com:office:word" xmlns:w="http://schemas.openxmlformats.org/wordprocessingml/2006/main" xmlns:w14="http://schemas.microsoft.com/office/word/2010/wordml" xmlns:w15="http://schemas.microsoft.com/office/word/2012/wordml" xmlns:w16cex="http://schemas.microsoft.com/office/word/2018/wordml/cex" xmlns:w16cid="http://schemas.microsoft.com/office/word/2016/wordml/cid" xmlns:w16="http://schemas.microsoft.com/office/word/2018/wordml" xmlns:w16sdtdh="http://schemas.microsoft.com/office/word/2020/wordml/sdtdatahash" xmlns:w16se="http://schemas.microsoft.com/office/word/2015/wordml/symex" xmlns:wpg="http://schemas.microsoft.com/office/word/2010/wordprocessingGroup" xmlns:wpi="http://schemas.microsoft.com/office/word/2010/wordprocessingInk" xmlns:wne="http://schemas.microsoft.com/office/word/2006/wordml" xmlns:wps="http://schemas.microsoft.com/office/word/2010/wordprocessingShape" mc:Ignorable="w14 w15 w16se w16cid w16 w16cex w16sdtdh wp14">
+<w:hdr xmlns:wpc="http://schemas.microsoft.com/office/word/2010/wordprocessingCanvas" xmlns:cx="http://schemas.microsoft.com/office/drawing/2014/chartex" xmlns:cx1="http://schemas.microsoft.com/office/drawing/2015/9/8/chartex" xmlns:cx2="http://schemas.microsoft.com/office/drawing/2015/10/21/chartex" xmlns:cx3="http://schemas.microsoft.com/office/drawing/2016/5/9/chartex" xmlns:cx4="http://schemas.microsoft.com/office/drawing/2016/5/10/chartex" xmlns:cx5="http://schemas.microsoft.com/office/drawing/2016/5/11/chartex" xmlns:cx6="http://schemas.microsoft.com/office/drawing/2016/5/12/chartex" xmlns:cx7="http://schemas.microsoft.com/office/drawing/2016/5/13/chartex" xmlns:cx8="http://schemas.microsoft.com/office/drawing/2016/5/14/chartex" xmlns:mc="http://schemas.openxmlformats.org/markup-compatibility/2006" xmlns:aink="http://schemas.microsoft.com/office/drawing/2016/ink" xmlns:am3d="http://schemas.microsoft.com/office/drawing/2017/model3d" xmlns:o="urn:schemas-microsoft-com:office:office" xmlns:r="http://schemas.openxmlformats.org/officeDocument/2006/relationships" xmlns:m="http://schemas.openxmlformats.org/officeDocument/2006/math" xmlns:v="urn:schemas-microsoft-com:vml" xmlns:wp14="http://schemas.microsoft.com/office/word/2010/wordprocessingDrawing" xmlns:wp="http://schemas.openxmlformats.org/drawingml/2006/wordprocessingDrawing" xmlns:w10="urn:schemas-microsoft-com:office:word" xmlns:w="http://schemas.openxmlformats.org/wordprocessingml/2006/main" xmlns:w14="http://schemas.microsoft.com/office/word/2010/wordml" xmlns:w15="http://schemas.microsoft.com/office/word/2012/wordml" xmlns:w16cex="http://schemas.microsoft.com/office/word/2018/wordml/cex" xmlns:w16cid="http://schemas.microsoft.com/office/word/2016/wordml/cid" xmlns:w16="http://schemas.microsoft.com/office/word/2018/wordml" xmlns:w16se="http://schemas.microsoft.com/office/word/2015/wordml/symex" xmlns:wpg="http://schemas.microsoft.com/office/word/2010/wordprocessingGroup" xmlns:wpi="http://schemas.microsoft.com/office/word/2010/wordprocessingInk" xmlns:wne="http://schemas.microsoft.com/office/word/2006/wordml" xmlns:wps="http://schemas.microsoft.com/office/word/2010/wordprocessingShape" mc:Ignorable="w14 w15 w16se w16cid w16 w16cex wp14">
   <w:p>
     <w:pPr>
       <w:pStyle w:val="a5"/>
@@ -8300,13 +9480,7 @@
       <w:rPr>
         <w:rFonts w:ascii="Times New Roman" w:hAnsi="Times New Roman"/>
       </w:rPr>
-      <w:t>2</w:t>
-    </w:r>
-    <w:r>
-      <w:rPr>
-        <w:rFonts w:ascii="Times New Roman" w:hAnsi="Times New Roman"/>
-      </w:rPr>
-      <w:t>3</w:t>
+      <w:t>23</w:t>
     </w:r>
     <w:r>
       <w:rPr>
@@ -8318,13 +9492,7 @@
       <w:rPr>
         <w:rFonts w:ascii="Times New Roman" w:hAnsi="Times New Roman"/>
       </w:rPr>
-      <w:t>2</w:t>
-    </w:r>
-    <w:r>
-      <w:rPr>
-        <w:rFonts w:ascii="Times New Roman" w:hAnsi="Times New Roman"/>
-      </w:rPr>
-      <w:t>4</w:t>
+      <w:t>24</w:t>
     </w:r>
     <w:r>
       <w:rPr>
@@ -8373,7 +9541,7 @@
 </file>
 
 <file path=word/numbering.xml><?xml version="1.0" encoding="utf-8"?>
-<w:numbering xmlns:wpc="http://schemas.microsoft.com/office/word/2010/wordprocessingCanvas" xmlns:cx="http://schemas.microsoft.com/office/drawing/2014/chartex" xmlns:cx1="http://schemas.microsoft.com/office/drawing/2015/9/8/chartex" xmlns:cx2="http://schemas.microsoft.com/office/drawing/2015/10/21/chartex" xmlns:cx3="http://schemas.microsoft.com/office/drawing/2016/5/9/chartex" xmlns:cx4="http://schemas.microsoft.com/office/drawing/2016/5/10/chartex" xmlns:cx5="http://schemas.microsoft.com/office/drawing/2016/5/11/chartex" xmlns:cx6="http://schemas.microsoft.com/office/drawing/2016/5/12/chartex" xmlns:cx7="http://schemas.microsoft.com/office/drawing/2016/5/13/chartex" xmlns:cx8="http://schemas.microsoft.com/office/drawing/2016/5/14/chartex" xmlns:mc="http://schemas.openxmlformats.org/markup-compatibility/2006" xmlns:aink="http://schemas.microsoft.com/office/drawing/2016/ink" xmlns:am3d="http://schemas.microsoft.com/office/drawing/2017/model3d" xmlns:o="urn:schemas-microsoft-com:office:office" xmlns:oel="http://schemas.microsoft.com/office/2019/extlst" xmlns:r="http://schemas.openxmlformats.org/officeDocument/2006/relationships" xmlns:m="http://schemas.openxmlformats.org/officeDocument/2006/math" xmlns:v="urn:schemas-microsoft-com:vml" xmlns:wp14="http://schemas.microsoft.com/office/word/2010/wordprocessingDrawing" xmlns:wp="http://schemas.openxmlformats.org/drawingml/2006/wordprocessingDrawing" xmlns:w10="urn:schemas-microsoft-com:office:word" xmlns:w="http://schemas.openxmlformats.org/wordprocessingml/2006/main" xmlns:w14="http://schemas.microsoft.com/office/word/2010/wordml" xmlns:w15="http://schemas.microsoft.com/office/word/2012/wordml" xmlns:w16cex="http://schemas.microsoft.com/office/word/2018/wordml/cex" xmlns:w16cid="http://schemas.microsoft.com/office/word/2016/wordml/cid" xmlns:w16="http://schemas.microsoft.com/office/word/2018/wordml" xmlns:w16sdtdh="http://schemas.microsoft.com/office/word/2020/wordml/sdtdatahash" xmlns:w16se="http://schemas.microsoft.com/office/word/2015/wordml/symex" xmlns:wpg="http://schemas.microsoft.com/office/word/2010/wordprocessingGroup" xmlns:wpi="http://schemas.microsoft.com/office/word/2010/wordprocessingInk" xmlns:wne="http://schemas.microsoft.com/office/word/2006/wordml" xmlns:wps="http://schemas.microsoft.com/office/word/2010/wordprocessingShape" mc:Ignorable="w14 w15 w16se w16cid w16 w16cex w16sdtdh wp14">
+<w:numbering xmlns:wpc="http://schemas.microsoft.com/office/word/2010/wordprocessingCanvas" xmlns:cx="http://schemas.microsoft.com/office/drawing/2014/chartex" xmlns:cx1="http://schemas.microsoft.com/office/drawing/2015/9/8/chartex" xmlns:cx2="http://schemas.microsoft.com/office/drawing/2015/10/21/chartex" xmlns:cx3="http://schemas.microsoft.com/office/drawing/2016/5/9/chartex" xmlns:cx4="http://schemas.microsoft.com/office/drawing/2016/5/10/chartex" xmlns:cx5="http://schemas.microsoft.com/office/drawing/2016/5/11/chartex" xmlns:cx6="http://schemas.microsoft.com/office/drawing/2016/5/12/chartex" xmlns:cx7="http://schemas.microsoft.com/office/drawing/2016/5/13/chartex" xmlns:cx8="http://schemas.microsoft.com/office/drawing/2016/5/14/chartex" xmlns:mc="http://schemas.openxmlformats.org/markup-compatibility/2006" xmlns:aink="http://schemas.microsoft.com/office/drawing/2016/ink" xmlns:am3d="http://schemas.microsoft.com/office/drawing/2017/model3d" xmlns:o="urn:schemas-microsoft-com:office:office" xmlns:r="http://schemas.openxmlformats.org/officeDocument/2006/relationships" xmlns:m="http://schemas.openxmlformats.org/officeDocument/2006/math" xmlns:v="urn:schemas-microsoft-com:vml" xmlns:wp14="http://schemas.microsoft.com/office/word/2010/wordprocessingDrawing" xmlns:wp="http://schemas.openxmlformats.org/drawingml/2006/wordprocessingDrawing" xmlns:w10="urn:schemas-microsoft-com:office:word" xmlns:w="http://schemas.openxmlformats.org/wordprocessingml/2006/main" xmlns:w14="http://schemas.microsoft.com/office/word/2010/wordml" xmlns:w15="http://schemas.microsoft.com/office/word/2012/wordml" xmlns:w16cex="http://schemas.microsoft.com/office/word/2018/wordml/cex" xmlns:w16cid="http://schemas.microsoft.com/office/word/2016/wordml/cid" xmlns:w16="http://schemas.microsoft.com/office/word/2018/wordml" xmlns:w16se="http://schemas.microsoft.com/office/word/2015/wordml/symex" xmlns:wpg="http://schemas.microsoft.com/office/word/2010/wordprocessingGroup" xmlns:wpi="http://schemas.microsoft.com/office/word/2010/wordprocessingInk" xmlns:wne="http://schemas.microsoft.com/office/word/2006/wordml" xmlns:wps="http://schemas.microsoft.com/office/word/2010/wordprocessingShape" mc:Ignorable="w14 w15 w16se w16cid w16 w16cex wp14">
   <w:abstractNum w:abstractNumId="0" w15:restartNumberingAfterBreak="0">
     <w:nsid w:val="09D90680"/>
     <w:multiLevelType w:val="hybridMultilevel"/>
@@ -8641,20 +9809,20 @@
       </w:pPr>
     </w:lvl>
   </w:abstractNum>
-  <w:num w:numId="1" w16cid:durableId="813528778">
+  <w:num w:numId="1">
     <w:abstractNumId w:val="1"/>
   </w:num>
-  <w:num w:numId="2" w16cid:durableId="1589385974">
+  <w:num w:numId="2">
     <w:abstractNumId w:val="0"/>
   </w:num>
-  <w:num w:numId="3" w16cid:durableId="1518691870">
+  <w:num w:numId="3">
     <w:abstractNumId w:val="2"/>
   </w:num>
 </w:numbering>
 </file>
 
 <file path=word/styles.xml><?xml version="1.0" encoding="utf-8"?>
-<w:styles xmlns:mc="http://schemas.openxmlformats.org/markup-compatibility/2006" xmlns:r="http://schemas.openxmlformats.org/officeDocument/2006/relationships" xmlns:w="http://schemas.openxmlformats.org/wordprocessingml/2006/main" xmlns:w14="http://schemas.microsoft.com/office/word/2010/wordml" xmlns:w15="http://schemas.microsoft.com/office/word/2012/wordml" xmlns:w16cex="http://schemas.microsoft.com/office/word/2018/wordml/cex" xmlns:w16cid="http://schemas.microsoft.com/office/word/2016/wordml/cid" xmlns:w16="http://schemas.microsoft.com/office/word/2018/wordml" xmlns:w16sdtdh="http://schemas.microsoft.com/office/word/2020/wordml/sdtdatahash" xmlns:w16se="http://schemas.microsoft.com/office/word/2015/wordml/symex" mc:Ignorable="w14 w15 w16se w16cid w16 w16cex w16sdtdh">
+<w:styles xmlns:mc="http://schemas.openxmlformats.org/markup-compatibility/2006" xmlns:r="http://schemas.openxmlformats.org/officeDocument/2006/relationships" xmlns:w="http://schemas.openxmlformats.org/wordprocessingml/2006/main" xmlns:w14="http://schemas.microsoft.com/office/word/2010/wordml" xmlns:w15="http://schemas.microsoft.com/office/word/2012/wordml" xmlns:w16cex="http://schemas.microsoft.com/office/word/2018/wordml/cex" xmlns:w16cid="http://schemas.microsoft.com/office/word/2016/wordml/cid" xmlns:w16="http://schemas.microsoft.com/office/word/2018/wordml" xmlns:w16se="http://schemas.microsoft.com/office/word/2015/wordml/symex" mc:Ignorable="w14 w15 w16se w16cid w16 w16cex">
   <w:docDefaults>
     <w:rPrDefault>
       <w:rPr>
@@ -9260,6 +10428,20 @@
       <w:u w:val="single"/>
     </w:rPr>
   </w:style>
+  <w:style w:type="paragraph" w:styleId="ac">
+    <w:name w:val="caption"/>
+    <w:basedOn w:val="a"/>
+    <w:next w:val="a"/>
+    <w:uiPriority w:val="35"/>
+    <w:unhideWhenUsed/>
+    <w:qFormat/>
+    <w:rsid w:val="00680293"/>
+    <w:rPr>
+      <w:rFonts w:asciiTheme="majorHAnsi" w:eastAsia="黑体" w:hAnsiTheme="majorHAnsi" w:cstheme="majorBidi"/>
+      <w:sz w:val="20"/>
+      <w:szCs w:val="20"/>
+    </w:rPr>
+  </w:style>
 </w:styles>
 </file>
 

</xml_diff>